<commit_message>
WIP: func_divword data flow testing
</commit_message>
<xml_diff>
--- a/docs/4_ProjectSubmission_3.docx
+++ b/docs/4_ProjectSubmission_3.docx
@@ -801,6 +801,7 @@
         </mc:AlternateContent>
       </w:r>
     </w:p>
+    <w:bookmarkStart w:id="0" w:name="_Toc69466556"/>
     <w:p>
       <w:pPr>
         <w:tabs>
@@ -816,7 +817,6 @@
           <w:szCs w:val="36"/>
         </w:rPr>
       </w:pPr>
-      <w:bookmarkStart w:id="0" w:name="_Toc69466556"/>
       <w:r>
         <w:rPr>
           <w:rFonts w:cstheme="majorBidi"/>
@@ -1038,13 +1038,13 @@
                                     <pic:cNvPicPr/>
                                   </pic:nvPicPr>
                                   <pic:blipFill>
-                                    <a:blip r:embed="rId8">
+                                    <a:blip r:embed="rId10">
                                       <a:extLst>
                                         <a:ext uri="{28A0092B-C50C-407E-A947-70E740481C1C}">
                                           <a14:useLocalDpi xmlns:a14="http://schemas.microsoft.com/office/drawing/2010/main" val="0"/>
                                         </a:ext>
                                         <a:ext uri="{837473B0-CC2E-450A-ABE3-18F120FF3D39}">
-                                          <a1611:picAttrSrcUrl xmlns:a1611="http://schemas.microsoft.com/office/drawing/2016/11/main" r:id="rId9"/>
+                                          <a1611:picAttrSrcUrl xmlns:a1611="http://schemas.microsoft.com/office/drawing/2016/11/main" r:id="rId11"/>
                                         </a:ext>
                                       </a:extLst>
                                     </a:blip>
@@ -1129,7 +1129,7 @@
         </w:rPr>
         <w:t xml:space="preserve">Download maven from here: </w:t>
       </w:r>
-      <w:hyperlink r:id="rId10" w:history="1">
+      <w:hyperlink r:id="rId12" w:history="1">
         <w:r>
           <w:rPr>
             <w:rStyle w:val="Hyperlink"/>
@@ -1162,7 +1162,7 @@
         </w:rPr>
         <w:t xml:space="preserve">Download and install the mysql workbench from here: </w:t>
       </w:r>
-      <w:hyperlink r:id="rId11" w:history="1">
+      <w:hyperlink r:id="rId13" w:history="1">
         <w:r>
           <w:rPr>
             <w:rStyle w:val="Hyperlink"/>
@@ -1512,7 +1512,7 @@
         </w:rPr>
         <w:t xml:space="preserve">After the local server is running, go to </w:t>
       </w:r>
-      <w:hyperlink r:id="rId12" w:history="1">
+      <w:hyperlink r:id="rId14" w:history="1">
         <w:r>
           <w:rPr>
             <w:rStyle w:val="Hyperlink"/>
@@ -1527,7 +1527,7 @@
         </w:rPr>
         <w:t xml:space="preserve"> or you can just go to the application </w:t>
       </w:r>
-      <w:hyperlink r:id="rId13" w:history="1">
+      <w:hyperlink r:id="rId15" w:history="1">
         <w:r>
           <w:rPr>
             <w:rStyle w:val="Hyperlink"/>
@@ -1576,7 +1576,7 @@
                     <pic:cNvPicPr/>
                   </pic:nvPicPr>
                   <pic:blipFill>
-                    <a:blip r:embed="rId14"/>
+                    <a:blip r:embed="rId16"/>
                     <a:stretch>
                       <a:fillRect/>
                     </a:stretch>
@@ -1680,7 +1680,7 @@
                     <pic:cNvPicPr/>
                   </pic:nvPicPr>
                   <pic:blipFill>
-                    <a:blip r:embed="rId15"/>
+                    <a:blip r:embed="rId17"/>
                     <a:stretch>
                       <a:fillRect/>
                     </a:stretch>
@@ -1765,7 +1765,7 @@
                     <pic:cNvPicPr/>
                   </pic:nvPicPr>
                   <pic:blipFill>
-                    <a:blip r:embed="rId16"/>
+                    <a:blip r:embed="rId18"/>
                     <a:stretch>
                       <a:fillRect/>
                     </a:stretch>
@@ -1851,7 +1851,7 @@
                     <pic:cNvPicPr/>
                   </pic:nvPicPr>
                   <pic:blipFill>
-                    <a:blip r:embed="rId17"/>
+                    <a:blip r:embed="rId19"/>
                     <a:stretch>
                       <a:fillRect/>
                     </a:stretch>
@@ -1925,7 +1925,7 @@
                     <pic:cNvPicPr/>
                   </pic:nvPicPr>
                   <pic:blipFill>
-                    <a:blip r:embed="rId18"/>
+                    <a:blip r:embed="rId20"/>
                     <a:stretch>
                       <a:fillRect/>
                     </a:stretch>
@@ -2010,7 +2010,7 @@
                     <pic:cNvPicPr/>
                   </pic:nvPicPr>
                   <pic:blipFill>
-                    <a:blip r:embed="rId19"/>
+                    <a:blip r:embed="rId21"/>
                     <a:stretch>
                       <a:fillRect/>
                     </a:stretch>
@@ -2095,7 +2095,7 @@
                     <pic:cNvPicPr/>
                   </pic:nvPicPr>
                   <pic:blipFill>
-                    <a:blip r:embed="rId20"/>
+                    <a:blip r:embed="rId22"/>
                     <a:stretch>
                       <a:fillRect/>
                     </a:stretch>
@@ -2226,7 +2226,7 @@
                     <pic:cNvPicPr/>
                   </pic:nvPicPr>
                   <pic:blipFill>
-                    <a:blip r:embed="rId21"/>
+                    <a:blip r:embed="rId23"/>
                     <a:stretch>
                       <a:fillRect/>
                     </a:stretch>
@@ -2322,7 +2322,7 @@
                     <pic:cNvPicPr/>
                   </pic:nvPicPr>
                   <pic:blipFill>
-                    <a:blip r:embed="rId22"/>
+                    <a:blip r:embed="rId24"/>
                     <a:stretch>
                       <a:fillRect/>
                     </a:stretch>
@@ -2474,7 +2474,7 @@
                     <pic:cNvPicPr/>
                   </pic:nvPicPr>
                   <pic:blipFill>
-                    <a:blip r:embed="rId23"/>
+                    <a:blip r:embed="rId25"/>
                     <a:stretch>
                       <a:fillRect/>
                     </a:stretch>
@@ -2571,7 +2571,7 @@
                     <pic:cNvPicPr/>
                   </pic:nvPicPr>
                   <pic:blipFill>
-                    <a:blip r:embed="rId24"/>
+                    <a:blip r:embed="rId26"/>
                     <a:stretch>
                       <a:fillRect/>
                     </a:stretch>
@@ -2685,7 +2685,7 @@
                     <pic:cNvPicPr/>
                   </pic:nvPicPr>
                   <pic:blipFill>
-                    <a:blip r:embed="rId25"/>
+                    <a:blip r:embed="rId27"/>
                     <a:stretch>
                       <a:fillRect/>
                     </a:stretch>
@@ -2759,7 +2759,7 @@
                     <pic:cNvPicPr/>
                   </pic:nvPicPr>
                   <pic:blipFill>
-                    <a:blip r:embed="rId26"/>
+                    <a:blip r:embed="rId28"/>
                     <a:stretch>
                       <a:fillRect/>
                     </a:stretch>
@@ -2828,7 +2828,7 @@
           <w:szCs w:val="22"/>
         </w:rPr>
         <w:sectPr>
-          <w:footerReference w:type="default" r:id="rId27"/>
+          <w:footerReference w:type="default" r:id="rId29"/>
           <w:pgSz w:w="11907" w:h="16839" w:code="9"/>
           <w:pgMar w:top="1530" w:right="1917" w:bottom="2160" w:left="2142" w:header="1170" w:footer="1440" w:gutter="0"/>
           <w:pgNumType w:fmt="lowerRoman" w:start="1"/>
@@ -2976,7 +2976,7 @@
                     <pic:cNvPicPr/>
                   </pic:nvPicPr>
                   <pic:blipFill>
-                    <a:blip r:embed="rId28"/>
+                    <a:blip r:embed="rId30"/>
                     <a:stretch>
                       <a:fillRect/>
                     </a:stretch>
@@ -3062,7 +3062,7 @@
                     <pic:cNvPicPr/>
                   </pic:nvPicPr>
                   <pic:blipFill>
-                    <a:blip r:embed="rId29">
+                    <a:blip r:embed="rId31">
                       <a:extLst>
                         <a:ext uri="{28A0092B-C50C-407E-A947-70E740481C1C}">
                           <a14:useLocalDpi xmlns:a14="http://schemas.microsoft.com/office/drawing/2010/main" val="0"/>
@@ -6801,7 +6801,7 @@
                     <pic:cNvPicPr/>
                   </pic:nvPicPr>
                   <pic:blipFill>
-                    <a:blip r:embed="rId30"/>
+                    <a:blip r:embed="rId32"/>
                     <a:stretch>
                       <a:fillRect/>
                     </a:stretch>
@@ -6863,7 +6863,7 @@
                     <pic:cNvPicPr/>
                   </pic:nvPicPr>
                   <pic:blipFill>
-                    <a:blip r:embed="rId31">
+                    <a:blip r:embed="rId33">
                       <a:extLst>
                         <a:ext uri="{28A0092B-C50C-407E-A947-70E740481C1C}">
                           <a14:useLocalDpi xmlns:a14="http://schemas.microsoft.com/office/drawing/2010/main" val="0"/>
@@ -12263,7 +12263,7 @@
                     <pic:cNvPicPr/>
                   </pic:nvPicPr>
                   <pic:blipFill>
-                    <a:blip r:embed="rId32"/>
+                    <a:blip r:embed="rId34"/>
                     <a:stretch>
                       <a:fillRect/>
                     </a:stretch>
@@ -12336,7 +12336,7 @@
                     <pic:cNvPicPr/>
                   </pic:nvPicPr>
                   <pic:blipFill>
-                    <a:blip r:embed="rId33">
+                    <a:blip r:embed="rId35">
                       <a:extLst>
                         <a:ext uri="{28A0092B-C50C-407E-A947-70E740481C1C}">
                           <a14:useLocalDpi xmlns:a14="http://schemas.microsoft.com/office/drawing/2010/main" val="0"/>
@@ -15258,31 +15258,7 @@
         <w:rPr>
           <w:szCs w:val="24"/>
         </w:rPr>
-        <w:t>I think</w:t>
-      </w:r>
-      <w:r>
-        <w:rPr>
-          <w:szCs w:val="24"/>
-        </w:rPr>
-        <w:t xml:space="preserve"> </w:t>
-      </w:r>
-      <w:r>
-        <w:rPr>
-          <w:szCs w:val="24"/>
-        </w:rPr>
-        <w:t>Loop at line 1868</w:t>
-      </w:r>
-      <w:r>
-        <w:rPr>
-          <w:szCs w:val="24"/>
-        </w:rPr>
-        <w:t xml:space="preserve"> </w:t>
-      </w:r>
-      <w:r>
-        <w:rPr>
-          <w:szCs w:val="24"/>
-        </w:rPr>
-        <w:t>is a dead code, I could not find any such case in which the condition at 1868 becomes True.</w:t>
+        <w:t>I think Loop at line 1868 is a dead code, I could not find any such case in which the condition at 1868 becomes True.</w:t>
       </w:r>
     </w:p>
     <w:p>
@@ -15314,13 +15290,7 @@
         <w:rPr>
           <w:szCs w:val="24"/>
         </w:rPr>
-        <w:t>I</w:t>
-      </w:r>
-      <w:r>
-        <w:rPr>
-          <w:szCs w:val="24"/>
-        </w:rPr>
-        <w:t xml:space="preserve"> choose</w:t>
+        <w:t>I choose</w:t>
       </w:r>
       <w:r>
         <w:rPr>
@@ -15796,19 +15766,7 @@
               <w:rPr>
                 <w:szCs w:val="24"/>
               </w:rPr>
-              <w:t xml:space="preserve">Loop </w:t>
-            </w:r>
-            <w:r>
-              <w:rPr>
-                <w:szCs w:val="24"/>
-              </w:rPr>
-              <w:t xml:space="preserve">at line 1864 </w:t>
-            </w:r>
-            <w:r>
-              <w:rPr>
-                <w:szCs w:val="24"/>
-              </w:rPr>
-              <w:t xml:space="preserve"> is run only once</w:t>
+              <w:t>Loop at line 1864  is run only once</w:t>
             </w:r>
           </w:p>
         </w:tc>
@@ -16806,13 +16764,7 @@
               <w:rPr>
                 <w:szCs w:val="24"/>
               </w:rPr>
-              <w:t xml:space="preserve">Covers </w:t>
-            </w:r>
-            <w:r>
-              <w:rPr>
-                <w:szCs w:val="24"/>
-              </w:rPr>
-              <w:t>path ABD</w:t>
+              <w:t>Covers path ABD</w:t>
             </w:r>
           </w:p>
         </w:tc>
@@ -16940,7 +16892,43 @@
               <w:rPr>
                 <w:szCs w:val="24"/>
               </w:rPr>
-              <w:t>Path cannot be covered since the condition in the H block is never satisfied.</w:t>
+              <w:t>Path</w:t>
+            </w:r>
+            <w:r>
+              <w:rPr>
+                <w:szCs w:val="24"/>
+              </w:rPr>
+              <w:t xml:space="preserve"> ABCEFGHI</w:t>
+            </w:r>
+            <w:r>
+              <w:rPr>
+                <w:szCs w:val="24"/>
+              </w:rPr>
+              <w:t xml:space="preserve"> cannot be covered since the condition in the </w:t>
+            </w:r>
+            <w:r>
+              <w:rPr>
+                <w:szCs w:val="24"/>
+              </w:rPr>
+              <w:t>G</w:t>
+            </w:r>
+            <w:r>
+              <w:rPr>
+                <w:szCs w:val="24"/>
+              </w:rPr>
+              <w:t xml:space="preserve"> block is never</w:t>
+            </w:r>
+            <w:r>
+              <w:rPr>
+                <w:szCs w:val="24"/>
+              </w:rPr>
+              <w:t xml:space="preserve"> True so H block cannot be executed</w:t>
+            </w:r>
+            <w:r>
+              <w:rPr>
+                <w:szCs w:val="24"/>
+              </w:rPr>
+              <w:t>.</w:t>
             </w:r>
           </w:p>
         </w:tc>
@@ -17130,33 +17118,21 @@
               <w:rPr>
                 <w:szCs w:val="24"/>
               </w:rPr>
-              <w:t>n = 1</w:t>
-            </w:r>
-            <w:r>
-              <w:rPr>
-                <w:szCs w:val="24"/>
-              </w:rPr>
-              <w:t>0</w:t>
-            </w:r>
-          </w:p>
-          <w:p>
-            <w:pPr>
-              <w:pStyle w:val="BodyText"/>
-              <w:rPr>
-                <w:szCs w:val="24"/>
-              </w:rPr>
-            </w:pPr>
-            <w:r>
-              <w:rPr>
-                <w:szCs w:val="24"/>
-              </w:rPr>
-              <w:t xml:space="preserve">d = </w:t>
-            </w:r>
-            <w:r>
-              <w:rPr>
-                <w:szCs w:val="24"/>
-              </w:rPr>
-              <w:t>2</w:t>
+              <w:t>n = 10</w:t>
+            </w:r>
+          </w:p>
+          <w:p>
+            <w:pPr>
+              <w:pStyle w:val="BodyText"/>
+              <w:rPr>
+                <w:szCs w:val="24"/>
+              </w:rPr>
+            </w:pPr>
+            <w:r>
+              <w:rPr>
+                <w:szCs w:val="24"/>
+              </w:rPr>
+              <w:t>d = 2</w:t>
             </w:r>
           </w:p>
         </w:tc>
@@ -17236,13 +17212,7 @@
               <w:rPr>
                 <w:szCs w:val="24"/>
               </w:rPr>
-              <w:t>Covers path AB</w:t>
-            </w:r>
-            <w:r>
-              <w:rPr>
-                <w:szCs w:val="24"/>
-              </w:rPr>
-              <w:t>CEGI</w:t>
+              <w:t>Covers path ABCEGI</w:t>
             </w:r>
           </w:p>
         </w:tc>
@@ -17682,6 +17652,7 @@
               <w:rPr>
                 <w:b/>
               </w:rPr>
+              <w:lastRenderedPageBreak/>
               <w:t>Variable #</w:t>
             </w:r>
           </w:p>
@@ -17755,7 +17726,6 @@
           </w:tcPr>
           <w:p>
             <w:r>
-              <w:lastRenderedPageBreak/>
               <w:t>1</w:t>
             </w:r>
           </w:p>
@@ -17793,40 +17763,7 @@
               <w:jc w:val="left"/>
             </w:pPr>
             <w:r>
-              <w:t xml:space="preserve">&lt;1850,1853&gt; </w:t>
-            </w:r>
-            <w:r>
-              <w:t>&lt;1850,18</w:t>
-            </w:r>
-            <w:r>
-              <w:t>60</w:t>
-            </w:r>
-            <w:r>
-              <w:t>&gt;</w:t>
-            </w:r>
-            <w:r>
-              <w:t xml:space="preserve">  </w:t>
-            </w:r>
-            <w:r>
-              <w:t>&lt;1850,18</w:t>
-            </w:r>
-            <w:r>
-              <w:t>61</w:t>
-            </w:r>
-            <w:r>
-              <w:t>&gt;</w:t>
-            </w:r>
-            <w:r>
-              <w:t xml:space="preserve"> </w:t>
-            </w:r>
-            <w:r>
-              <w:t>&lt;1850,18</w:t>
-            </w:r>
-            <w:r>
-              <w:t>65</w:t>
-            </w:r>
-            <w:r>
-              <w:t>&gt;</w:t>
+              <w:t>&lt;1850,1853&gt; &lt;1850,1860&gt;  &lt;1850,1861&gt; &lt;1850,1865&gt;</w:t>
             </w:r>
           </w:p>
           <w:p>
@@ -17834,25 +17771,7 @@
               <w:jc w:val="left"/>
             </w:pPr>
             <w:r>
-              <w:t>&lt;1850,18</w:t>
-            </w:r>
-            <w:r>
-              <w:t>68</w:t>
-            </w:r>
-            <w:r>
-              <w:t>&gt;</w:t>
-            </w:r>
-            <w:r>
-              <w:t xml:space="preserve"> </w:t>
-            </w:r>
-            <w:r>
-              <w:t>&lt;1850,18</w:t>
-            </w:r>
-            <w:r>
-              <w:t>69</w:t>
-            </w:r>
-            <w:r>
-              <w:t>&gt;</w:t>
+              <w:t>&lt;1850,1868&gt; &lt;1850,1869&gt;</w:t>
             </w:r>
           </w:p>
           <w:p>
@@ -17915,43 +17834,7 @@
               <w:jc w:val="left"/>
             </w:pPr>
             <w:r>
-              <w:t>&lt;18</w:t>
-            </w:r>
-            <w:r>
-              <w:t>49</w:t>
-            </w:r>
-            <w:r>
-              <w:t>,185</w:t>
-            </w:r>
-            <w:r>
-              <w:t>4</w:t>
-            </w:r>
-            <w:r>
-              <w:t>&gt;</w:t>
-            </w:r>
-            <w:r>
-              <w:t xml:space="preserve"> </w:t>
-            </w:r>
-            <w:r>
-              <w:t>&lt;18</w:t>
-            </w:r>
-            <w:r>
-              <w:t>49</w:t>
-            </w:r>
-            <w:r>
-              <w:t>,18</w:t>
-            </w:r>
-            <w:r>
-              <w:t>60</w:t>
-            </w:r>
-            <w:r>
-              <w:t>&gt;</w:t>
-            </w:r>
-            <w:r>
-              <w:t xml:space="preserve"> </w:t>
-            </w:r>
-            <w:r>
-              <w:t>&lt;1850,18</w:t>
+              <w:t>&lt;1849,1854&gt; &lt;1849,1860&gt; &lt;1850,18</w:t>
             </w:r>
             <w:r>
               <w:t>61</w:t>
@@ -18530,7 +18413,7 @@
                     <pic:cNvPicPr/>
                   </pic:nvPicPr>
                   <pic:blipFill>
-                    <a:blip r:embed="rId34"/>
+                    <a:blip r:embed="rId36"/>
                     <a:stretch>
                       <a:fillRect/>
                     </a:stretch>
@@ -18603,7 +18486,7 @@
                     <pic:cNvPicPr/>
                   </pic:nvPicPr>
                   <pic:blipFill>
-                    <a:blip r:embed="rId35">
+                    <a:blip r:embed="rId37">
                       <a:extLst>
                         <a:ext uri="{28A0092B-C50C-407E-A947-70E740481C1C}">
                           <a14:useLocalDpi xmlns:a14="http://schemas.microsoft.com/office/drawing/2010/main" val="0"/>
@@ -22695,7 +22578,7 @@
                     <pic:cNvPicPr/>
                   </pic:nvPicPr>
                   <pic:blipFill>
-                    <a:blip r:embed="rId36"/>
+                    <a:blip r:embed="rId38"/>
                     <a:stretch>
                       <a:fillRect/>
                     </a:stretch>
@@ -22769,7 +22652,7 @@
                     <pic:cNvPicPr/>
                   </pic:nvPicPr>
                   <pic:blipFill>
-                    <a:blip r:embed="rId37">
+                    <a:blip r:embed="rId39">
                       <a:extLst>
                         <a:ext uri="{28A0092B-C50C-407E-A947-70E740481C1C}">
                           <a14:useLocalDpi xmlns:a14="http://schemas.microsoft.com/office/drawing/2010/main" val="0"/>
@@ -28085,7 +27968,7 @@
                     <pic:cNvPicPr/>
                   </pic:nvPicPr>
                   <pic:blipFill>
-                    <a:blip r:embed="rId38"/>
+                    <a:blip r:embed="rId40"/>
                     <a:stretch>
                       <a:fillRect/>
                     </a:stretch>
@@ -28169,7 +28052,7 @@
                     <pic:cNvPicPr/>
                   </pic:nvPicPr>
                   <pic:blipFill>
-                    <a:blip r:embed="rId39">
+                    <a:blip r:embed="rId41">
                       <a:extLst>
                         <a:ext uri="{28A0092B-C50C-407E-A947-70E740481C1C}">
                           <a14:useLocalDpi xmlns:a14="http://schemas.microsoft.com/office/drawing/2010/main" val="0"/>
@@ -31520,7 +31403,7 @@
       </w:r>
     </w:p>
     <w:p>
-      <w:hyperlink r:id="rId40" w:history="1">
+      <w:hyperlink r:id="rId42" w:history="1">
         <w:r>
           <w:rPr>
             <w:rStyle w:val="Hyperlink"/>
@@ -31564,7 +31447,7 @@
                     <pic:cNvPicPr/>
                   </pic:nvPicPr>
                   <pic:blipFill>
-                    <a:blip r:embed="rId41"/>
+                    <a:blip r:embed="rId43"/>
                     <a:stretch>
                       <a:fillRect/>
                     </a:stretch>
@@ -31632,7 +31515,7 @@
                     <pic:cNvPicPr/>
                   </pic:nvPicPr>
                   <pic:blipFill>
-                    <a:blip r:embed="rId42">
+                    <a:blip r:embed="rId44">
                       <a:extLst>
                         <a:ext uri="{28A0092B-C50C-407E-A947-70E740481C1C}">
                           <a14:useLocalDpi xmlns:a14="http://schemas.microsoft.com/office/drawing/2010/main" val="0"/>
@@ -35852,7 +35735,7 @@
                     <pic:cNvPicPr preferRelativeResize="0"/>
                   </pic:nvPicPr>
                   <pic:blipFill>
-                    <a:blip r:embed="rId43"/>
+                    <a:blip r:embed="rId45"/>
                     <a:srcRect/>
                     <a:stretch>
                       <a:fillRect/>
@@ -35932,7 +35815,7 @@
                     <pic:cNvPicPr preferRelativeResize="0"/>
                   </pic:nvPicPr>
                   <pic:blipFill>
-                    <a:blip r:embed="rId44"/>
+                    <a:blip r:embed="rId46"/>
                     <a:srcRect/>
                     <a:stretch>
                       <a:fillRect/>
@@ -39846,7 +39729,7 @@
                     <pic:cNvPicPr preferRelativeResize="0"/>
                   </pic:nvPicPr>
                   <pic:blipFill>
-                    <a:blip r:embed="rId45"/>
+                    <a:blip r:embed="rId47"/>
                     <a:srcRect/>
                     <a:stretch>
                       <a:fillRect/>
@@ -39942,7 +39825,7 @@
                     <pic:cNvPicPr preferRelativeResize="0"/>
                   </pic:nvPicPr>
                   <pic:blipFill>
-                    <a:blip r:embed="rId46"/>
+                    <a:blip r:embed="rId48"/>
                     <a:srcRect/>
                     <a:stretch>
                       <a:fillRect/>
@@ -44313,7 +44196,7 @@
                     <pic:cNvPicPr preferRelativeResize="0"/>
                   </pic:nvPicPr>
                   <pic:blipFill>
-                    <a:blip r:embed="rId47"/>
+                    <a:blip r:embed="rId49"/>
                     <a:srcRect/>
                     <a:stretch>
                       <a:fillRect/>
@@ -44409,7 +44292,7 @@
                     <pic:cNvPicPr preferRelativeResize="0"/>
                   </pic:nvPicPr>
                   <pic:blipFill>
-                    <a:blip r:embed="rId48"/>
+                    <a:blip r:embed="rId50"/>
                     <a:srcRect/>
                     <a:stretch>
                       <a:fillRect/>
@@ -48543,9 +48426,9 @@
       </w:pPr>
     </w:p>
     <w:sectPr>
-      <w:footerReference w:type="even" r:id="rId49"/>
-      <w:footerReference w:type="default" r:id="rId50"/>
-      <w:footerReference w:type="first" r:id="rId51"/>
+      <w:footerReference w:type="even" r:id="rId51"/>
+      <w:footerReference w:type="default" r:id="rId52"/>
+      <w:footerReference w:type="first" r:id="rId53"/>
       <w:pgSz w:w="11907" w:h="16839" w:code="9"/>
       <w:pgMar w:top="1440" w:right="1440" w:bottom="1440" w:left="1440" w:header="1440" w:footer="1440" w:gutter="0"/>
       <w:pgNumType w:start="1"/>

</xml_diff>

<commit_message>
fixed basis path calculation
Change-Id: Idebb354c24d96fa3eb772e346802331282a7e2ab
</commit_message>
<xml_diff>
--- a/docs/4_ProjectSubmission_3.docx
+++ b/docs/4_ProjectSubmission_3.docx
@@ -1,6 +1,6 @@
 
 <file path=word/document.xml><?xml version="1.0" encoding="utf-8"?>
-<w:document xmlns:wpc="http://schemas.microsoft.com/office/word/2010/wordprocessingCanvas" xmlns:cx="http://schemas.microsoft.com/office/drawing/2014/chartex" xmlns:cx1="http://schemas.microsoft.com/office/drawing/2015/9/8/chartex" xmlns:cx2="http://schemas.microsoft.com/office/drawing/2015/10/21/chartex" xmlns:cx3="http://schemas.microsoft.com/office/drawing/2016/5/9/chartex" xmlns:cx4="http://schemas.microsoft.com/office/drawing/2016/5/10/chartex" xmlns:cx5="http://schemas.microsoft.com/office/drawing/2016/5/11/chartex" xmlns:cx6="http://schemas.microsoft.com/office/drawing/2016/5/12/chartex" xmlns:cx7="http://schemas.microsoft.com/office/drawing/2016/5/13/chartex" xmlns:cx8="http://schemas.microsoft.com/office/drawing/2016/5/14/chartex" xmlns:mc="http://schemas.openxmlformats.org/markup-compatibility/2006" xmlns:aink="http://schemas.microsoft.com/office/drawing/2016/ink" xmlns:am3d="http://schemas.microsoft.com/office/drawing/2017/model3d" xmlns:o="urn:schemas-microsoft-com:office:office" xmlns:r="http://schemas.openxmlformats.org/officeDocument/2006/relationships" xmlns:m="http://schemas.openxmlformats.org/officeDocument/2006/math" xmlns:v="urn:schemas-microsoft-com:vml" xmlns:wp14="http://schemas.microsoft.com/office/word/2010/wordprocessingDrawing" xmlns:wp="http://schemas.openxmlformats.org/drawingml/2006/wordprocessingDrawing" xmlns:w10="urn:schemas-microsoft-com:office:word" xmlns:w="http://schemas.openxmlformats.org/wordprocessingml/2006/main" xmlns:w14="http://schemas.microsoft.com/office/word/2010/wordml" xmlns:w15="http://schemas.microsoft.com/office/word/2012/wordml" xmlns:w16cex="http://schemas.microsoft.com/office/word/2018/wordml/cex" xmlns:w16cid="http://schemas.microsoft.com/office/word/2016/wordml/cid" xmlns:w16="http://schemas.microsoft.com/office/word/2018/wordml" xmlns:w16sdtdh="http://schemas.microsoft.com/office/word/2020/wordml/sdtdatahash" xmlns:w16se="http://schemas.microsoft.com/office/word/2015/wordml/symex" xmlns:wpg="http://schemas.microsoft.com/office/word/2010/wordprocessingGroup" xmlns:wpi="http://schemas.microsoft.com/office/word/2010/wordprocessingInk" xmlns:wne="http://schemas.microsoft.com/office/word/2006/wordml" xmlns:wps="http://schemas.microsoft.com/office/word/2010/wordprocessingShape" mc:Ignorable="w14 w15 w16se w16cid w16 w16cex w16sdtdh wp14">
+<w:document xmlns:wpc="http://schemas.microsoft.com/office/word/2010/wordprocessingCanvas" xmlns:mc="http://schemas.openxmlformats.org/markup-compatibility/2006" xmlns:o="urn:schemas-microsoft-com:office:office" xmlns:r="http://schemas.openxmlformats.org/officeDocument/2006/relationships" xmlns:m="http://schemas.openxmlformats.org/officeDocument/2006/math" xmlns:v="urn:schemas-microsoft-com:vml" xmlns:wp14="http://schemas.microsoft.com/office/word/2010/wordprocessingDrawing" xmlns:wp="http://schemas.openxmlformats.org/drawingml/2006/wordprocessingDrawing" xmlns:w10="urn:schemas-microsoft-com:office:word" xmlns:w="http://schemas.openxmlformats.org/wordprocessingml/2006/main" xmlns:w14="http://schemas.microsoft.com/office/word/2010/wordml" xmlns:w15="http://schemas.microsoft.com/office/word/2012/wordml" xmlns:wpg="http://schemas.microsoft.com/office/word/2010/wordprocessingGroup" xmlns:wpi="http://schemas.microsoft.com/office/word/2010/wordprocessingInk" xmlns:wne="http://schemas.microsoft.com/office/word/2006/wordml" xmlns:wps="http://schemas.microsoft.com/office/word/2010/wordprocessingShape" mc:Ignorable="w14 w15 wp14">
   <w:body>
     <w:p>
       <w:pPr>
@@ -394,7 +394,7 @@
           </mc:Choice>
           <mc:Fallback>
             <w:pict>
-              <v:rect w14:anchorId="429FF7D2" id="Rectangle 1049" o:spid="_x0000_s1026" style="position:absolute;left:0;text-align:left;margin-left:97.5pt;margin-top:243pt;width:408pt;height:130.5pt;flip:x;z-index:-251657216;visibility:visible;mso-wrap-style:square;mso-width-percent:0;mso-height-percent:0;mso-wrap-distance-left:9pt;mso-wrap-distance-top:7.2pt;mso-wrap-distance-right:9pt;mso-wrap-distance-bottom:7.2pt;mso-position-horizontal:absolute;mso-position-horizontal-relative:page;mso-position-vertical:absolute;mso-position-vertical-relative:margin;mso-width-percent:0;mso-height-percent:0;mso-width-relative:page;mso-height-relative:margin;v-text-anchor:top" o:gfxdata="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" o:allowincell="f" filled="f" fillcolor="white [3201]" stroked="f" strokecolor="#95b3d7 [1940]" strokeweight="1pt">
+              <v:rect w14:anchorId="429FF7D2" id="Rectangle 1049" o:spid="_x0000_s1026" style="position:absolute;left:0;text-align:left;margin-left:97.5pt;margin-top:243pt;width:408pt;height:130.5pt;flip:x;z-index:-251657216;visibility:visible;mso-wrap-style:square;mso-width-percent:0;mso-height-percent:0;mso-wrap-distance-left:9pt;mso-wrap-distance-top:7.2pt;mso-wrap-distance-right:9pt;mso-wrap-distance-bottom:7.2pt;mso-position-horizontal:absolute;mso-position-horizontal-relative:page;mso-position-vertical:absolute;mso-position-vertical-relative:margin;mso-width-percent:0;mso-height-percent:0;mso-width-relative:page;mso-height-relative:margin;v-text-anchor:top" o:gfxdata="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" o:allowincell="f" filled="f" fillcolor="white [3201]" stroked="f" strokecolor="#95b3d7 [1940]" strokeweight="1pt">
                 <v:fill color2="#b8cce4 [1300]" focus="100%" type="gradient"/>
                 <v:textbox inset="21.6pt,21.6pt,21.6pt,21.6pt">
                   <w:txbxContent>
@@ -700,7 +700,7 @@
           </mc:Choice>
           <mc:Fallback>
             <w:pict>
-              <v:rect w14:anchorId="06A23E8F" id="_x0000_s1027" style="position:absolute;left:0;text-align:left;margin-left:99.5pt;margin-top:557pt;width:408pt;height:155.15pt;flip:x;z-index:-251665408;visibility:visible;mso-wrap-style:square;mso-width-percent:0;mso-height-percent:0;mso-wrap-distance-left:9pt;mso-wrap-distance-top:7.2pt;mso-wrap-distance-right:9pt;mso-wrap-distance-bottom:7.2pt;mso-position-horizontal:absolute;mso-position-horizontal-relative:page;mso-position-vertical:absolute;mso-position-vertical-relative:margin;mso-width-percent:0;mso-height-percent:0;mso-width-relative:page;mso-height-relative:margin;v-text-anchor:top" o:gfxdata="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" o:allowincell="f" filled="f" fillcolor="white [3201]" stroked="f" strokecolor="#95b3d7 [1940]" strokeweight="1pt">
+              <v:rect w14:anchorId="06A23E8F" id="_x0000_s1027" style="position:absolute;left:0;text-align:left;margin-left:99.5pt;margin-top:557pt;width:408pt;height:155.15pt;flip:x;z-index:-251665408;visibility:visible;mso-wrap-style:square;mso-width-percent:0;mso-height-percent:0;mso-wrap-distance-left:9pt;mso-wrap-distance-top:7.2pt;mso-wrap-distance-right:9pt;mso-wrap-distance-bottom:7.2pt;mso-position-horizontal:absolute;mso-position-horizontal-relative:page;mso-position-vertical:absolute;mso-position-vertical-relative:margin;mso-width-percent:0;mso-height-percent:0;mso-width-relative:page;mso-height-relative:margin;v-text-anchor:top" o:gfxdata="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" o:allowincell="f" filled="f" fillcolor="white [3201]" stroked="f" strokecolor="#95b3d7 [1940]" strokeweight="1pt">
                 <v:fill color2="#b8cce4 [1300]" focus="100%" type="gradient"/>
                 <v:textbox inset="21.6pt,21.6pt,21.6pt,21.6pt">
                   <w:txbxContent>
@@ -952,7 +952,7 @@
                                                 <a14:useLocalDpi xmlns:a14="http://schemas.microsoft.com/office/drawing/2010/main" val="0"/>
                                               </a:ext>
                                               <a:ext uri="{837473B0-CC2E-450A-ABE3-18F120FF3D39}">
-                                                <a1611:picAttrSrcUrl xmlns:a1611="http://schemas.microsoft.com/office/drawing/2016/11/main" r:id="rId9"/>
+                                                <a1611:picAttrSrcUrl xmlns:a1611="http://schemas.microsoft.com/office/drawing/2016/11/main" xmlns:w16se="http://schemas.microsoft.com/office/word/2015/wordml/symex" xmlns:w16sdtdh="http://schemas.microsoft.com/office/word/2020/wordml/sdtdatahash" xmlns:w16="http://schemas.microsoft.com/office/word/2018/wordml" xmlns:w16cid="http://schemas.microsoft.com/office/word/2016/wordml/cid" xmlns:w16cex="http://schemas.microsoft.com/office/word/2018/wordml/cex" xmlns:w="http://schemas.openxmlformats.org/wordprocessingml/2006/main" xmlns:w10="urn:schemas-microsoft-com:office:word" xmlns:v="urn:schemas-microsoft-com:vml" xmlns:o="urn:schemas-microsoft-com:office:office" xmlns:am3d="http://schemas.microsoft.com/office/drawing/2017/model3d" xmlns:aink="http://schemas.microsoft.com/office/drawing/2016/ink" xmlns:cx8="http://schemas.microsoft.com/office/drawing/2016/5/14/chartex" xmlns:cx7="http://schemas.microsoft.com/office/drawing/2016/5/13/chartex" xmlns:cx6="http://schemas.microsoft.com/office/drawing/2016/5/12/chartex" xmlns:cx5="http://schemas.microsoft.com/office/drawing/2016/5/11/chartex" xmlns:cx4="http://schemas.microsoft.com/office/drawing/2016/5/10/chartex" xmlns:cx3="http://schemas.microsoft.com/office/drawing/2016/5/9/chartex" xmlns:cx2="http://schemas.microsoft.com/office/drawing/2015/10/21/chartex" xmlns:cx1="http://schemas.microsoft.com/office/drawing/2015/9/8/chartex" xmlns:cx="http://schemas.microsoft.com/office/drawing/2014/chartex" xmlns="" r:id="rId9"/>
                                               </a:ext>
                                             </a:extLst>
                                           </a:blip>
@@ -1008,7 +1008,7 @@
           </mc:Choice>
           <mc:Fallback>
             <w:pict>
-              <v:rect w14:anchorId="05AC314B" id="_x0000_s1028" style="position:absolute;margin-left:108pt;margin-top:438.75pt;width:408pt;height:130.5pt;flip:x;z-index:-251655168;visibility:visible;mso-wrap-style:square;mso-width-percent:0;mso-height-percent:0;mso-wrap-distance-left:9pt;mso-wrap-distance-top:7.2pt;mso-wrap-distance-right:9pt;mso-wrap-distance-bottom:7.2pt;mso-position-horizontal:absolute;mso-position-horizontal-relative:page;mso-position-vertical:absolute;mso-position-vertical-relative:margin;mso-width-percent:0;mso-height-percent:0;mso-width-relative:page;mso-height-relative:margin;v-text-anchor:top" o:gfxdata="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" o:allowincell="f" filled="f" fillcolor="white [3201]" stroked="f" strokecolor="#95b3d7 [1940]" strokeweight="1pt">
+              <v:rect w14:anchorId="05AC314B" id="_x0000_s1028" style="position:absolute;margin-left:108pt;margin-top:438.75pt;width:408pt;height:130.5pt;flip:x;z-index:-251655168;visibility:visible;mso-wrap-style:square;mso-width-percent:0;mso-height-percent:0;mso-wrap-distance-left:9pt;mso-wrap-distance-top:7.2pt;mso-wrap-distance-right:9pt;mso-wrap-distance-bottom:7.2pt;mso-position-horizontal:absolute;mso-position-horizontal-relative:page;mso-position-vertical:absolute;mso-position-vertical-relative:margin;mso-width-percent:0;mso-height-percent:0;mso-width-relative:page;mso-height-relative:margin;v-text-anchor:top" o:gfxdata="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" o:allowincell="f" filled="f" fillcolor="white [3201]" stroked="f" strokecolor="#95b3d7 [1940]" strokeweight="1pt">
                 <v:fill color2="#b8cce4 [1300]" focus="100%" type="gradient"/>
                 <v:textbox inset="21.6pt,21.6pt,21.6pt,21.6pt">
                   <w:txbxContent>
@@ -1053,7 +1053,7 @@
                                           <a14:useLocalDpi xmlns:a14="http://schemas.microsoft.com/office/drawing/2010/main" val="0"/>
                                         </a:ext>
                                         <a:ext uri="{837473B0-CC2E-450A-ABE3-18F120FF3D39}">
-                                          <a1611:picAttrSrcUrl xmlns:a1611="http://schemas.microsoft.com/office/drawing/2016/11/main" r:id="rId9"/>
+                                          <a1611:picAttrSrcUrl xmlns:a1611="http://schemas.microsoft.com/office/drawing/2016/11/main" xmlns:w16se="http://schemas.microsoft.com/office/word/2015/wordml/symex" xmlns:w16sdtdh="http://schemas.microsoft.com/office/word/2020/wordml/sdtdatahash" xmlns:w16="http://schemas.microsoft.com/office/word/2018/wordml" xmlns:w16cid="http://schemas.microsoft.com/office/word/2016/wordml/cid" xmlns:w16cex="http://schemas.microsoft.com/office/word/2018/wordml/cex" xmlns:w="http://schemas.openxmlformats.org/wordprocessingml/2006/main" xmlns:w10="urn:schemas-microsoft-com:office:word" xmlns:v="urn:schemas-microsoft-com:vml" xmlns:o="urn:schemas-microsoft-com:office:office" xmlns:am3d="http://schemas.microsoft.com/office/drawing/2017/model3d" xmlns:aink="http://schemas.microsoft.com/office/drawing/2016/ink" xmlns:cx8="http://schemas.microsoft.com/office/drawing/2016/5/14/chartex" xmlns:cx7="http://schemas.microsoft.com/office/drawing/2016/5/13/chartex" xmlns:cx6="http://schemas.microsoft.com/office/drawing/2016/5/12/chartex" xmlns:cx5="http://schemas.microsoft.com/office/drawing/2016/5/11/chartex" xmlns:cx4="http://schemas.microsoft.com/office/drawing/2016/5/10/chartex" xmlns:cx3="http://schemas.microsoft.com/office/drawing/2016/5/9/chartex" xmlns:cx2="http://schemas.microsoft.com/office/drawing/2015/10/21/chartex" xmlns:cx1="http://schemas.microsoft.com/office/drawing/2015/9/8/chartex" xmlns:cx="http://schemas.microsoft.com/office/drawing/2014/chartex" xmlns="" r:id="rId9"/>
                                         </a:ext>
                                       </a:extLst>
                                     </a:blip>
@@ -1287,7 +1287,6 @@
         <w:t xml:space="preserve">Open Command prompt, navigate to project repository </w:t>
       </w:r>
       <w:proofErr w:type="spellStart"/>
-      <w:proofErr w:type="gramStart"/>
       <w:r>
         <w:rPr>
           <w:rFonts w:cstheme="majorBidi"/>
@@ -1299,14 +1298,7 @@
         <w:rPr>
           <w:rFonts w:cstheme="majorBidi"/>
         </w:rPr>
-        <w:t xml:space="preserve"> .</w:t>
-      </w:r>
-      <w:proofErr w:type="gramEnd"/>
-      <w:r>
-        <w:rPr>
-          <w:rFonts w:cstheme="majorBidi"/>
-        </w:rPr>
-        <w:t>\</w:t>
+        <w:t xml:space="preserve"> .\</w:t>
       </w:r>
       <w:proofErr w:type="spellStart"/>
       <w:r>
@@ -1391,7 +1383,6 @@
         <w:t xml:space="preserve">drop database </w:t>
       </w:r>
       <w:proofErr w:type="spellStart"/>
-      <w:proofErr w:type="gramStart"/>
       <w:r>
         <w:rPr>
           <w:rFonts w:cstheme="majorBidi"/>
@@ -1405,7 +1396,6 @@
         </w:rPr>
         <w:t>;</w:t>
       </w:r>
-      <w:proofErr w:type="gramEnd"/>
     </w:p>
     <w:p>
       <w:pPr>
@@ -1425,7 +1415,6 @@
         <w:t xml:space="preserve">create database </w:t>
       </w:r>
       <w:proofErr w:type="spellStart"/>
-      <w:proofErr w:type="gramStart"/>
       <w:r>
         <w:rPr>
           <w:rFonts w:cstheme="majorBidi"/>
@@ -1439,7 +1428,6 @@
         </w:rPr>
         <w:t>;</w:t>
       </w:r>
-      <w:proofErr w:type="gramEnd"/>
     </w:p>
     <w:p>
       <w:pPr>
@@ -3403,19 +3391,11 @@
                 <w:szCs w:val="24"/>
               </w:rPr>
             </w:pPr>
-            <w:proofErr w:type="gramStart"/>
-            <w:r>
-              <w:rPr>
-                <w:szCs w:val="24"/>
-              </w:rPr>
-              <w:t>In[</w:t>
-            </w:r>
-            <w:proofErr w:type="gramEnd"/>
-            <w:r>
-              <w:rPr>
-                <w:szCs w:val="24"/>
-              </w:rPr>
-              <w:t>] = {‘A’, ‘B’, ‘C’};</w:t>
+            <w:r>
+              <w:rPr>
+                <w:szCs w:val="24"/>
+              </w:rPr>
+              <w:t>In[] = {‘A’, ‘B’, ‘C’};</w:t>
             </w:r>
           </w:p>
           <w:p>
@@ -3437,16 +3417,8 @@
               <w:rPr>
                 <w:szCs w:val="24"/>
               </w:rPr>
-              <w:t xml:space="preserve"> = </w:t>
-            </w:r>
-            <w:proofErr w:type="gramStart"/>
-            <w:r>
-              <w:rPr>
-                <w:szCs w:val="24"/>
-              </w:rPr>
-              <w:t>0;</w:t>
-            </w:r>
-            <w:proofErr w:type="gramEnd"/>
+              <w:t xml:space="preserve"> = 0;</w:t>
+            </w:r>
           </w:p>
           <w:p>
             <w:pPr>
@@ -3697,19 +3669,11 @@
                 <w:szCs w:val="24"/>
               </w:rPr>
             </w:pPr>
-            <w:proofErr w:type="gramStart"/>
-            <w:r>
-              <w:rPr>
-                <w:szCs w:val="24"/>
-              </w:rPr>
-              <w:t>In[</w:t>
-            </w:r>
-            <w:proofErr w:type="gramEnd"/>
-            <w:r>
-              <w:rPr>
-                <w:szCs w:val="24"/>
-              </w:rPr>
-              <w:t>] = {‘A’, ‘B’, ‘C’};</w:t>
+            <w:r>
+              <w:rPr>
+                <w:szCs w:val="24"/>
+              </w:rPr>
+              <w:t>In[] = {‘A’, ‘B’, ‘C’};</w:t>
             </w:r>
           </w:p>
           <w:p>
@@ -3731,16 +3695,8 @@
               <w:rPr>
                 <w:szCs w:val="24"/>
               </w:rPr>
-              <w:t xml:space="preserve"> = </w:t>
-            </w:r>
-            <w:proofErr w:type="gramStart"/>
-            <w:r>
-              <w:rPr>
-                <w:szCs w:val="24"/>
-              </w:rPr>
-              <w:t>0;</w:t>
-            </w:r>
-            <w:proofErr w:type="gramEnd"/>
+              <w:t xml:space="preserve"> = 0;</w:t>
+            </w:r>
           </w:p>
           <w:p>
             <w:pPr>
@@ -3845,19 +3801,11 @@
                 <w:szCs w:val="24"/>
               </w:rPr>
             </w:pPr>
-            <w:proofErr w:type="gramStart"/>
-            <w:r>
-              <w:rPr>
-                <w:szCs w:val="24"/>
-              </w:rPr>
-              <w:t>In[</w:t>
-            </w:r>
-            <w:proofErr w:type="gramEnd"/>
-            <w:r>
-              <w:rPr>
-                <w:szCs w:val="24"/>
-              </w:rPr>
-              <w:t>] = {‘A’, ‘B’, ‘C’};</w:t>
+            <w:r>
+              <w:rPr>
+                <w:szCs w:val="24"/>
+              </w:rPr>
+              <w:t>In[] = {‘A’, ‘B’, ‘C’};</w:t>
             </w:r>
           </w:p>
           <w:p>
@@ -3879,16 +3827,8 @@
               <w:rPr>
                 <w:szCs w:val="24"/>
               </w:rPr>
-              <w:t xml:space="preserve"> = </w:t>
-            </w:r>
-            <w:proofErr w:type="gramStart"/>
-            <w:r>
-              <w:rPr>
-                <w:szCs w:val="24"/>
-              </w:rPr>
-              <w:t>0;</w:t>
-            </w:r>
-            <w:proofErr w:type="gramEnd"/>
+              <w:t xml:space="preserve"> = 0;</w:t>
+            </w:r>
           </w:p>
           <w:p>
             <w:pPr>
@@ -4139,19 +4079,11 @@
                 <w:szCs w:val="24"/>
               </w:rPr>
             </w:pPr>
-            <w:proofErr w:type="gramStart"/>
-            <w:r>
-              <w:rPr>
-                <w:szCs w:val="24"/>
-              </w:rPr>
-              <w:t>In[</w:t>
-            </w:r>
-            <w:proofErr w:type="gramEnd"/>
-            <w:r>
-              <w:rPr>
-                <w:szCs w:val="24"/>
-              </w:rPr>
-              <w:t>] = {‘A’, ‘B’, ‘C’};</w:t>
+            <w:r>
+              <w:rPr>
+                <w:szCs w:val="24"/>
+              </w:rPr>
+              <w:t>In[] = {‘A’, ‘B’, ‘C’};</w:t>
             </w:r>
           </w:p>
           <w:p>
@@ -4173,16 +4105,8 @@
               <w:rPr>
                 <w:szCs w:val="24"/>
               </w:rPr>
-              <w:t xml:space="preserve"> = </w:t>
-            </w:r>
-            <w:proofErr w:type="gramStart"/>
-            <w:r>
-              <w:rPr>
-                <w:szCs w:val="24"/>
-              </w:rPr>
-              <w:t>0;</w:t>
-            </w:r>
-            <w:proofErr w:type="gramEnd"/>
+              <w:t xml:space="preserve"> = 0;</w:t>
+            </w:r>
           </w:p>
           <w:p>
             <w:pPr>
@@ -4286,19 +4210,11 @@
                 <w:szCs w:val="24"/>
               </w:rPr>
             </w:pPr>
-            <w:proofErr w:type="gramStart"/>
-            <w:r>
-              <w:rPr>
-                <w:szCs w:val="24"/>
-              </w:rPr>
-              <w:t>In[</w:t>
-            </w:r>
-            <w:proofErr w:type="gramEnd"/>
-            <w:r>
-              <w:rPr>
-                <w:szCs w:val="24"/>
-              </w:rPr>
-              <w:t>] = {‘A’, ‘B’, ‘C’};</w:t>
+            <w:r>
+              <w:rPr>
+                <w:szCs w:val="24"/>
+              </w:rPr>
+              <w:t>In[] = {‘A’, ‘B’, ‘C’};</w:t>
             </w:r>
           </w:p>
           <w:p>
@@ -4320,16 +4236,8 @@
               <w:rPr>
                 <w:szCs w:val="24"/>
               </w:rPr>
-              <w:t xml:space="preserve"> = </w:t>
-            </w:r>
-            <w:proofErr w:type="gramStart"/>
-            <w:r>
-              <w:rPr>
-                <w:szCs w:val="24"/>
-              </w:rPr>
-              <w:t>0;</w:t>
-            </w:r>
-            <w:proofErr w:type="gramEnd"/>
+              <w:t xml:space="preserve"> = 0;</w:t>
+            </w:r>
           </w:p>
           <w:p>
             <w:pPr>
@@ -4493,16 +4401,7 @@
           <w:sz w:val="24"/>
           <w:szCs w:val="20"/>
         </w:rPr>
-        <w:t xml:space="preserve">Path </w:t>
-      </w:r>
-      <w:r>
-        <w:rPr>
-          <w:rFonts w:ascii="Garamond" w:eastAsia="Times New Roman" w:hAnsi="Garamond" w:cs="Times New Roman"/>
-          <w:spacing w:val="-2"/>
-          <w:sz w:val="24"/>
-          <w:szCs w:val="20"/>
-        </w:rPr>
-        <w:t xml:space="preserve">B: </w:t>
+        <w:t xml:space="preserve">Path B: </w:t>
       </w:r>
       <w:r>
         <w:rPr>
@@ -4553,34 +4452,7 @@
           <w:sz w:val="24"/>
           <w:szCs w:val="20"/>
         </w:rPr>
-        <w:t xml:space="preserve">Path </w:t>
-      </w:r>
-      <w:r>
-        <w:rPr>
-          <w:rFonts w:ascii="Garamond" w:eastAsia="Times New Roman" w:hAnsi="Garamond" w:cs="Times New Roman"/>
-          <w:spacing w:val="-2"/>
-          <w:sz w:val="24"/>
-          <w:szCs w:val="20"/>
-        </w:rPr>
-        <w:t>C</w:t>
-      </w:r>
-      <w:r>
-        <w:rPr>
-          <w:rFonts w:ascii="Garamond" w:eastAsia="Times New Roman" w:hAnsi="Garamond" w:cs="Times New Roman"/>
-          <w:spacing w:val="-2"/>
-          <w:sz w:val="24"/>
-          <w:szCs w:val="20"/>
-        </w:rPr>
-        <w:t>:</w:t>
-      </w:r>
-      <w:r>
-        <w:rPr>
-          <w:rFonts w:ascii="Garamond" w:eastAsia="Times New Roman" w:hAnsi="Garamond" w:cs="Times New Roman"/>
-          <w:spacing w:val="-2"/>
-          <w:sz w:val="24"/>
-          <w:szCs w:val="20"/>
-        </w:rPr>
-        <w:t xml:space="preserve"> </w:t>
+        <w:t xml:space="preserve">Path C: </w:t>
       </w:r>
       <w:r>
         <w:rPr>
@@ -4766,19 +4638,11 @@
                 <w:szCs w:val="24"/>
               </w:rPr>
             </w:pPr>
-            <w:proofErr w:type="gramStart"/>
-            <w:r>
-              <w:rPr>
-                <w:szCs w:val="24"/>
-              </w:rPr>
-              <w:t>In[</w:t>
-            </w:r>
-            <w:proofErr w:type="gramEnd"/>
-            <w:r>
-              <w:rPr>
-                <w:szCs w:val="24"/>
-              </w:rPr>
-              <w:t>] = {‘A’, ‘B’, ‘C’};</w:t>
+            <w:r>
+              <w:rPr>
+                <w:szCs w:val="24"/>
+              </w:rPr>
+              <w:t>In[] = {‘A’, ‘B’, ‘C’};</w:t>
             </w:r>
           </w:p>
           <w:p>
@@ -4800,16 +4664,8 @@
               <w:rPr>
                 <w:szCs w:val="24"/>
               </w:rPr>
-              <w:t xml:space="preserve"> = </w:t>
-            </w:r>
-            <w:proofErr w:type="gramStart"/>
-            <w:r>
-              <w:rPr>
-                <w:szCs w:val="24"/>
-              </w:rPr>
-              <w:t>0;</w:t>
-            </w:r>
-            <w:proofErr w:type="gramEnd"/>
+              <w:t xml:space="preserve"> = 0;</w:t>
+            </w:r>
           </w:p>
           <w:p>
             <w:pPr>
@@ -4926,19 +4782,11 @@
                 <w:szCs w:val="24"/>
               </w:rPr>
             </w:pPr>
-            <w:proofErr w:type="gramStart"/>
-            <w:r>
-              <w:rPr>
-                <w:szCs w:val="24"/>
-              </w:rPr>
-              <w:t>In[</w:t>
-            </w:r>
-            <w:proofErr w:type="gramEnd"/>
-            <w:r>
-              <w:rPr>
-                <w:szCs w:val="24"/>
-              </w:rPr>
-              <w:t>] = {‘A’, ‘B’, ‘C’};</w:t>
+            <w:r>
+              <w:rPr>
+                <w:szCs w:val="24"/>
+              </w:rPr>
+              <w:t>In[] = {‘A’, ‘B’, ‘C’};</w:t>
             </w:r>
           </w:p>
           <w:p>
@@ -4960,16 +4808,8 @@
               <w:rPr>
                 <w:szCs w:val="24"/>
               </w:rPr>
-              <w:t xml:space="preserve"> = </w:t>
-            </w:r>
-            <w:proofErr w:type="gramStart"/>
-            <w:r>
-              <w:rPr>
-                <w:szCs w:val="24"/>
-              </w:rPr>
-              <w:t>0;</w:t>
-            </w:r>
-            <w:proofErr w:type="gramEnd"/>
+              <w:t xml:space="preserve"> = 0;</w:t>
+            </w:r>
           </w:p>
           <w:p>
             <w:pPr>
@@ -5080,19 +4920,11 @@
                 <w:szCs w:val="24"/>
               </w:rPr>
             </w:pPr>
-            <w:proofErr w:type="gramStart"/>
-            <w:r>
-              <w:rPr>
-                <w:szCs w:val="24"/>
-              </w:rPr>
-              <w:t>In[</w:t>
-            </w:r>
-            <w:proofErr w:type="gramEnd"/>
-            <w:r>
-              <w:rPr>
-                <w:szCs w:val="24"/>
-              </w:rPr>
-              <w:t>] = {‘A’, ‘B’, ‘C’};</w:t>
+            <w:r>
+              <w:rPr>
+                <w:szCs w:val="24"/>
+              </w:rPr>
+              <w:t>In[] = {‘A’, ‘B’, ‘C’};</w:t>
             </w:r>
           </w:p>
           <w:p>
@@ -5114,16 +4946,8 @@
               <w:rPr>
                 <w:szCs w:val="24"/>
               </w:rPr>
-              <w:t xml:space="preserve"> = </w:t>
-            </w:r>
-            <w:proofErr w:type="gramStart"/>
-            <w:r>
-              <w:rPr>
-                <w:szCs w:val="24"/>
-              </w:rPr>
-              <w:t>0;</w:t>
-            </w:r>
-            <w:proofErr w:type="gramEnd"/>
+              <w:t xml:space="preserve"> = 0;</w:t>
+            </w:r>
           </w:p>
           <w:p>
             <w:pPr>
@@ -5399,19 +5223,11 @@
                 <w:szCs w:val="24"/>
               </w:rPr>
             </w:pPr>
-            <w:proofErr w:type="gramStart"/>
-            <w:r>
-              <w:rPr>
-                <w:szCs w:val="24"/>
-              </w:rPr>
-              <w:t>In[</w:t>
-            </w:r>
-            <w:proofErr w:type="gramEnd"/>
-            <w:r>
-              <w:rPr>
-                <w:szCs w:val="24"/>
-              </w:rPr>
-              <w:t>] = {‘A’, ‘B’, ‘C’};</w:t>
+            <w:r>
+              <w:rPr>
+                <w:szCs w:val="24"/>
+              </w:rPr>
+              <w:t>In[] = {‘A’, ‘B’, ‘C’};</w:t>
             </w:r>
           </w:p>
           <w:p>
@@ -5434,16 +5250,8 @@
               <w:rPr>
                 <w:szCs w:val="24"/>
               </w:rPr>
-              <w:t xml:space="preserve"> = </w:t>
-            </w:r>
-            <w:proofErr w:type="gramStart"/>
-            <w:r>
-              <w:rPr>
-                <w:szCs w:val="24"/>
-              </w:rPr>
-              <w:t>0;</w:t>
-            </w:r>
-            <w:proofErr w:type="gramEnd"/>
+              <w:t xml:space="preserve"> = 0;</w:t>
+            </w:r>
           </w:p>
           <w:p>
             <w:pPr>
@@ -5550,19 +5358,11 @@
                 <w:szCs w:val="24"/>
               </w:rPr>
             </w:pPr>
-            <w:proofErr w:type="gramStart"/>
-            <w:r>
-              <w:rPr>
-                <w:szCs w:val="24"/>
-              </w:rPr>
-              <w:t>In[</w:t>
-            </w:r>
-            <w:proofErr w:type="gramEnd"/>
-            <w:r>
-              <w:rPr>
-                <w:szCs w:val="24"/>
-              </w:rPr>
-              <w:t>] = {‘A’, ‘B’, ‘C’};</w:t>
+            <w:r>
+              <w:rPr>
+                <w:szCs w:val="24"/>
+              </w:rPr>
+              <w:t>In[] = {‘A’, ‘B’, ‘C’};</w:t>
             </w:r>
           </w:p>
           <w:p>
@@ -5585,16 +5385,8 @@
               <w:rPr>
                 <w:szCs w:val="24"/>
               </w:rPr>
-              <w:t xml:space="preserve"> = </w:t>
-            </w:r>
-            <w:proofErr w:type="gramStart"/>
-            <w:r>
-              <w:rPr>
-                <w:szCs w:val="24"/>
-              </w:rPr>
-              <w:t>0;</w:t>
-            </w:r>
-            <w:proofErr w:type="gramEnd"/>
+              <w:t xml:space="preserve"> = 0;</w:t>
+            </w:r>
           </w:p>
           <w:p>
             <w:pPr>
@@ -5699,19 +5491,11 @@
                 <w:szCs w:val="24"/>
               </w:rPr>
             </w:pPr>
-            <w:proofErr w:type="gramStart"/>
-            <w:r>
-              <w:rPr>
-                <w:szCs w:val="24"/>
-              </w:rPr>
-              <w:t>In[</w:t>
-            </w:r>
-            <w:proofErr w:type="gramEnd"/>
-            <w:r>
-              <w:rPr>
-                <w:szCs w:val="24"/>
-              </w:rPr>
-              <w:t>] = {‘A’, ‘B’, ‘C’, ‘D’};</w:t>
+            <w:r>
+              <w:rPr>
+                <w:szCs w:val="24"/>
+              </w:rPr>
+              <w:t>In[] = {‘A’, ‘B’, ‘C’, ‘D’};</w:t>
             </w:r>
           </w:p>
           <w:p>
@@ -5734,16 +5518,8 @@
               <w:rPr>
                 <w:szCs w:val="24"/>
               </w:rPr>
-              <w:t xml:space="preserve"> = </w:t>
-            </w:r>
-            <w:proofErr w:type="gramStart"/>
-            <w:r>
-              <w:rPr>
-                <w:szCs w:val="24"/>
-              </w:rPr>
-              <w:t>0;</w:t>
-            </w:r>
-            <w:proofErr w:type="gramEnd"/>
+              <w:t xml:space="preserve"> = 0;</w:t>
+            </w:r>
           </w:p>
           <w:p>
             <w:pPr>
@@ -5848,19 +5624,11 @@
                 <w:szCs w:val="24"/>
               </w:rPr>
             </w:pPr>
-            <w:proofErr w:type="gramStart"/>
-            <w:r>
-              <w:rPr>
-                <w:szCs w:val="24"/>
-              </w:rPr>
-              <w:t>In[</w:t>
-            </w:r>
-            <w:proofErr w:type="gramEnd"/>
-            <w:r>
-              <w:rPr>
-                <w:szCs w:val="24"/>
-              </w:rPr>
-              <w:t>] = {‘A’, ‘B’, ‘C’, ‘D’, ‘E’};</w:t>
+            <w:r>
+              <w:rPr>
+                <w:szCs w:val="24"/>
+              </w:rPr>
+              <w:t>In[] = {‘A’, ‘B’, ‘C’, ‘D’, ‘E’};</w:t>
             </w:r>
           </w:p>
           <w:p>
@@ -5883,16 +5651,8 @@
               <w:rPr>
                 <w:szCs w:val="24"/>
               </w:rPr>
-              <w:t xml:space="preserve"> = </w:t>
-            </w:r>
-            <w:proofErr w:type="gramStart"/>
-            <w:r>
-              <w:rPr>
-                <w:szCs w:val="24"/>
-              </w:rPr>
-              <w:t>0;</w:t>
-            </w:r>
-            <w:proofErr w:type="gramEnd"/>
+              <w:t xml:space="preserve"> = 0;</w:t>
+            </w:r>
           </w:p>
           <w:p>
             <w:pPr>
@@ -6005,19 +5765,11 @@
                 <w:szCs w:val="24"/>
               </w:rPr>
             </w:pPr>
-            <w:proofErr w:type="gramStart"/>
-            <w:r>
-              <w:rPr>
-                <w:szCs w:val="24"/>
-              </w:rPr>
-              <w:t>In[</w:t>
-            </w:r>
-            <w:proofErr w:type="gramEnd"/>
-            <w:r>
-              <w:rPr>
-                <w:szCs w:val="24"/>
-              </w:rPr>
-              <w:t>] = {‘A’, ‘B’, ‘C’, ‘D’, ‘E’, ‘F’};</w:t>
+            <w:r>
+              <w:rPr>
+                <w:szCs w:val="24"/>
+              </w:rPr>
+              <w:t>In[] = {‘A’, ‘B’, ‘C’, ‘D’, ‘E’, ‘F’};</w:t>
             </w:r>
           </w:p>
           <w:p>
@@ -6040,16 +5792,8 @@
               <w:rPr>
                 <w:szCs w:val="24"/>
               </w:rPr>
-              <w:t xml:space="preserve"> = </w:t>
-            </w:r>
-            <w:proofErr w:type="gramStart"/>
-            <w:r>
-              <w:rPr>
-                <w:szCs w:val="24"/>
-              </w:rPr>
-              <w:t>0;</w:t>
-            </w:r>
-            <w:proofErr w:type="gramEnd"/>
+              <w:t xml:space="preserve"> = 0;</w:t>
+            </w:r>
           </w:p>
           <w:p>
             <w:pPr>
@@ -6159,6 +5903,12 @@
       </w:r>
     </w:p>
     <w:p>
+      <w:r>
+        <w:t>Edges - Nodes + 2 = 22 – 18 + 2 = 6</w:t>
+      </w:r>
+    </w:p>
+    <w:p/>
+    <w:p>
       <w:pPr>
         <w:pStyle w:val="BodyText"/>
         <w:rPr>
@@ -6200,6 +5950,22 @@
       </w:pPr>
       <w:r>
         <w:t xml:space="preserve">Path 4: 66T, 68F, 69F, 76F, 78F </w:t>
+      </w:r>
+    </w:p>
+    <w:p>
+      <w:pPr>
+        <w:pStyle w:val="BodyText"/>
+      </w:pPr>
+      <w:r>
+        <w:t xml:space="preserve">Path 5: 66T, 68F, 69F, 76F, 78T </w:t>
+      </w:r>
+    </w:p>
+    <w:p>
+      <w:pPr>
+        <w:pStyle w:val="BodyText"/>
+      </w:pPr>
+      <w:r>
+        <w:t>Path 6: 66T, 68F, 69T, 76F, 78F</w:t>
       </w:r>
     </w:p>
     <w:p>
@@ -6365,19 +6131,11 @@
                 <w:szCs w:val="24"/>
               </w:rPr>
             </w:pPr>
-            <w:proofErr w:type="gramStart"/>
-            <w:r>
-              <w:rPr>
-                <w:szCs w:val="24"/>
-              </w:rPr>
-              <w:t>In[</w:t>
-            </w:r>
-            <w:proofErr w:type="gramEnd"/>
-            <w:r>
-              <w:rPr>
-                <w:szCs w:val="24"/>
-              </w:rPr>
-              <w:t>] = {‘A’, ‘B’, ‘C’};</w:t>
+            <w:r>
+              <w:rPr>
+                <w:szCs w:val="24"/>
+              </w:rPr>
+              <w:t>In[] = {‘A’, ‘B’, ‘C’};</w:t>
             </w:r>
           </w:p>
           <w:p>
@@ -6399,16 +6157,8 @@
               <w:rPr>
                 <w:szCs w:val="24"/>
               </w:rPr>
-              <w:t xml:space="preserve"> = </w:t>
-            </w:r>
-            <w:proofErr w:type="gramStart"/>
-            <w:r>
-              <w:rPr>
-                <w:szCs w:val="24"/>
-              </w:rPr>
-              <w:t>0;</w:t>
-            </w:r>
-            <w:proofErr w:type="gramEnd"/>
+              <w:t xml:space="preserve"> = 0;</w:t>
+            </w:r>
           </w:p>
           <w:p>
             <w:pPr>
@@ -6512,19 +6262,11 @@
                 <w:szCs w:val="24"/>
               </w:rPr>
             </w:pPr>
-            <w:proofErr w:type="gramStart"/>
-            <w:r>
-              <w:rPr>
-                <w:szCs w:val="24"/>
-              </w:rPr>
-              <w:t>In[</w:t>
-            </w:r>
-            <w:proofErr w:type="gramEnd"/>
-            <w:r>
-              <w:rPr>
-                <w:szCs w:val="24"/>
-              </w:rPr>
-              <w:t>] = {‘A’, ‘B’, ‘C’};</w:t>
+            <w:r>
+              <w:rPr>
+                <w:szCs w:val="24"/>
+              </w:rPr>
+              <w:t>In[] = {‘A’, ‘B’, ‘C’};</w:t>
             </w:r>
           </w:p>
           <w:p>
@@ -6546,16 +6288,8 @@
               <w:rPr>
                 <w:szCs w:val="24"/>
               </w:rPr>
-              <w:t xml:space="preserve"> = </w:t>
-            </w:r>
-            <w:proofErr w:type="gramStart"/>
-            <w:r>
-              <w:rPr>
-                <w:szCs w:val="24"/>
-              </w:rPr>
-              <w:t>0;</w:t>
-            </w:r>
-            <w:proofErr w:type="gramEnd"/>
+              <w:t xml:space="preserve"> = 0;</w:t>
+            </w:r>
           </w:p>
           <w:p>
             <w:pPr>
@@ -6659,19 +6393,11 @@
                 <w:szCs w:val="24"/>
               </w:rPr>
             </w:pPr>
-            <w:proofErr w:type="gramStart"/>
-            <w:r>
-              <w:rPr>
-                <w:szCs w:val="24"/>
-              </w:rPr>
-              <w:t>In[</w:t>
-            </w:r>
-            <w:proofErr w:type="gramEnd"/>
-            <w:r>
-              <w:rPr>
-                <w:szCs w:val="24"/>
-              </w:rPr>
-              <w:t>] = {‘A’, ‘B’, ‘C’};</w:t>
+            <w:r>
+              <w:rPr>
+                <w:szCs w:val="24"/>
+              </w:rPr>
+              <w:t>In[] = {‘A’, ‘B’, ‘C’};</w:t>
             </w:r>
           </w:p>
           <w:p>
@@ -6693,16 +6419,8 @@
               <w:rPr>
                 <w:szCs w:val="24"/>
               </w:rPr>
-              <w:t xml:space="preserve"> = </w:t>
-            </w:r>
-            <w:proofErr w:type="gramStart"/>
-            <w:r>
-              <w:rPr>
-                <w:szCs w:val="24"/>
-              </w:rPr>
-              <w:t>0;</w:t>
-            </w:r>
-            <w:proofErr w:type="gramEnd"/>
+              <w:t xml:space="preserve"> = 0;</w:t>
+            </w:r>
           </w:p>
           <w:p>
             <w:pPr>
@@ -6806,19 +6524,11 @@
                 <w:szCs w:val="24"/>
               </w:rPr>
             </w:pPr>
-            <w:proofErr w:type="gramStart"/>
-            <w:r>
-              <w:rPr>
-                <w:szCs w:val="24"/>
-              </w:rPr>
-              <w:t>In[</w:t>
-            </w:r>
-            <w:proofErr w:type="gramEnd"/>
-            <w:r>
-              <w:rPr>
-                <w:szCs w:val="24"/>
-              </w:rPr>
-              <w:t>] = {‘A’, ‘B’, ‘C’};</w:t>
+            <w:r>
+              <w:rPr>
+                <w:szCs w:val="24"/>
+              </w:rPr>
+              <w:t>In[] = {‘A’, ‘B’, ‘C’};</w:t>
             </w:r>
           </w:p>
           <w:p>
@@ -6840,16 +6550,8 @@
               <w:rPr>
                 <w:szCs w:val="24"/>
               </w:rPr>
-              <w:t xml:space="preserve"> = </w:t>
-            </w:r>
-            <w:proofErr w:type="gramStart"/>
-            <w:r>
-              <w:rPr>
-                <w:szCs w:val="24"/>
-              </w:rPr>
-              <w:t>0;</w:t>
-            </w:r>
-            <w:proofErr w:type="gramEnd"/>
+              <w:t xml:space="preserve"> = 0;</w:t>
+            </w:r>
           </w:p>
           <w:p>
             <w:pPr>
@@ -6945,6 +6647,7 @@
           <w:sz w:val="32"/>
           <w:szCs w:val="32"/>
         </w:rPr>
+        <w:lastRenderedPageBreak/>
         <w:t>Data Flow Testing</w:t>
       </w:r>
       <w:r>
@@ -7168,7 +6871,6 @@
           </w:tcPr>
           <w:p>
             <w:r>
-              <w:lastRenderedPageBreak/>
               <w:t>2</w:t>
             </w:r>
           </w:p>
@@ -7752,19 +7454,11 @@
                 <w:szCs w:val="24"/>
               </w:rPr>
             </w:pPr>
-            <w:proofErr w:type="gramStart"/>
-            <w:r>
-              <w:rPr>
-                <w:szCs w:val="24"/>
-              </w:rPr>
-              <w:t>In[</w:t>
-            </w:r>
-            <w:proofErr w:type="gramEnd"/>
-            <w:r>
-              <w:rPr>
-                <w:szCs w:val="24"/>
-              </w:rPr>
-              <w:t>] = {‘A’, ‘B’, ‘C’, ‘D’, ‘E’, ‘F’};</w:t>
+            <w:r>
+              <w:rPr>
+                <w:szCs w:val="24"/>
+              </w:rPr>
+              <w:t>In[] = {‘A’, ‘B’, ‘C’, ‘D’, ‘E’, ‘F’};</w:t>
             </w:r>
           </w:p>
           <w:p>
@@ -7787,16 +7481,8 @@
               <w:rPr>
                 <w:szCs w:val="24"/>
               </w:rPr>
-              <w:t xml:space="preserve"> = </w:t>
-            </w:r>
-            <w:proofErr w:type="gramStart"/>
-            <w:r>
-              <w:rPr>
-                <w:szCs w:val="24"/>
-              </w:rPr>
-              <w:t>0;</w:t>
-            </w:r>
-            <w:proofErr w:type="gramEnd"/>
+              <w:t xml:space="preserve"> = 0;</w:t>
+            </w:r>
           </w:p>
           <w:p>
             <w:pPr>
@@ -8309,14 +7995,7 @@
               <w:rPr>
                 <w:szCs w:val="24"/>
               </w:rPr>
-              <w:t>PT6</w:t>
-            </w:r>
-            <w:proofErr w:type="gramStart"/>
-            <w:r>
-              <w:rPr>
-                <w:szCs w:val="24"/>
-              </w:rPr>
-              <w:t>H</w:t>
+              <w:t>PT6H</w:t>
             </w:r>
             <w:r>
               <w:rPr>
@@ -8330,7 +8009,6 @@
               </w:rPr>
               <w:t xml:space="preserve">   </w:t>
             </w:r>
-            <w:proofErr w:type="gramEnd"/>
           </w:p>
         </w:tc>
         <w:tc>
@@ -10580,14 +10258,7 @@
               <w:rPr>
                 <w:szCs w:val="24"/>
               </w:rPr>
-              <w:t>PT6</w:t>
-            </w:r>
-            <w:proofErr w:type="gramStart"/>
-            <w:r>
-              <w:rPr>
-                <w:szCs w:val="24"/>
-              </w:rPr>
-              <w:t>H</w:t>
+              <w:t>PT6H</w:t>
             </w:r>
             <w:r>
               <w:rPr>
@@ -10601,7 +10272,6 @@
               </w:rPr>
               <w:t xml:space="preserve">   </w:t>
             </w:r>
-            <w:proofErr w:type="gramEnd"/>
           </w:p>
         </w:tc>
         <w:tc>
@@ -11325,15 +10995,7 @@
           </w:tcPr>
           <w:p>
             <w:r>
-              <w:t>&lt;392, 393</w:t>
-            </w:r>
-            <w:proofErr w:type="gramStart"/>
-            <w:r>
-              <w:t>&gt;  &lt;</w:t>
-            </w:r>
-            <w:proofErr w:type="gramEnd"/>
-            <w:r>
-              <w:t>392, 395&gt;   &lt;392, 396&gt;</w:t>
+              <w:t>&lt;392, 393&gt;  &lt;392, 395&gt;   &lt;392, 396&gt;</w:t>
             </w:r>
           </w:p>
           <w:p>
@@ -11395,15 +11057,7 @@
           </w:tcPr>
           <w:p>
             <w:r>
-              <w:t>&lt;398, 404</w:t>
-            </w:r>
-            <w:proofErr w:type="gramStart"/>
-            <w:r>
-              <w:t>&gt;  &lt;</w:t>
-            </w:r>
-            <w:proofErr w:type="gramEnd"/>
-            <w:r>
-              <w:t>398,405&gt;</w:t>
+              <w:t>&lt;398, 404&gt;  &lt;398,405&gt;</w:t>
             </w:r>
           </w:p>
         </w:tc>
@@ -11460,15 +11114,7 @@
           </w:tcPr>
           <w:p>
             <w:r>
-              <w:t>&lt;399, 404</w:t>
-            </w:r>
-            <w:proofErr w:type="gramStart"/>
-            <w:r>
-              <w:t>&gt;  &lt;</w:t>
-            </w:r>
-            <w:proofErr w:type="gramEnd"/>
-            <w:r>
-              <w:t>399,406&gt;</w:t>
+              <w:t>&lt;399, 404&gt;  &lt;399,406&gt;</w:t>
             </w:r>
           </w:p>
         </w:tc>
@@ -11652,15 +11298,63 @@
                 <w:szCs w:val="24"/>
               </w:rPr>
               <w:br/>
-            </w:r>
-            <w:proofErr w:type="gramStart"/>
-            <w:r>
-              <w:rPr>
-                <w:szCs w:val="24"/>
-              </w:rPr>
-              <w:t>=“</w:t>
-            </w:r>
-            <w:proofErr w:type="gramEnd"/>
+              <w:t>=“-</w:t>
+            </w:r>
+            <w:r>
+              <w:rPr>
+                <w:szCs w:val="24"/>
+              </w:rPr>
+              <w:t>PT</w:t>
+            </w:r>
+            <w:r>
+              <w:rPr>
+                <w:szCs w:val="24"/>
+              </w:rPr>
+              <w:t>2D6</w:t>
+            </w:r>
+            <w:r>
+              <w:rPr>
+                <w:szCs w:val="24"/>
+              </w:rPr>
+              <w:t>H</w:t>
+            </w:r>
+            <w:r>
+              <w:rPr>
+                <w:szCs w:val="24"/>
+              </w:rPr>
+              <w:t>4M</w:t>
+            </w:r>
+            <w:r>
+              <w:rPr>
+                <w:szCs w:val="24"/>
+              </w:rPr>
+              <w:t>20.345S</w:t>
+            </w:r>
+            <w:r>
+              <w:rPr>
+                <w:szCs w:val="24"/>
+              </w:rPr>
+              <w:t>”</w:t>
+            </w:r>
+          </w:p>
+        </w:tc>
+        <w:tc>
+          <w:tcPr>
+            <w:tcW w:w="2022" w:type="dxa"/>
+          </w:tcPr>
+          <w:p>
+            <w:pPr>
+              <w:pStyle w:val="BodyText"/>
+              <w:rPr>
+                <w:szCs w:val="24"/>
+              </w:rPr>
+            </w:pPr>
+            <w:r>
+              <w:rPr>
+                <w:szCs w:val="24"/>
+              </w:rPr>
+              <w:t xml:space="preserve">“-2 days and </w:t>
+            </w:r>
             <w:r>
               <w:rPr>
                 <w:szCs w:val="24"/>
@@ -11671,67 +11365,6 @@
               <w:rPr>
                 <w:szCs w:val="24"/>
               </w:rPr>
-              <w:t>PT</w:t>
-            </w:r>
-            <w:r>
-              <w:rPr>
-                <w:szCs w:val="24"/>
-              </w:rPr>
-              <w:t>2D6</w:t>
-            </w:r>
-            <w:r>
-              <w:rPr>
-                <w:szCs w:val="24"/>
-              </w:rPr>
-              <w:t>H</w:t>
-            </w:r>
-            <w:r>
-              <w:rPr>
-                <w:szCs w:val="24"/>
-              </w:rPr>
-              <w:t>4M</w:t>
-            </w:r>
-            <w:r>
-              <w:rPr>
-                <w:szCs w:val="24"/>
-              </w:rPr>
-              <w:t>20.345S</w:t>
-            </w:r>
-            <w:r>
-              <w:rPr>
-                <w:szCs w:val="24"/>
-              </w:rPr>
-              <w:t>”</w:t>
-            </w:r>
-          </w:p>
-        </w:tc>
-        <w:tc>
-          <w:tcPr>
-            <w:tcW w:w="2022" w:type="dxa"/>
-          </w:tcPr>
-          <w:p>
-            <w:pPr>
-              <w:pStyle w:val="BodyText"/>
-              <w:rPr>
-                <w:szCs w:val="24"/>
-              </w:rPr>
-            </w:pPr>
-            <w:r>
-              <w:rPr>
-                <w:szCs w:val="24"/>
-              </w:rPr>
-              <w:t xml:space="preserve">“-2 days and </w:t>
-            </w:r>
-            <w:r>
-              <w:rPr>
-                <w:szCs w:val="24"/>
-              </w:rPr>
-              <w:t>-</w:t>
-            </w:r>
-            <w:r>
-              <w:rPr>
-                <w:szCs w:val="24"/>
-              </w:rPr>
               <w:t>6</w:t>
             </w:r>
             <w:r>
@@ -11764,21 +11397,7 @@
               <w:rPr>
                 <w:szCs w:val="24"/>
               </w:rPr>
-              <w:t xml:space="preserve"> For </w:t>
-            </w:r>
-            <w:proofErr w:type="gramStart"/>
-            <w:r>
-              <w:rPr>
-                <w:szCs w:val="24"/>
-              </w:rPr>
-              <w:t>matcher :</w:t>
-            </w:r>
-            <w:proofErr w:type="gramEnd"/>
-            <w:r>
-              <w:rPr>
-                <w:szCs w:val="24"/>
-              </w:rPr>
-              <w:t xml:space="preserve"> Covers</w:t>
+              <w:t xml:space="preserve"> For matcher : Covers</w:t>
             </w:r>
           </w:p>
           <w:p>
@@ -12682,21 +12301,7 @@
               <w:rPr>
                 <w:szCs w:val="24"/>
               </w:rPr>
-              <w:t xml:space="preserve">Statement 1869- 1870 I think this is a dead code, I could not find any such case in which the condition </w:t>
-            </w:r>
-            <w:proofErr w:type="gramStart"/>
-            <w:r>
-              <w:rPr>
-                <w:szCs w:val="24"/>
-              </w:rPr>
-              <w:t>at</w:t>
-            </w:r>
-            <w:proofErr w:type="gramEnd"/>
-            <w:r>
-              <w:rPr>
-                <w:szCs w:val="24"/>
-              </w:rPr>
-              <w:t xml:space="preserve"> 1868 becomes True</w:t>
+              <w:t>Statement 1869- 1870 I think this is a dead code, I could not find any such case in which the condition at 1868 becomes True</w:t>
             </w:r>
           </w:p>
         </w:tc>
@@ -13095,21 +12700,7 @@
               <w:rPr>
                 <w:szCs w:val="24"/>
               </w:rPr>
-              <w:t>Covers B1853</w:t>
-            </w:r>
-            <w:proofErr w:type="gramStart"/>
-            <w:r>
-              <w:rPr>
-                <w:szCs w:val="24"/>
-              </w:rPr>
-              <w:t>F ,</w:t>
-            </w:r>
-            <w:proofErr w:type="gramEnd"/>
-            <w:r>
-              <w:rPr>
-                <w:szCs w:val="24"/>
-              </w:rPr>
-              <w:t xml:space="preserve"> B1864TF, B1864F </w:t>
+              <w:t xml:space="preserve">Covers B1853F , B1864TF, B1864F </w:t>
             </w:r>
           </w:p>
         </w:tc>
@@ -13225,21 +12816,7 @@
               <w:rPr>
                 <w:szCs w:val="24"/>
               </w:rPr>
-              <w:t xml:space="preserve">Statement 1869- 1870 I think this is a dead code, I could not find any such case in which the condition </w:t>
-            </w:r>
-            <w:proofErr w:type="gramStart"/>
-            <w:r>
-              <w:rPr>
-                <w:szCs w:val="24"/>
-              </w:rPr>
-              <w:t>at</w:t>
-            </w:r>
-            <w:proofErr w:type="gramEnd"/>
-            <w:r>
-              <w:rPr>
-                <w:szCs w:val="24"/>
-              </w:rPr>
-              <w:t xml:space="preserve"> 1868 becomes True</w:t>
+              <w:t>Statement 1869- 1870 I think this is a dead code, I could not find any such case in which the condition at 1868 becomes True</w:t>
             </w:r>
           </w:p>
         </w:tc>
@@ -13638,21 +13215,7 @@
               <w:rPr>
                 <w:szCs w:val="24"/>
               </w:rPr>
-              <w:t>Covers C1853</w:t>
-            </w:r>
-            <w:proofErr w:type="gramStart"/>
-            <w:r>
-              <w:rPr>
-                <w:szCs w:val="24"/>
-              </w:rPr>
-              <w:t>F ,</w:t>
-            </w:r>
-            <w:proofErr w:type="gramEnd"/>
-            <w:r>
-              <w:rPr>
-                <w:szCs w:val="24"/>
-              </w:rPr>
-              <w:t xml:space="preserve"> C1864TF, C1864F </w:t>
+              <w:t xml:space="preserve">Covers C1853F , C1864TF, C1864F </w:t>
             </w:r>
           </w:p>
         </w:tc>
@@ -13768,21 +13331,7 @@
               <w:rPr>
                 <w:szCs w:val="24"/>
               </w:rPr>
-              <w:t xml:space="preserve">Statement 1869- 1870 I think this is a dead code, I could not find any such case in which the condition </w:t>
-            </w:r>
-            <w:proofErr w:type="gramStart"/>
-            <w:r>
-              <w:rPr>
-                <w:szCs w:val="24"/>
-              </w:rPr>
-              <w:t>at</w:t>
-            </w:r>
-            <w:proofErr w:type="gramEnd"/>
-            <w:r>
-              <w:rPr>
-                <w:szCs w:val="24"/>
-              </w:rPr>
-              <w:t xml:space="preserve"> 1868 becomes True</w:t>
+              <w:t>Statement 1869- 1870 I think this is a dead code, I could not find any such case in which the condition at 1868 becomes True</w:t>
             </w:r>
           </w:p>
         </w:tc>
@@ -14175,21 +13724,7 @@
               <w:rPr>
                 <w:szCs w:val="24"/>
               </w:rPr>
-              <w:t xml:space="preserve">Statement 1869- 1870 I think this is a dead code, I could not find any such case in which the condition </w:t>
-            </w:r>
-            <w:proofErr w:type="gramStart"/>
-            <w:r>
-              <w:rPr>
-                <w:szCs w:val="24"/>
-              </w:rPr>
-              <w:t>at</w:t>
-            </w:r>
-            <w:proofErr w:type="gramEnd"/>
-            <w:r>
-              <w:rPr>
-                <w:szCs w:val="24"/>
-              </w:rPr>
-              <w:t xml:space="preserve"> 1868 becomes True.</w:t>
+              <w:t>Statement 1869- 1870 I think this is a dead code, I could not find any such case in which the condition at 1868 becomes True.</w:t>
             </w:r>
           </w:p>
         </w:tc>
@@ -14247,21 +13782,7 @@
         <w:rPr>
           <w:szCs w:val="24"/>
         </w:rPr>
-        <w:t xml:space="preserve">I think Loop at line 1868 is a dead code, I could not find any such case in which the condition </w:t>
-      </w:r>
-      <w:proofErr w:type="gramStart"/>
-      <w:r>
-        <w:rPr>
-          <w:szCs w:val="24"/>
-        </w:rPr>
-        <w:t>at</w:t>
-      </w:r>
-      <w:proofErr w:type="gramEnd"/>
-      <w:r>
-        <w:rPr>
-          <w:szCs w:val="24"/>
-        </w:rPr>
-        <w:t xml:space="preserve"> 1868 becomes True.</w:t>
+        <w:t>I think Loop at line 1868 is a dead code, I could not find any such case in which the condition at 1868 becomes True.</w:t>
       </w:r>
     </w:p>
     <w:p>
@@ -14636,21 +14157,7 @@
               <w:rPr>
                 <w:szCs w:val="24"/>
               </w:rPr>
-              <w:t xml:space="preserve">Loop at line </w:t>
-            </w:r>
-            <w:proofErr w:type="gramStart"/>
-            <w:r>
-              <w:rPr>
-                <w:szCs w:val="24"/>
-              </w:rPr>
-              <w:t>1864  is</w:t>
-            </w:r>
-            <w:proofErr w:type="gramEnd"/>
-            <w:r>
-              <w:rPr>
-                <w:szCs w:val="24"/>
-              </w:rPr>
-              <w:t xml:space="preserve"> run only once</w:t>
+              <w:t>Loop at line 1864  is run only once</w:t>
             </w:r>
           </w:p>
         </w:tc>
@@ -16257,15 +15764,7 @@
               <w:jc w:val="left"/>
             </w:pPr>
             <w:r>
-              <w:t>&lt;1850,1853&gt; &lt;1850,1860</w:t>
-            </w:r>
-            <w:proofErr w:type="gramStart"/>
-            <w:r>
-              <w:t>&gt;  &lt;</w:t>
-            </w:r>
-            <w:proofErr w:type="gramEnd"/>
-            <w:r>
-              <w:t>1850,1861&gt; &lt;1850,1865&gt;</w:t>
+              <w:t>&lt;1850,1853&gt; &lt;1850,1860&gt;  &lt;1850,1861&gt; &lt;1850,1865&gt;</w:t>
             </w:r>
           </w:p>
           <w:p>
@@ -16696,15 +16195,7 @@
               <w:jc w:val="left"/>
             </w:pPr>
             <w:r>
-              <w:t>&lt;1850,1853&gt; &lt;1850,1860</w:t>
-            </w:r>
-            <w:proofErr w:type="gramStart"/>
-            <w:r>
-              <w:t>&gt;  &lt;</w:t>
-            </w:r>
-            <w:proofErr w:type="gramEnd"/>
-            <w:r>
-              <w:t>1850,1861&gt; &lt;1850,1865&gt;</w:t>
+              <w:t>&lt;1850,1853&gt; &lt;1850,1860&gt;  &lt;1850,1861&gt; &lt;1850,1865&gt;</w:t>
             </w:r>
           </w:p>
           <w:p>
@@ -17732,19 +17223,11 @@
                 <w:szCs w:val="24"/>
               </w:rPr>
             </w:pPr>
-            <w:proofErr w:type="gramStart"/>
-            <w:r>
-              <w:rPr>
-                <w:szCs w:val="24"/>
-              </w:rPr>
-              <w:t>In[</w:t>
-            </w:r>
-            <w:proofErr w:type="gramEnd"/>
-            <w:r>
-              <w:rPr>
-                <w:szCs w:val="24"/>
-              </w:rPr>
-              <w:t>] = ‘</w:t>
+            <w:r>
+              <w:rPr>
+                <w:szCs w:val="24"/>
+              </w:rPr>
+              <w:t>In[] = ‘</w:t>
             </w:r>
             <w:r>
               <w:rPr>
@@ -17884,19 +17367,11 @@
                 <w:szCs w:val="24"/>
               </w:rPr>
             </w:pPr>
-            <w:proofErr w:type="gramStart"/>
-            <w:r>
-              <w:rPr>
-                <w:szCs w:val="24"/>
-              </w:rPr>
-              <w:t>In[</w:t>
-            </w:r>
-            <w:proofErr w:type="gramEnd"/>
-            <w:r>
-              <w:rPr>
-                <w:szCs w:val="24"/>
-              </w:rPr>
-              <w:t>] = ‘</w:t>
+            <w:r>
+              <w:rPr>
+                <w:szCs w:val="24"/>
+              </w:rPr>
+              <w:t>In[] = ‘</w:t>
             </w:r>
             <w:r>
               <w:rPr>
@@ -18196,19 +17671,11 @@
                 <w:szCs w:val="24"/>
               </w:rPr>
             </w:pPr>
-            <w:proofErr w:type="gramStart"/>
-            <w:r>
-              <w:rPr>
-                <w:szCs w:val="24"/>
-              </w:rPr>
-              <w:t>In[</w:t>
-            </w:r>
-            <w:proofErr w:type="gramEnd"/>
-            <w:r>
-              <w:rPr>
-                <w:szCs w:val="24"/>
-              </w:rPr>
-              <w:t>] = ‘</w:t>
+            <w:r>
+              <w:rPr>
+                <w:szCs w:val="24"/>
+              </w:rPr>
+              <w:t>In[] = ‘</w:t>
             </w:r>
             <w:r>
               <w:rPr>
@@ -18348,19 +17815,11 @@
                 <w:szCs w:val="24"/>
               </w:rPr>
             </w:pPr>
-            <w:proofErr w:type="gramStart"/>
-            <w:r>
-              <w:rPr>
-                <w:szCs w:val="24"/>
-              </w:rPr>
-              <w:t>In[</w:t>
-            </w:r>
-            <w:proofErr w:type="gramEnd"/>
-            <w:r>
-              <w:rPr>
-                <w:szCs w:val="24"/>
-              </w:rPr>
-              <w:t>] = ‘</w:t>
+            <w:r>
+              <w:rPr>
+                <w:szCs w:val="24"/>
+              </w:rPr>
+              <w:t>In[] = ‘</w:t>
             </w:r>
             <w:r>
               <w:rPr>
@@ -18660,19 +18119,11 @@
                 <w:szCs w:val="24"/>
               </w:rPr>
             </w:pPr>
-            <w:proofErr w:type="gramStart"/>
-            <w:r>
-              <w:rPr>
-                <w:szCs w:val="24"/>
-              </w:rPr>
-              <w:t>In[</w:t>
-            </w:r>
-            <w:proofErr w:type="gramEnd"/>
-            <w:r>
-              <w:rPr>
-                <w:szCs w:val="24"/>
-              </w:rPr>
-              <w:t>] = ‘</w:t>
+            <w:r>
+              <w:rPr>
+                <w:szCs w:val="24"/>
+              </w:rPr>
+              <w:t>In[] = ‘</w:t>
             </w:r>
             <w:r>
               <w:rPr>
@@ -18811,19 +18262,11 @@
                 <w:szCs w:val="24"/>
               </w:rPr>
             </w:pPr>
-            <w:proofErr w:type="gramStart"/>
-            <w:r>
-              <w:rPr>
-                <w:szCs w:val="24"/>
-              </w:rPr>
-              <w:t>In[</w:t>
-            </w:r>
-            <w:proofErr w:type="gramEnd"/>
-            <w:r>
-              <w:rPr>
-                <w:szCs w:val="24"/>
-              </w:rPr>
-              <w:t>] = ‘</w:t>
+            <w:r>
+              <w:rPr>
+                <w:szCs w:val="24"/>
+              </w:rPr>
+              <w:t>In[] = ‘</w:t>
             </w:r>
             <w:r>
               <w:rPr>
@@ -18963,19 +18406,11 @@
                 <w:szCs w:val="24"/>
               </w:rPr>
             </w:pPr>
-            <w:proofErr w:type="gramStart"/>
-            <w:r>
-              <w:rPr>
-                <w:szCs w:val="24"/>
-              </w:rPr>
-              <w:t>In[</w:t>
-            </w:r>
-            <w:proofErr w:type="gramEnd"/>
-            <w:r>
-              <w:rPr>
-                <w:szCs w:val="24"/>
-              </w:rPr>
-              <w:t>] = ‘</w:t>
+            <w:r>
+              <w:rPr>
+                <w:szCs w:val="24"/>
+              </w:rPr>
+              <w:t>In[] = ‘</w:t>
             </w:r>
             <w:r>
               <w:rPr>
@@ -19378,19 +18813,11 @@
                 <w:szCs w:val="24"/>
               </w:rPr>
             </w:pPr>
-            <w:proofErr w:type="gramStart"/>
-            <w:r>
-              <w:rPr>
-                <w:szCs w:val="24"/>
-              </w:rPr>
-              <w:t>In[</w:t>
-            </w:r>
-            <w:proofErr w:type="gramEnd"/>
-            <w:r>
-              <w:rPr>
-                <w:szCs w:val="24"/>
-              </w:rPr>
-              <w:t>] = ‘</w:t>
+            <w:r>
+              <w:rPr>
+                <w:szCs w:val="24"/>
+              </w:rPr>
+              <w:t>In[] = ‘</w:t>
             </w:r>
             <w:r>
               <w:rPr>
@@ -19535,19 +18962,11 @@
                 <w:szCs w:val="24"/>
               </w:rPr>
             </w:pPr>
-            <w:proofErr w:type="gramStart"/>
-            <w:r>
-              <w:rPr>
-                <w:szCs w:val="24"/>
-              </w:rPr>
-              <w:t>In[</w:t>
-            </w:r>
-            <w:proofErr w:type="gramEnd"/>
-            <w:r>
-              <w:rPr>
-                <w:szCs w:val="24"/>
-              </w:rPr>
-              <w:t>] = ‘</w:t>
+            <w:r>
+              <w:rPr>
+                <w:szCs w:val="24"/>
+              </w:rPr>
+              <w:t>In[] = ‘</w:t>
             </w:r>
             <w:r>
               <w:rPr>
@@ -19693,19 +19112,11 @@
                 <w:szCs w:val="24"/>
               </w:rPr>
             </w:pPr>
-            <w:proofErr w:type="gramStart"/>
-            <w:r>
-              <w:rPr>
-                <w:szCs w:val="24"/>
-              </w:rPr>
-              <w:t>In[</w:t>
-            </w:r>
-            <w:proofErr w:type="gramEnd"/>
-            <w:r>
-              <w:rPr>
-                <w:szCs w:val="24"/>
-              </w:rPr>
-              <w:t>] = ‘</w:t>
+            <w:r>
+              <w:rPr>
+                <w:szCs w:val="24"/>
+              </w:rPr>
+              <w:t>In[] = ‘</w:t>
             </w:r>
             <w:r>
               <w:rPr>
@@ -20014,19 +19425,11 @@
                 <w:szCs w:val="24"/>
               </w:rPr>
             </w:pPr>
-            <w:proofErr w:type="gramStart"/>
-            <w:r>
-              <w:rPr>
-                <w:szCs w:val="24"/>
-              </w:rPr>
-              <w:t>In[</w:t>
-            </w:r>
-            <w:proofErr w:type="gramEnd"/>
-            <w:r>
-              <w:rPr>
-                <w:szCs w:val="24"/>
-              </w:rPr>
-              <w:t>] = ‘</w:t>
+            <w:r>
+              <w:rPr>
+                <w:szCs w:val="24"/>
+              </w:rPr>
+              <w:t>In[] = ‘</w:t>
             </w:r>
             <w:r>
               <w:rPr>
@@ -20166,19 +19569,11 @@
                 <w:szCs w:val="24"/>
               </w:rPr>
             </w:pPr>
-            <w:proofErr w:type="gramStart"/>
-            <w:r>
-              <w:rPr>
-                <w:szCs w:val="24"/>
-              </w:rPr>
-              <w:t>In[</w:t>
-            </w:r>
-            <w:proofErr w:type="gramEnd"/>
-            <w:r>
-              <w:rPr>
-                <w:szCs w:val="24"/>
-              </w:rPr>
-              <w:t>] = ‘</w:t>
+            <w:r>
+              <w:rPr>
+                <w:szCs w:val="24"/>
+              </w:rPr>
+              <w:t>In[] = ‘</w:t>
             </w:r>
             <w:r>
               <w:rPr>
@@ -20318,19 +19713,11 @@
                 <w:szCs w:val="24"/>
               </w:rPr>
             </w:pPr>
-            <w:proofErr w:type="gramStart"/>
-            <w:r>
-              <w:rPr>
-                <w:szCs w:val="24"/>
-              </w:rPr>
-              <w:t>In[</w:t>
-            </w:r>
-            <w:proofErr w:type="gramEnd"/>
-            <w:r>
-              <w:rPr>
-                <w:szCs w:val="24"/>
-              </w:rPr>
-              <w:t>] = ‘</w:t>
+            <w:r>
+              <w:rPr>
+                <w:szCs w:val="24"/>
+              </w:rPr>
+              <w:t>In[] = ‘</w:t>
             </w:r>
             <w:r>
               <w:rPr>
@@ -20470,19 +19857,11 @@
                 <w:szCs w:val="24"/>
               </w:rPr>
             </w:pPr>
-            <w:proofErr w:type="gramStart"/>
-            <w:r>
-              <w:rPr>
-                <w:szCs w:val="24"/>
-              </w:rPr>
-              <w:t>In[</w:t>
-            </w:r>
-            <w:proofErr w:type="gramEnd"/>
-            <w:r>
-              <w:rPr>
-                <w:szCs w:val="24"/>
-              </w:rPr>
-              <w:t>] = ‘</w:t>
+            <w:r>
+              <w:rPr>
+                <w:szCs w:val="24"/>
+              </w:rPr>
+              <w:t>In[] = ‘</w:t>
             </w:r>
             <w:proofErr w:type="spellStart"/>
             <w:r>
@@ -20642,19 +20021,11 @@
                 <w:szCs w:val="24"/>
               </w:rPr>
             </w:pPr>
-            <w:proofErr w:type="gramStart"/>
-            <w:r>
-              <w:rPr>
-                <w:szCs w:val="24"/>
-              </w:rPr>
-              <w:t>In[</w:t>
-            </w:r>
-            <w:proofErr w:type="gramEnd"/>
-            <w:r>
-              <w:rPr>
-                <w:szCs w:val="24"/>
-              </w:rPr>
-              <w:t>] = ‘</w:t>
+            <w:r>
+              <w:rPr>
+                <w:szCs w:val="24"/>
+              </w:rPr>
+              <w:t>In[] = ‘</w:t>
             </w:r>
             <w:r>
               <w:rPr>
@@ -20810,6 +20181,12 @@
       </w:r>
     </w:p>
     <w:p>
+      <w:r>
+        <w:t>Edges - Nodes + 2 = 21 – 16 + 2 = 7</w:t>
+      </w:r>
+    </w:p>
+    <w:p/>
+    <w:p>
       <w:pPr>
         <w:pStyle w:val="BodyText"/>
       </w:pPr>
@@ -20847,6 +20224,22 @@
       </w:pPr>
       <w:r>
         <w:t>Path 5: 109T, 115T, 118F, 119F, 132F, 133F</w:t>
+      </w:r>
+    </w:p>
+    <w:p>
+      <w:pPr>
+        <w:pStyle w:val="BodyText"/>
+      </w:pPr>
+      <w:r>
+        <w:t>Path 6: 109T, 115F, 118F, 119T, 132F, 133F</w:t>
+      </w:r>
+    </w:p>
+    <w:p>
+      <w:pPr>
+        <w:pStyle w:val="BodyText"/>
+      </w:pPr>
+      <w:r>
+        <w:t>Path 7: 109T, 115F, 118F, 119F, 132F, 133T</w:t>
       </w:r>
     </w:p>
     <w:p>
@@ -20917,7 +20310,16 @@
         <w:t>F and vice versa.</w:t>
       </w:r>
       <w:r>
-        <w:t xml:space="preserve"> Furthermore, condition 109 also shares data dependency with 118, 119, 132, 133.</w:t>
+        <w:t xml:space="preserve"> Furthermore, condition 109 also shares data dependency with 118, 119, 132, </w:t>
+      </w:r>
+      <w:r>
+        <w:t>and 133</w:t>
+      </w:r>
+      <w:r>
+        <w:t>.</w:t>
+      </w:r>
+      <w:r>
+        <w:t xml:space="preserve"> So Path 6 and 7 are not possible.</w:t>
       </w:r>
     </w:p>
     <w:tbl>
@@ -21075,19 +20477,11 @@
                 <w:szCs w:val="24"/>
               </w:rPr>
             </w:pPr>
-            <w:proofErr w:type="gramStart"/>
-            <w:r>
-              <w:rPr>
-                <w:szCs w:val="24"/>
-              </w:rPr>
-              <w:t>In[</w:t>
-            </w:r>
-            <w:proofErr w:type="gramEnd"/>
-            <w:r>
-              <w:rPr>
-                <w:szCs w:val="24"/>
-              </w:rPr>
-              <w:t>] = ‘</w:t>
+            <w:r>
+              <w:rPr>
+                <w:szCs w:val="24"/>
+              </w:rPr>
+              <w:t>In[] = ‘</w:t>
             </w:r>
             <w:r>
               <w:rPr>
@@ -21211,6 +20605,7 @@
                 <w:b/>
                 <w:szCs w:val="24"/>
               </w:rPr>
+              <w:lastRenderedPageBreak/>
               <w:t>2</w:t>
             </w:r>
           </w:p>
@@ -21226,19 +20621,11 @@
                 <w:szCs w:val="24"/>
               </w:rPr>
             </w:pPr>
-            <w:proofErr w:type="gramStart"/>
-            <w:r>
-              <w:rPr>
-                <w:szCs w:val="24"/>
-              </w:rPr>
-              <w:t>In[</w:t>
-            </w:r>
-            <w:proofErr w:type="gramEnd"/>
-            <w:r>
-              <w:rPr>
-                <w:szCs w:val="24"/>
-              </w:rPr>
-              <w:t>] = ‘</w:t>
+            <w:r>
+              <w:rPr>
+                <w:szCs w:val="24"/>
+              </w:rPr>
+              <w:t>In[] = ‘</w:t>
             </w:r>
             <w:r>
               <w:rPr>
@@ -21363,7 +20750,6 @@
                 <w:iCs/>
                 <w:szCs w:val="24"/>
               </w:rPr>
-              <w:lastRenderedPageBreak/>
               <w:t>3</w:t>
             </w:r>
           </w:p>
@@ -21379,19 +20765,11 @@
                 <w:szCs w:val="24"/>
               </w:rPr>
             </w:pPr>
-            <w:proofErr w:type="gramStart"/>
-            <w:r>
-              <w:rPr>
-                <w:szCs w:val="24"/>
-              </w:rPr>
-              <w:t>In[</w:t>
-            </w:r>
-            <w:proofErr w:type="gramEnd"/>
-            <w:r>
-              <w:rPr>
-                <w:szCs w:val="24"/>
-              </w:rPr>
-              <w:t>] = ‘</w:t>
+            <w:r>
+              <w:rPr>
+                <w:szCs w:val="24"/>
+              </w:rPr>
+              <w:t>In[] = ‘</w:t>
             </w:r>
             <w:r>
               <w:rPr>
@@ -21531,19 +20909,11 @@
                 <w:szCs w:val="24"/>
               </w:rPr>
             </w:pPr>
-            <w:proofErr w:type="gramStart"/>
-            <w:r>
-              <w:rPr>
-                <w:szCs w:val="24"/>
-              </w:rPr>
-              <w:t>In[</w:t>
-            </w:r>
-            <w:proofErr w:type="gramEnd"/>
-            <w:r>
-              <w:rPr>
-                <w:szCs w:val="24"/>
-              </w:rPr>
-              <w:t>] = ‘</w:t>
+            <w:r>
+              <w:rPr>
+                <w:szCs w:val="24"/>
+              </w:rPr>
+              <w:t>In[] = ‘</w:t>
             </w:r>
             <w:r>
               <w:rPr>
@@ -21683,19 +21053,11 @@
                 <w:szCs w:val="24"/>
               </w:rPr>
             </w:pPr>
-            <w:proofErr w:type="gramStart"/>
-            <w:r>
-              <w:rPr>
-                <w:szCs w:val="24"/>
-              </w:rPr>
-              <w:t>In[</w:t>
-            </w:r>
-            <w:proofErr w:type="gramEnd"/>
-            <w:r>
-              <w:rPr>
-                <w:szCs w:val="24"/>
-              </w:rPr>
-              <w:t>] = ‘</w:t>
+            <w:r>
+              <w:rPr>
+                <w:szCs w:val="24"/>
+              </w:rPr>
+              <w:t>In[] = ‘</w:t>
             </w:r>
             <w:r>
               <w:rPr>
@@ -22630,19 +21992,11 @@
                 <w:szCs w:val="24"/>
               </w:rPr>
             </w:pPr>
-            <w:proofErr w:type="gramStart"/>
-            <w:r>
-              <w:rPr>
-                <w:szCs w:val="24"/>
-              </w:rPr>
-              <w:t>In[</w:t>
-            </w:r>
-            <w:proofErr w:type="gramEnd"/>
-            <w:r>
-              <w:rPr>
-                <w:szCs w:val="24"/>
-              </w:rPr>
-              <w:t>] = ‘</w:t>
+            <w:r>
+              <w:rPr>
+                <w:szCs w:val="24"/>
+              </w:rPr>
+              <w:t>In[] = ‘</w:t>
             </w:r>
             <w:r>
               <w:rPr>
@@ -22772,6 +22126,7 @@
               </w:rPr>
             </w:pPr>
             <w:r>
+              <w:lastRenderedPageBreak/>
               <w:t>op = Covers &lt;114, 131&gt;, &lt;131, 132&gt;, &lt;132, 133&gt;</w:t>
             </w:r>
           </w:p>
@@ -22801,6 +22156,7 @@
                 <w:iCs/>
                 <w:szCs w:val="24"/>
               </w:rPr>
+              <w:lastRenderedPageBreak/>
               <w:t>2</w:t>
             </w:r>
           </w:p>
@@ -22816,19 +22172,11 @@
                 <w:szCs w:val="24"/>
               </w:rPr>
             </w:pPr>
-            <w:proofErr w:type="gramStart"/>
-            <w:r>
-              <w:rPr>
-                <w:szCs w:val="24"/>
-              </w:rPr>
-              <w:t>In[</w:t>
-            </w:r>
-            <w:proofErr w:type="gramEnd"/>
-            <w:r>
-              <w:rPr>
-                <w:szCs w:val="24"/>
-              </w:rPr>
-              <w:t>] = ‘</w:t>
+            <w:r>
+              <w:rPr>
+                <w:szCs w:val="24"/>
+              </w:rPr>
+              <w:t>In[] = ‘</w:t>
             </w:r>
             <w:r>
               <w:rPr>
@@ -22877,7 +22225,6 @@
               <w:rPr>
                 <w:szCs w:val="24"/>
               </w:rPr>
-              <w:lastRenderedPageBreak/>
               <w:t>iLen</w:t>
             </w:r>
             <w:proofErr w:type="spellEnd"/>
@@ -22905,7 +22252,6 @@
               <w:rPr>
                 <w:szCs w:val="24"/>
               </w:rPr>
-              <w:lastRenderedPageBreak/>
               <w:t>‘A’</w:t>
             </w:r>
           </w:p>
@@ -22941,7 +22287,6 @@
             </w:pPr>
             <w:proofErr w:type="spellStart"/>
             <w:r>
-              <w:lastRenderedPageBreak/>
               <w:t>oLen</w:t>
             </w:r>
             <w:proofErr w:type="spellEnd"/>
@@ -23052,6 +22397,7 @@
         <w:rPr>
           <w:noProof/>
         </w:rPr>
+        <w:lastRenderedPageBreak/>
         <w:drawing>
           <wp:inline distT="0" distB="0" distL="0" distR="0" wp14:anchorId="13601760" wp14:editId="686D84FB">
             <wp:extent cx="5638800" cy="4791075"/>
@@ -23346,19 +22692,11 @@
                 <w:szCs w:val="24"/>
               </w:rPr>
             </w:pPr>
-            <w:proofErr w:type="gramStart"/>
-            <w:r>
-              <w:rPr>
-                <w:szCs w:val="24"/>
-              </w:rPr>
-              <w:t>b[</w:t>
-            </w:r>
-            <w:proofErr w:type="gramEnd"/>
-            <w:r>
-              <w:rPr>
-                <w:szCs w:val="24"/>
-              </w:rPr>
-              <w:t>] = Empty Array</w:t>
+            <w:r>
+              <w:rPr>
+                <w:szCs w:val="24"/>
+              </w:rPr>
+              <w:t>b[] = Empty Array</w:t>
             </w:r>
           </w:p>
           <w:p>
@@ -23425,19 +22763,11 @@
                 <w:szCs w:val="24"/>
               </w:rPr>
             </w:pPr>
-            <w:proofErr w:type="gramStart"/>
-            <w:r>
-              <w:rPr>
-                <w:szCs w:val="24"/>
-              </w:rPr>
-              <w:t>b[</w:t>
-            </w:r>
-            <w:proofErr w:type="gramEnd"/>
-            <w:r>
-              <w:rPr>
-                <w:szCs w:val="24"/>
-              </w:rPr>
-              <w:t>] =‘ABC’</w:t>
+            <w:r>
+              <w:rPr>
+                <w:szCs w:val="24"/>
+              </w:rPr>
+              <w:t>b[] =‘ABC’</w:t>
             </w:r>
           </w:p>
         </w:tc>
@@ -23525,19 +22855,11 @@
                 <w:szCs w:val="24"/>
               </w:rPr>
             </w:pPr>
-            <w:proofErr w:type="gramStart"/>
-            <w:r>
-              <w:rPr>
-                <w:szCs w:val="24"/>
-              </w:rPr>
-              <w:t>b[</w:t>
-            </w:r>
-            <w:proofErr w:type="gramEnd"/>
-            <w:r>
-              <w:rPr>
-                <w:szCs w:val="24"/>
-              </w:rPr>
-              <w:t>] = Empty Array</w:t>
+            <w:r>
+              <w:rPr>
+                <w:szCs w:val="24"/>
+              </w:rPr>
+              <w:t>b[] = Empty Array</w:t>
             </w:r>
           </w:p>
           <w:p>
@@ -23606,19 +22928,11 @@
                 <w:szCs w:val="24"/>
               </w:rPr>
             </w:pPr>
-            <w:proofErr w:type="gramStart"/>
-            <w:r>
-              <w:rPr>
-                <w:szCs w:val="24"/>
-              </w:rPr>
-              <w:t>b[</w:t>
-            </w:r>
-            <w:proofErr w:type="gramEnd"/>
-            <w:r>
-              <w:rPr>
-                <w:szCs w:val="24"/>
-              </w:rPr>
-              <w:t>] = Empty Array</w:t>
+            <w:r>
+              <w:rPr>
+                <w:szCs w:val="24"/>
+              </w:rPr>
+              <w:t>b[] = Empty Array</w:t>
             </w:r>
           </w:p>
         </w:tc>
@@ -23638,21 +22952,7 @@
               <w:rPr>
                 <w:szCs w:val="24"/>
               </w:rPr>
-              <w:t xml:space="preserve">External module API </w:t>
-            </w:r>
-            <w:proofErr w:type="gramStart"/>
-            <w:r>
-              <w:rPr>
-                <w:szCs w:val="24"/>
-              </w:rPr>
-              <w:t>read(</w:t>
-            </w:r>
-            <w:proofErr w:type="gramEnd"/>
-            <w:r>
-              <w:rPr>
-                <w:szCs w:val="24"/>
-              </w:rPr>
-              <w:t>) is never called</w:t>
+              <w:t>External module API read() is never called</w:t>
             </w:r>
           </w:p>
         </w:tc>
@@ -23697,19 +22997,11 @@
                 <w:szCs w:val="24"/>
               </w:rPr>
             </w:pPr>
-            <w:proofErr w:type="gramStart"/>
-            <w:r>
-              <w:rPr>
-                <w:szCs w:val="24"/>
-              </w:rPr>
-              <w:t>b[</w:t>
-            </w:r>
-            <w:proofErr w:type="gramEnd"/>
-            <w:r>
-              <w:rPr>
-                <w:szCs w:val="24"/>
-              </w:rPr>
-              <w:t>] = Empty Array</w:t>
+            <w:r>
+              <w:rPr>
+                <w:szCs w:val="24"/>
+              </w:rPr>
+              <w:t>b[] = Empty Array</w:t>
             </w:r>
           </w:p>
           <w:p>
@@ -23778,19 +23070,11 @@
                 <w:szCs w:val="24"/>
               </w:rPr>
             </w:pPr>
-            <w:proofErr w:type="gramStart"/>
-            <w:r>
-              <w:rPr>
-                <w:szCs w:val="24"/>
-              </w:rPr>
-              <w:t>b[</w:t>
-            </w:r>
-            <w:proofErr w:type="gramEnd"/>
-            <w:r>
-              <w:rPr>
-                <w:szCs w:val="24"/>
-              </w:rPr>
-              <w:t>] = Empty Array</w:t>
+            <w:r>
+              <w:rPr>
+                <w:szCs w:val="24"/>
+              </w:rPr>
+              <w:t>b[] = Empty Array</w:t>
             </w:r>
           </w:p>
         </w:tc>
@@ -23869,19 +23153,11 @@
                 <w:szCs w:val="24"/>
               </w:rPr>
             </w:pPr>
-            <w:proofErr w:type="gramStart"/>
-            <w:r>
-              <w:rPr>
-                <w:szCs w:val="24"/>
-              </w:rPr>
-              <w:t>b[</w:t>
-            </w:r>
-            <w:proofErr w:type="gramEnd"/>
-            <w:r>
-              <w:rPr>
-                <w:szCs w:val="24"/>
-              </w:rPr>
-              <w:t>] = Empty Array</w:t>
+            <w:r>
+              <w:rPr>
+                <w:szCs w:val="24"/>
+              </w:rPr>
+              <w:t>b[] = Empty Array</w:t>
             </w:r>
           </w:p>
           <w:p>
@@ -23950,19 +23226,11 @@
                 <w:szCs w:val="24"/>
               </w:rPr>
             </w:pPr>
-            <w:proofErr w:type="gramStart"/>
-            <w:r>
-              <w:rPr>
-                <w:szCs w:val="24"/>
-              </w:rPr>
-              <w:t>b[</w:t>
-            </w:r>
-            <w:proofErr w:type="gramEnd"/>
-            <w:r>
-              <w:rPr>
-                <w:szCs w:val="24"/>
-              </w:rPr>
-              <w:t>] = ‘A’</w:t>
+            <w:r>
+              <w:rPr>
+                <w:szCs w:val="24"/>
+              </w:rPr>
+              <w:t>b[] = ‘A’</w:t>
             </w:r>
           </w:p>
         </w:tc>
@@ -24187,19 +23455,11 @@
                 <w:szCs w:val="24"/>
               </w:rPr>
             </w:pPr>
-            <w:proofErr w:type="gramStart"/>
-            <w:r>
-              <w:rPr>
-                <w:szCs w:val="24"/>
-              </w:rPr>
-              <w:t>b[</w:t>
-            </w:r>
-            <w:proofErr w:type="gramEnd"/>
-            <w:r>
-              <w:rPr>
-                <w:szCs w:val="24"/>
-              </w:rPr>
-              <w:t>] = Empty Array</w:t>
+            <w:r>
+              <w:rPr>
+                <w:szCs w:val="24"/>
+              </w:rPr>
+              <w:t>b[] = Empty Array</w:t>
             </w:r>
           </w:p>
           <w:p>
@@ -24268,19 +23528,11 @@
                 <w:szCs w:val="24"/>
               </w:rPr>
             </w:pPr>
-            <w:proofErr w:type="gramStart"/>
-            <w:r>
-              <w:rPr>
-                <w:szCs w:val="24"/>
-              </w:rPr>
-              <w:t>b[</w:t>
-            </w:r>
-            <w:proofErr w:type="gramEnd"/>
-            <w:r>
-              <w:rPr>
-                <w:szCs w:val="24"/>
-              </w:rPr>
-              <w:t>] =‘ABC’</w:t>
+            <w:r>
+              <w:rPr>
+                <w:szCs w:val="24"/>
+              </w:rPr>
+              <w:t>b[] =‘ABC’</w:t>
             </w:r>
           </w:p>
         </w:tc>
@@ -24374,19 +23626,11 @@
                 <w:szCs w:val="24"/>
               </w:rPr>
             </w:pPr>
-            <w:proofErr w:type="gramStart"/>
-            <w:r>
-              <w:rPr>
-                <w:szCs w:val="24"/>
-              </w:rPr>
-              <w:t>b[</w:t>
-            </w:r>
-            <w:proofErr w:type="gramEnd"/>
-            <w:r>
-              <w:rPr>
-                <w:szCs w:val="24"/>
-              </w:rPr>
-              <w:t>] = Empty Array</w:t>
+            <w:r>
+              <w:rPr>
+                <w:szCs w:val="24"/>
+              </w:rPr>
+              <w:t>b[] = Empty Array</w:t>
             </w:r>
           </w:p>
           <w:p>
@@ -24455,19 +23699,11 @@
                 <w:szCs w:val="24"/>
               </w:rPr>
             </w:pPr>
-            <w:proofErr w:type="gramStart"/>
-            <w:r>
-              <w:rPr>
-                <w:szCs w:val="24"/>
-              </w:rPr>
-              <w:t>b[</w:t>
-            </w:r>
-            <w:proofErr w:type="gramEnd"/>
-            <w:r>
-              <w:rPr>
-                <w:szCs w:val="24"/>
-              </w:rPr>
-              <w:t>] = Empty Array</w:t>
+            <w:r>
+              <w:rPr>
+                <w:szCs w:val="24"/>
+              </w:rPr>
+              <w:t>b[] = Empty Array</w:t>
             </w:r>
           </w:p>
         </w:tc>
@@ -24561,19 +23797,11 @@
                 <w:szCs w:val="24"/>
               </w:rPr>
             </w:pPr>
-            <w:proofErr w:type="gramStart"/>
-            <w:r>
-              <w:rPr>
-                <w:szCs w:val="24"/>
-              </w:rPr>
-              <w:t>b[</w:t>
-            </w:r>
-            <w:proofErr w:type="gramEnd"/>
-            <w:r>
-              <w:rPr>
-                <w:szCs w:val="24"/>
-              </w:rPr>
-              <w:t>] = Empty Array</w:t>
+            <w:r>
+              <w:rPr>
+                <w:szCs w:val="24"/>
+              </w:rPr>
+              <w:t>b[] = Empty Array</w:t>
             </w:r>
           </w:p>
           <w:p>
@@ -24642,19 +23870,11 @@
                 <w:szCs w:val="24"/>
               </w:rPr>
             </w:pPr>
-            <w:proofErr w:type="gramStart"/>
-            <w:r>
-              <w:rPr>
-                <w:szCs w:val="24"/>
-              </w:rPr>
-              <w:t>b[</w:t>
-            </w:r>
-            <w:proofErr w:type="gramEnd"/>
-            <w:r>
-              <w:rPr>
-                <w:szCs w:val="24"/>
-              </w:rPr>
-              <w:t>] = Empty Array</w:t>
+            <w:r>
+              <w:rPr>
+                <w:szCs w:val="24"/>
+              </w:rPr>
+              <w:t>b[] = Empty Array</w:t>
             </w:r>
           </w:p>
         </w:tc>
@@ -24749,19 +23969,11 @@
                 <w:szCs w:val="24"/>
               </w:rPr>
             </w:pPr>
-            <w:proofErr w:type="gramStart"/>
-            <w:r>
-              <w:rPr>
-                <w:szCs w:val="24"/>
-              </w:rPr>
-              <w:t>b[</w:t>
-            </w:r>
-            <w:proofErr w:type="gramEnd"/>
-            <w:r>
-              <w:rPr>
-                <w:szCs w:val="24"/>
-              </w:rPr>
-              <w:t>] = Empty Array</w:t>
+            <w:r>
+              <w:rPr>
+                <w:szCs w:val="24"/>
+              </w:rPr>
+              <w:t>b[] = Empty Array</w:t>
             </w:r>
           </w:p>
           <w:p>
@@ -24830,19 +24042,11 @@
                 <w:szCs w:val="24"/>
               </w:rPr>
             </w:pPr>
-            <w:proofErr w:type="gramStart"/>
-            <w:r>
-              <w:rPr>
-                <w:szCs w:val="24"/>
-              </w:rPr>
-              <w:t>b[</w:t>
-            </w:r>
-            <w:proofErr w:type="gramEnd"/>
-            <w:r>
-              <w:rPr>
-                <w:szCs w:val="24"/>
-              </w:rPr>
-              <w:t>] = ‘A’</w:t>
+            <w:r>
+              <w:rPr>
+                <w:szCs w:val="24"/>
+              </w:rPr>
+              <w:t>b[] = ‘A’</w:t>
             </w:r>
           </w:p>
         </w:tc>
@@ -25082,19 +24286,11 @@
                 <w:szCs w:val="24"/>
               </w:rPr>
             </w:pPr>
-            <w:proofErr w:type="gramStart"/>
-            <w:r>
-              <w:rPr>
-                <w:szCs w:val="24"/>
-              </w:rPr>
-              <w:t>b[</w:t>
-            </w:r>
-            <w:proofErr w:type="gramEnd"/>
-            <w:r>
-              <w:rPr>
-                <w:szCs w:val="24"/>
-              </w:rPr>
-              <w:t>] = Empty Array</w:t>
+            <w:r>
+              <w:rPr>
+                <w:szCs w:val="24"/>
+              </w:rPr>
+              <w:t>b[] = Empty Array</w:t>
             </w:r>
           </w:p>
           <w:p>
@@ -25167,19 +24363,11 @@
                 <w:szCs w:val="24"/>
               </w:rPr>
             </w:pPr>
-            <w:proofErr w:type="gramStart"/>
-            <w:r>
-              <w:rPr>
-                <w:szCs w:val="24"/>
-              </w:rPr>
-              <w:t>b[</w:t>
-            </w:r>
-            <w:proofErr w:type="gramEnd"/>
-            <w:r>
-              <w:rPr>
-                <w:szCs w:val="24"/>
-              </w:rPr>
-              <w:t>] =‘ABC’</w:t>
+            <w:r>
+              <w:rPr>
+                <w:szCs w:val="24"/>
+              </w:rPr>
+              <w:t>b[] =‘ABC’</w:t>
             </w:r>
           </w:p>
         </w:tc>
@@ -25273,19 +24461,11 @@
                 <w:szCs w:val="24"/>
               </w:rPr>
             </w:pPr>
-            <w:proofErr w:type="gramStart"/>
-            <w:r>
-              <w:rPr>
-                <w:szCs w:val="24"/>
-              </w:rPr>
-              <w:t>b[</w:t>
-            </w:r>
-            <w:proofErr w:type="gramEnd"/>
-            <w:r>
-              <w:rPr>
-                <w:szCs w:val="24"/>
-              </w:rPr>
-              <w:t>] = Empty Array</w:t>
+            <w:r>
+              <w:rPr>
+                <w:szCs w:val="24"/>
+              </w:rPr>
+              <w:t>b[] = Empty Array</w:t>
             </w:r>
           </w:p>
           <w:p>
@@ -25358,19 +24538,11 @@
                 <w:szCs w:val="24"/>
               </w:rPr>
             </w:pPr>
-            <w:proofErr w:type="gramStart"/>
-            <w:r>
-              <w:rPr>
-                <w:szCs w:val="24"/>
-              </w:rPr>
-              <w:t>b[</w:t>
-            </w:r>
-            <w:proofErr w:type="gramEnd"/>
-            <w:r>
-              <w:rPr>
-                <w:szCs w:val="24"/>
-              </w:rPr>
-              <w:t>] = Empty Array</w:t>
+            <w:r>
+              <w:rPr>
+                <w:szCs w:val="24"/>
+              </w:rPr>
+              <w:t>b[] = Empty Array</w:t>
             </w:r>
           </w:p>
         </w:tc>
@@ -25464,19 +24636,11 @@
                 <w:szCs w:val="24"/>
               </w:rPr>
             </w:pPr>
-            <w:proofErr w:type="gramStart"/>
-            <w:r>
-              <w:rPr>
-                <w:szCs w:val="24"/>
-              </w:rPr>
-              <w:t>b[</w:t>
-            </w:r>
-            <w:proofErr w:type="gramEnd"/>
-            <w:r>
-              <w:rPr>
-                <w:szCs w:val="24"/>
-              </w:rPr>
-              <w:t>] = Empty Array</w:t>
+            <w:r>
+              <w:rPr>
+                <w:szCs w:val="24"/>
+              </w:rPr>
+              <w:t>b[] = Empty Array</w:t>
             </w:r>
           </w:p>
           <w:p>
@@ -25549,19 +24713,11 @@
                 <w:szCs w:val="24"/>
               </w:rPr>
             </w:pPr>
-            <w:proofErr w:type="gramStart"/>
-            <w:r>
-              <w:rPr>
-                <w:szCs w:val="24"/>
-              </w:rPr>
-              <w:t>b[</w:t>
-            </w:r>
-            <w:proofErr w:type="gramEnd"/>
-            <w:r>
-              <w:rPr>
-                <w:szCs w:val="24"/>
-              </w:rPr>
-              <w:t>] = Empty Array</w:t>
+            <w:r>
+              <w:rPr>
+                <w:szCs w:val="24"/>
+              </w:rPr>
+              <w:t>b[] = Empty Array</w:t>
             </w:r>
           </w:p>
         </w:tc>
@@ -25655,19 +24811,11 @@
                 <w:szCs w:val="24"/>
               </w:rPr>
             </w:pPr>
-            <w:proofErr w:type="gramStart"/>
-            <w:r>
-              <w:rPr>
-                <w:szCs w:val="24"/>
-              </w:rPr>
-              <w:t>b[</w:t>
-            </w:r>
-            <w:proofErr w:type="gramEnd"/>
-            <w:r>
-              <w:rPr>
-                <w:szCs w:val="24"/>
-              </w:rPr>
-              <w:t>] = Empty Array</w:t>
+            <w:r>
+              <w:rPr>
+                <w:szCs w:val="24"/>
+              </w:rPr>
+              <w:t>b[] = Empty Array</w:t>
             </w:r>
           </w:p>
           <w:p>
@@ -25740,19 +24888,11 @@
                 <w:szCs w:val="24"/>
               </w:rPr>
             </w:pPr>
-            <w:proofErr w:type="gramStart"/>
-            <w:r>
-              <w:rPr>
-                <w:szCs w:val="24"/>
-              </w:rPr>
-              <w:t>b[</w:t>
-            </w:r>
-            <w:proofErr w:type="gramEnd"/>
-            <w:r>
-              <w:rPr>
-                <w:szCs w:val="24"/>
-              </w:rPr>
-              <w:t>] = ‘A’</w:t>
+            <w:r>
+              <w:rPr>
+                <w:szCs w:val="24"/>
+              </w:rPr>
+              <w:t>b[] = ‘A’</w:t>
             </w:r>
           </w:p>
         </w:tc>
@@ -26035,19 +25175,11 @@
                 <w:szCs w:val="24"/>
               </w:rPr>
             </w:pPr>
-            <w:proofErr w:type="gramStart"/>
-            <w:r>
-              <w:rPr>
-                <w:szCs w:val="24"/>
-              </w:rPr>
-              <w:t>b[</w:t>
-            </w:r>
-            <w:proofErr w:type="gramEnd"/>
-            <w:r>
-              <w:rPr>
-                <w:szCs w:val="24"/>
-              </w:rPr>
-              <w:t>] = Empty Array</w:t>
+            <w:r>
+              <w:rPr>
+                <w:szCs w:val="24"/>
+              </w:rPr>
+              <w:t>b[] = Empty Array</w:t>
             </w:r>
           </w:p>
           <w:p>
@@ -26114,19 +25246,11 @@
                 <w:szCs w:val="24"/>
               </w:rPr>
             </w:pPr>
-            <w:proofErr w:type="gramStart"/>
-            <w:r>
-              <w:rPr>
-                <w:szCs w:val="24"/>
-              </w:rPr>
-              <w:t>b[</w:t>
-            </w:r>
-            <w:proofErr w:type="gramEnd"/>
-            <w:r>
-              <w:rPr>
-                <w:szCs w:val="24"/>
-              </w:rPr>
-              <w:t>] =‘ABC’</w:t>
+            <w:r>
+              <w:rPr>
+                <w:szCs w:val="24"/>
+              </w:rPr>
+              <w:t>b[] =‘ABC’</w:t>
             </w:r>
           </w:p>
         </w:tc>
@@ -26220,19 +25344,11 @@
                 <w:szCs w:val="24"/>
               </w:rPr>
             </w:pPr>
-            <w:proofErr w:type="gramStart"/>
-            <w:r>
-              <w:rPr>
-                <w:szCs w:val="24"/>
-              </w:rPr>
-              <w:t>b[</w:t>
-            </w:r>
-            <w:proofErr w:type="gramEnd"/>
-            <w:r>
-              <w:rPr>
-                <w:szCs w:val="24"/>
-              </w:rPr>
-              <w:t>] = Empty Array</w:t>
+            <w:r>
+              <w:rPr>
+                <w:szCs w:val="24"/>
+              </w:rPr>
+              <w:t>b[] = Empty Array</w:t>
             </w:r>
           </w:p>
           <w:p>
@@ -26300,19 +25416,11 @@
                 <w:szCs w:val="24"/>
               </w:rPr>
             </w:pPr>
-            <w:proofErr w:type="gramStart"/>
-            <w:r>
-              <w:rPr>
-                <w:szCs w:val="24"/>
-              </w:rPr>
-              <w:t>b[</w:t>
-            </w:r>
-            <w:proofErr w:type="gramEnd"/>
-            <w:r>
-              <w:rPr>
-                <w:szCs w:val="24"/>
-              </w:rPr>
-              <w:t>] =‘A’</w:t>
+            <w:r>
+              <w:rPr>
+                <w:szCs w:val="24"/>
+              </w:rPr>
+              <w:t>b[] =‘A’</w:t>
             </w:r>
           </w:p>
         </w:tc>
@@ -26569,19 +25677,11 @@
                 <w:szCs w:val="24"/>
               </w:rPr>
             </w:pPr>
-            <w:proofErr w:type="gramStart"/>
-            <w:r>
-              <w:rPr>
-                <w:szCs w:val="24"/>
-              </w:rPr>
-              <w:t>b[</w:t>
-            </w:r>
-            <w:proofErr w:type="gramEnd"/>
-            <w:r>
-              <w:rPr>
-                <w:szCs w:val="24"/>
-              </w:rPr>
-              <w:t>] = Empty Array</w:t>
+            <w:r>
+              <w:rPr>
+                <w:szCs w:val="24"/>
+              </w:rPr>
+              <w:t>b[] = Empty Array</w:t>
             </w:r>
           </w:p>
           <w:p>
@@ -26648,19 +25748,11 @@
                 <w:szCs w:val="24"/>
               </w:rPr>
             </w:pPr>
-            <w:proofErr w:type="gramStart"/>
-            <w:r>
-              <w:rPr>
-                <w:szCs w:val="24"/>
-              </w:rPr>
-              <w:t>b[</w:t>
-            </w:r>
-            <w:proofErr w:type="gramEnd"/>
-            <w:r>
-              <w:rPr>
-                <w:szCs w:val="24"/>
-              </w:rPr>
-              <w:t>] =‘A’</w:t>
+            <w:r>
+              <w:rPr>
+                <w:szCs w:val="24"/>
+              </w:rPr>
+              <w:t>b[] =‘A’</w:t>
             </w:r>
           </w:p>
         </w:tc>
@@ -26754,19 +25846,11 @@
                 <w:szCs w:val="24"/>
               </w:rPr>
             </w:pPr>
-            <w:proofErr w:type="gramStart"/>
-            <w:r>
-              <w:rPr>
-                <w:szCs w:val="24"/>
-              </w:rPr>
-              <w:t>b[</w:t>
-            </w:r>
-            <w:proofErr w:type="gramEnd"/>
-            <w:r>
-              <w:rPr>
-                <w:szCs w:val="24"/>
-              </w:rPr>
-              <w:t>] = Empty Array</w:t>
+            <w:r>
+              <w:rPr>
+                <w:szCs w:val="24"/>
+              </w:rPr>
+              <w:t>b[] = Empty Array</w:t>
             </w:r>
           </w:p>
           <w:p>
@@ -26834,19 +25918,11 @@
                 <w:szCs w:val="24"/>
               </w:rPr>
             </w:pPr>
-            <w:proofErr w:type="gramStart"/>
-            <w:r>
-              <w:rPr>
-                <w:szCs w:val="24"/>
-              </w:rPr>
-              <w:t>b[</w:t>
-            </w:r>
-            <w:proofErr w:type="gramEnd"/>
-            <w:r>
-              <w:rPr>
-                <w:szCs w:val="24"/>
-              </w:rPr>
-              <w:t>] =‘AB’</w:t>
+            <w:r>
+              <w:rPr>
+                <w:szCs w:val="24"/>
+              </w:rPr>
+              <w:t>b[] =‘AB’</w:t>
             </w:r>
           </w:p>
         </w:tc>
@@ -26940,19 +26016,11 @@
                 <w:szCs w:val="24"/>
               </w:rPr>
             </w:pPr>
-            <w:proofErr w:type="gramStart"/>
-            <w:r>
-              <w:rPr>
-                <w:szCs w:val="24"/>
-              </w:rPr>
-              <w:t>b[</w:t>
-            </w:r>
-            <w:proofErr w:type="gramEnd"/>
-            <w:r>
-              <w:rPr>
-                <w:szCs w:val="24"/>
-              </w:rPr>
-              <w:t>] = Empty Array</w:t>
+            <w:r>
+              <w:rPr>
+                <w:szCs w:val="24"/>
+              </w:rPr>
+              <w:t>b[] = Empty Array</w:t>
             </w:r>
           </w:p>
           <w:p>
@@ -27021,19 +26089,11 @@
                 <w:szCs w:val="24"/>
               </w:rPr>
             </w:pPr>
-            <w:proofErr w:type="gramStart"/>
-            <w:r>
-              <w:rPr>
-                <w:szCs w:val="24"/>
-              </w:rPr>
-              <w:t>b[</w:t>
-            </w:r>
-            <w:proofErr w:type="gramEnd"/>
-            <w:r>
-              <w:rPr>
-                <w:szCs w:val="24"/>
-              </w:rPr>
-              <w:t>] =‘ABCD’</w:t>
+            <w:r>
+              <w:rPr>
+                <w:szCs w:val="24"/>
+              </w:rPr>
+              <w:t>b[] =‘ABCD’</w:t>
             </w:r>
           </w:p>
         </w:tc>
@@ -27127,19 +26187,11 @@
                 <w:szCs w:val="24"/>
               </w:rPr>
             </w:pPr>
-            <w:proofErr w:type="gramStart"/>
-            <w:r>
-              <w:rPr>
-                <w:szCs w:val="24"/>
-              </w:rPr>
-              <w:t>b[</w:t>
-            </w:r>
-            <w:proofErr w:type="gramEnd"/>
-            <w:r>
-              <w:rPr>
-                <w:szCs w:val="24"/>
-              </w:rPr>
-              <w:t>] = Empty Array</w:t>
+            <w:r>
+              <w:rPr>
+                <w:szCs w:val="24"/>
+              </w:rPr>
+              <w:t>b[] = Empty Array</w:t>
             </w:r>
           </w:p>
           <w:p>
@@ -27208,19 +26260,11 @@
                 <w:szCs w:val="24"/>
               </w:rPr>
             </w:pPr>
-            <w:proofErr w:type="gramStart"/>
-            <w:r>
-              <w:rPr>
-                <w:szCs w:val="24"/>
-              </w:rPr>
-              <w:t>b[</w:t>
-            </w:r>
-            <w:proofErr w:type="gramEnd"/>
-            <w:r>
-              <w:rPr>
-                <w:szCs w:val="24"/>
-              </w:rPr>
-              <w:t>] =‘ABCDE’</w:t>
+            <w:r>
+              <w:rPr>
+                <w:szCs w:val="24"/>
+              </w:rPr>
+              <w:t>b[] =‘ABCDE’</w:t>
             </w:r>
           </w:p>
         </w:tc>
@@ -27240,21 +26284,7 @@
               <w:rPr>
                 <w:szCs w:val="24"/>
               </w:rPr>
-              <w:t xml:space="preserve">External module API </w:t>
-            </w:r>
-            <w:proofErr w:type="gramStart"/>
-            <w:r>
-              <w:rPr>
-                <w:szCs w:val="24"/>
-              </w:rPr>
-              <w:t>read(</w:t>
-            </w:r>
-            <w:proofErr w:type="gramEnd"/>
-            <w:r>
-              <w:rPr>
-                <w:szCs w:val="24"/>
-              </w:rPr>
-              <w:t>) returns ‘A’, ‘B’, ‘C’, ‘D’, ‘E’ in consecutive calls.</w:t>
+              <w:t>External module API read() returns ‘A’, ‘B’, ‘C’, ‘D’, ‘E’ in consecutive calls.</w:t>
             </w:r>
           </w:p>
           <w:p>
@@ -27314,19 +26344,11 @@
                 <w:szCs w:val="24"/>
               </w:rPr>
             </w:pPr>
-            <w:proofErr w:type="gramStart"/>
-            <w:r>
-              <w:rPr>
-                <w:szCs w:val="24"/>
-              </w:rPr>
-              <w:t>b[</w:t>
-            </w:r>
-            <w:proofErr w:type="gramEnd"/>
-            <w:r>
-              <w:rPr>
-                <w:szCs w:val="24"/>
-              </w:rPr>
-              <w:t>] = Empty Array</w:t>
+            <w:r>
+              <w:rPr>
+                <w:szCs w:val="24"/>
+              </w:rPr>
+              <w:t>b[] = Empty Array</w:t>
             </w:r>
           </w:p>
           <w:p>
@@ -27395,19 +26417,11 @@
                 <w:szCs w:val="24"/>
               </w:rPr>
             </w:pPr>
-            <w:proofErr w:type="gramStart"/>
-            <w:r>
-              <w:rPr>
-                <w:szCs w:val="24"/>
-              </w:rPr>
-              <w:t>b[</w:t>
-            </w:r>
-            <w:proofErr w:type="gramEnd"/>
-            <w:r>
-              <w:rPr>
-                <w:szCs w:val="24"/>
-              </w:rPr>
-              <w:t>] =‘ABCDEF’</w:t>
+            <w:r>
+              <w:rPr>
+                <w:szCs w:val="24"/>
+              </w:rPr>
+              <w:t>b[] =‘ABCDEF’</w:t>
             </w:r>
           </w:p>
         </w:tc>
@@ -27427,21 +26441,7 @@
               <w:rPr>
                 <w:szCs w:val="24"/>
               </w:rPr>
-              <w:t xml:space="preserve">External module API </w:t>
-            </w:r>
-            <w:proofErr w:type="gramStart"/>
-            <w:r>
-              <w:rPr>
-                <w:szCs w:val="24"/>
-              </w:rPr>
-              <w:t>read(</w:t>
-            </w:r>
-            <w:proofErr w:type="gramEnd"/>
-            <w:r>
-              <w:rPr>
-                <w:szCs w:val="24"/>
-              </w:rPr>
-              <w:t>) returns ‘A’, ‘B’, ‘C’, ‘D’, ‘E’, ‘F’ in consecutive calls.</w:t>
+              <w:t>External module API read() returns ‘A’, ‘B’, ‘C’, ‘D’, ‘E’, ‘F’ in consecutive calls.</w:t>
             </w:r>
           </w:p>
           <w:p>
@@ -27456,16 +26456,8 @@
               <w:rPr>
                 <w:szCs w:val="24"/>
               </w:rPr>
-              <w:t xml:space="preserve">Covers 292T N+1 </w:t>
-            </w:r>
-            <w:proofErr w:type="gramStart"/>
-            <w:r>
-              <w:rPr>
-                <w:szCs w:val="24"/>
-              </w:rPr>
-              <w:t>times</w:t>
-            </w:r>
-            <w:proofErr w:type="gramEnd"/>
+              <w:t>Covers 292T N+1 times</w:t>
+            </w:r>
           </w:p>
         </w:tc>
       </w:tr>
@@ -27510,6 +26502,16 @@
         </w:rPr>
         <w:t>:</w:t>
       </w:r>
+    </w:p>
+    <w:p>
+      <w:r>
+        <w:t>Decision points + 1 = 4 + 1 = 5</w:t>
+      </w:r>
+    </w:p>
+    <w:p>
+      <w:pPr>
+        <w:pStyle w:val="BodyText"/>
+      </w:pPr>
     </w:p>
     <w:p>
       <w:pPr>
@@ -27725,19 +26727,11 @@
                 <w:szCs w:val="24"/>
               </w:rPr>
             </w:pPr>
-            <w:proofErr w:type="gramStart"/>
-            <w:r>
-              <w:rPr>
-                <w:szCs w:val="24"/>
-              </w:rPr>
-              <w:t>b[</w:t>
-            </w:r>
-            <w:proofErr w:type="gramEnd"/>
-            <w:r>
-              <w:rPr>
-                <w:szCs w:val="24"/>
-              </w:rPr>
-              <w:t>] = Empty Array</w:t>
+            <w:r>
+              <w:rPr>
+                <w:szCs w:val="24"/>
+              </w:rPr>
+              <w:t>b[] = Empty Array</w:t>
             </w:r>
           </w:p>
           <w:p>
@@ -27805,19 +26799,11 @@
                 <w:szCs w:val="24"/>
               </w:rPr>
             </w:pPr>
-            <w:proofErr w:type="gramStart"/>
-            <w:r>
-              <w:rPr>
-                <w:szCs w:val="24"/>
-              </w:rPr>
-              <w:t>b[</w:t>
-            </w:r>
-            <w:proofErr w:type="gramEnd"/>
-            <w:r>
-              <w:rPr>
-                <w:szCs w:val="24"/>
-              </w:rPr>
-              <w:t>] =‘ABC’</w:t>
+            <w:r>
+              <w:rPr>
+                <w:szCs w:val="24"/>
+              </w:rPr>
+              <w:t>b[] =‘ABC’</w:t>
             </w:r>
           </w:p>
         </w:tc>
@@ -27915,19 +26901,11 @@
                 <w:szCs w:val="24"/>
               </w:rPr>
             </w:pPr>
-            <w:proofErr w:type="gramStart"/>
-            <w:r>
-              <w:rPr>
-                <w:szCs w:val="24"/>
-              </w:rPr>
-              <w:t>b[</w:t>
-            </w:r>
-            <w:proofErr w:type="gramEnd"/>
-            <w:r>
-              <w:rPr>
-                <w:szCs w:val="24"/>
-              </w:rPr>
-              <w:t>] = Empty Array</w:t>
+            <w:r>
+              <w:rPr>
+                <w:szCs w:val="24"/>
+              </w:rPr>
+              <w:t>b[] = Empty Array</w:t>
             </w:r>
           </w:p>
           <w:p>
@@ -27995,19 +26973,11 @@
                 <w:szCs w:val="24"/>
               </w:rPr>
             </w:pPr>
-            <w:proofErr w:type="gramStart"/>
-            <w:r>
-              <w:rPr>
-                <w:szCs w:val="24"/>
-              </w:rPr>
-              <w:t>b[</w:t>
-            </w:r>
-            <w:proofErr w:type="gramEnd"/>
-            <w:r>
-              <w:rPr>
-                <w:szCs w:val="24"/>
-              </w:rPr>
-              <w:t>] = Empty Array</w:t>
+            <w:r>
+              <w:rPr>
+                <w:szCs w:val="24"/>
+              </w:rPr>
+              <w:t>b[] = Empty Array</w:t>
             </w:r>
           </w:p>
         </w:tc>
@@ -28105,19 +27075,11 @@
                 <w:szCs w:val="24"/>
               </w:rPr>
             </w:pPr>
-            <w:proofErr w:type="gramStart"/>
-            <w:r>
-              <w:rPr>
-                <w:szCs w:val="24"/>
-              </w:rPr>
-              <w:t>b[</w:t>
-            </w:r>
-            <w:proofErr w:type="gramEnd"/>
-            <w:r>
-              <w:rPr>
-                <w:szCs w:val="24"/>
-              </w:rPr>
-              <w:t>] = Empty Array</w:t>
+            <w:r>
+              <w:rPr>
+                <w:szCs w:val="24"/>
+              </w:rPr>
+              <w:t>b[] = Empty Array</w:t>
             </w:r>
           </w:p>
           <w:p>
@@ -28185,19 +27147,11 @@
                 <w:szCs w:val="24"/>
               </w:rPr>
             </w:pPr>
-            <w:proofErr w:type="gramStart"/>
-            <w:r>
-              <w:rPr>
-                <w:szCs w:val="24"/>
-              </w:rPr>
-              <w:t>b[</w:t>
-            </w:r>
-            <w:proofErr w:type="gramEnd"/>
-            <w:r>
-              <w:rPr>
-                <w:szCs w:val="24"/>
-              </w:rPr>
-              <w:t>] = Empty Array</w:t>
+            <w:r>
+              <w:rPr>
+                <w:szCs w:val="24"/>
+              </w:rPr>
+              <w:t>b[] = Empty Array</w:t>
             </w:r>
           </w:p>
         </w:tc>
@@ -28295,19 +27249,11 @@
                 <w:szCs w:val="24"/>
               </w:rPr>
             </w:pPr>
-            <w:proofErr w:type="gramStart"/>
-            <w:r>
-              <w:rPr>
-                <w:szCs w:val="24"/>
-              </w:rPr>
-              <w:t>b[</w:t>
-            </w:r>
-            <w:proofErr w:type="gramEnd"/>
-            <w:r>
-              <w:rPr>
-                <w:szCs w:val="24"/>
-              </w:rPr>
-              <w:t>] = Empty Array</w:t>
+            <w:r>
+              <w:rPr>
+                <w:szCs w:val="24"/>
+              </w:rPr>
+              <w:t>b[] = Empty Array</w:t>
             </w:r>
           </w:p>
           <w:p>
@@ -28375,19 +27321,11 @@
                 <w:szCs w:val="24"/>
               </w:rPr>
             </w:pPr>
-            <w:proofErr w:type="gramStart"/>
-            <w:r>
-              <w:rPr>
-                <w:szCs w:val="24"/>
-              </w:rPr>
-              <w:t>b[</w:t>
-            </w:r>
-            <w:proofErr w:type="gramEnd"/>
-            <w:r>
-              <w:rPr>
-                <w:szCs w:val="24"/>
-              </w:rPr>
-              <w:t>] = ‘A’</w:t>
+            <w:r>
+              <w:rPr>
+                <w:szCs w:val="24"/>
+              </w:rPr>
+              <w:t>b[] = ‘A’</w:t>
             </w:r>
           </w:p>
         </w:tc>
@@ -28485,19 +27423,11 @@
                 <w:szCs w:val="24"/>
               </w:rPr>
             </w:pPr>
-            <w:proofErr w:type="gramStart"/>
-            <w:r>
-              <w:rPr>
-                <w:szCs w:val="24"/>
-              </w:rPr>
-              <w:t>b[</w:t>
-            </w:r>
-            <w:proofErr w:type="gramEnd"/>
-            <w:r>
-              <w:rPr>
-                <w:szCs w:val="24"/>
-              </w:rPr>
-              <w:t>] = Empty Array</w:t>
+            <w:r>
+              <w:rPr>
+                <w:szCs w:val="24"/>
+              </w:rPr>
+              <w:t>b[] = Empty Array</w:t>
             </w:r>
           </w:p>
           <w:p>
@@ -28566,19 +27496,11 @@
                 <w:szCs w:val="24"/>
               </w:rPr>
             </w:pPr>
-            <w:proofErr w:type="gramStart"/>
-            <w:r>
-              <w:rPr>
-                <w:szCs w:val="24"/>
-              </w:rPr>
-              <w:t>b[</w:t>
-            </w:r>
-            <w:proofErr w:type="gramEnd"/>
-            <w:r>
-              <w:rPr>
-                <w:szCs w:val="24"/>
-              </w:rPr>
-              <w:t>] = ‘A’</w:t>
+            <w:r>
+              <w:rPr>
+                <w:szCs w:val="24"/>
+              </w:rPr>
+              <w:t>b[] = ‘A’</w:t>
             </w:r>
           </w:p>
         </w:tc>
@@ -28823,6 +27745,7 @@
           </w:tcPr>
           <w:p>
             <w:r>
+              <w:lastRenderedPageBreak/>
               <w:t>1</w:t>
             </w:r>
           </w:p>
@@ -28969,7 +27892,6 @@
           </w:tcPr>
           <w:p>
             <w:r>
-              <w:lastRenderedPageBreak/>
               <w:t>3</w:t>
             </w:r>
           </w:p>
@@ -29473,19 +28395,11 @@
                 <w:szCs w:val="24"/>
               </w:rPr>
             </w:pPr>
-            <w:proofErr w:type="gramStart"/>
-            <w:r>
-              <w:rPr>
-                <w:szCs w:val="24"/>
-              </w:rPr>
-              <w:t>b[</w:t>
-            </w:r>
-            <w:proofErr w:type="gramEnd"/>
-            <w:r>
-              <w:rPr>
-                <w:szCs w:val="24"/>
-              </w:rPr>
-              <w:t>] = Empty Array</w:t>
+            <w:r>
+              <w:rPr>
+                <w:szCs w:val="24"/>
+              </w:rPr>
+              <w:t>b[] = Empty Array</w:t>
             </w:r>
           </w:p>
           <w:p>
@@ -29552,19 +28466,11 @@
                 <w:szCs w:val="24"/>
               </w:rPr>
             </w:pPr>
-            <w:proofErr w:type="gramStart"/>
-            <w:r>
-              <w:rPr>
-                <w:szCs w:val="24"/>
-              </w:rPr>
-              <w:t>b[</w:t>
-            </w:r>
-            <w:proofErr w:type="gramEnd"/>
-            <w:r>
-              <w:rPr>
-                <w:szCs w:val="24"/>
-              </w:rPr>
-              <w:t>] =‘ABC’</w:t>
+            <w:r>
+              <w:rPr>
+                <w:szCs w:val="24"/>
+              </w:rPr>
+              <w:t>b[] =‘ABC’</w:t>
             </w:r>
           </w:p>
         </w:tc>
@@ -34359,16 +33265,8 @@
               <w:rPr>
                 <w:szCs w:val="24"/>
               </w:rPr>
-              <w:t xml:space="preserve">For a </w:t>
-            </w:r>
-            <w:proofErr w:type="gramStart"/>
-            <w:r>
-              <w:rPr>
-                <w:szCs w:val="24"/>
-              </w:rPr>
-              <w:t>covers</w:t>
-            </w:r>
-            <w:proofErr w:type="gramEnd"/>
+              <w:t>For a covers</w:t>
+            </w:r>
           </w:p>
           <w:p>
             <w:pPr>
@@ -34516,21 +33414,7 @@
               <w:rPr>
                 <w:szCs w:val="24"/>
               </w:rPr>
-              <w:t xml:space="preserve">For a </w:t>
-            </w:r>
-            <w:proofErr w:type="gramStart"/>
-            <w:r>
-              <w:rPr>
-                <w:szCs w:val="24"/>
-              </w:rPr>
-              <w:t>covers</w:t>
-            </w:r>
-            <w:proofErr w:type="gramEnd"/>
-            <w:r>
-              <w:rPr>
-                <w:szCs w:val="24"/>
-              </w:rPr>
-              <w:t xml:space="preserve"> </w:t>
+              <w:t xml:space="preserve">For a covers </w:t>
             </w:r>
           </w:p>
           <w:p>
@@ -34694,21 +33578,7 @@
               <w:rPr>
                 <w:szCs w:val="24"/>
               </w:rPr>
-              <w:t xml:space="preserve">For a </w:t>
-            </w:r>
-            <w:proofErr w:type="gramStart"/>
-            <w:r>
-              <w:rPr>
-                <w:szCs w:val="24"/>
-              </w:rPr>
-              <w:t>covers</w:t>
-            </w:r>
-            <w:proofErr w:type="gramEnd"/>
-            <w:r>
-              <w:rPr>
-                <w:szCs w:val="24"/>
-              </w:rPr>
-              <w:t>:</w:t>
+              <w:t>For a covers:</w:t>
             </w:r>
           </w:p>
           <w:p>
@@ -34985,16 +33855,8 @@
               <w:rPr>
                 <w:szCs w:val="24"/>
               </w:rPr>
-              <w:t xml:space="preserve">For a </w:t>
-            </w:r>
-            <w:proofErr w:type="gramStart"/>
-            <w:r>
-              <w:rPr>
-                <w:szCs w:val="24"/>
-              </w:rPr>
-              <w:t>covers</w:t>
-            </w:r>
-            <w:proofErr w:type="gramEnd"/>
+              <w:t>For a covers</w:t>
+            </w:r>
           </w:p>
           <w:p>
             <w:pPr>
@@ -35296,16 +34158,8 @@
               <w:rPr>
                 <w:szCs w:val="24"/>
               </w:rPr>
-              <w:t xml:space="preserve">For a </w:t>
-            </w:r>
-            <w:proofErr w:type="gramStart"/>
-            <w:r>
-              <w:rPr>
-                <w:szCs w:val="24"/>
-              </w:rPr>
-              <w:t>covers</w:t>
-            </w:r>
-            <w:proofErr w:type="gramEnd"/>
+              <w:t>For a covers</w:t>
+            </w:r>
           </w:p>
           <w:p>
             <w:pPr>
@@ -35538,6 +34392,8 @@
           <w:szCs w:val="32"/>
         </w:rPr>
       </w:pPr>
+      <w:bookmarkStart w:id="2" w:name="_GoBack"/>
+      <w:bookmarkEnd w:id="2"/>
       <w:r>
         <w:rPr>
           <w:b/>
@@ -35558,21 +34414,7 @@
         <w:rPr>
           <w:rFonts w:cstheme="majorBidi"/>
         </w:rPr>
-        <w:t xml:space="preserve">(This </w:t>
-      </w:r>
-      <w:proofErr w:type="gramStart"/>
-      <w:r>
-        <w:rPr>
-          <w:rFonts w:cstheme="majorBidi"/>
-        </w:rPr>
-        <w:t>function</w:t>
-      </w:r>
-      <w:proofErr w:type="gramEnd"/>
-      <w:r>
-        <w:rPr>
-          <w:rFonts w:cstheme="majorBidi"/>
-        </w:rPr>
-        <w:t xml:space="preserve"> we tried to write for 4</w:t>
+        <w:t>(This function we tried to write for 4</w:t>
       </w:r>
       <w:r>
         <w:rPr>
@@ -35945,16 +34787,43 @@
               <w:rPr>
                 <w:szCs w:val="24"/>
               </w:rPr>
+              <w:t xml:space="preserve"> = 0;</w:t>
+            </w:r>
+          </w:p>
+          <w:p>
+            <w:pPr>
+              <w:pStyle w:val="BodyText"/>
+              <w:jc w:val="left"/>
+              <w:rPr>
+                <w:szCs w:val="24"/>
+              </w:rPr>
+            </w:pPr>
+            <w:proofErr w:type="spellStart"/>
+            <w:r>
+              <w:rPr>
+                <w:szCs w:val="24"/>
+              </w:rPr>
+              <w:t>certainity</w:t>
+            </w:r>
+            <w:proofErr w:type="spellEnd"/>
+            <w:r>
+              <w:rPr>
+                <w:szCs w:val="24"/>
+              </w:rPr>
               <w:t xml:space="preserve"> = </w:t>
             </w:r>
-            <w:proofErr w:type="gramStart"/>
-            <w:r>
-              <w:rPr>
-                <w:szCs w:val="24"/>
-              </w:rPr>
-              <w:t>0;</w:t>
-            </w:r>
-            <w:proofErr w:type="gramEnd"/>
+            <w:r>
+              <w:rPr>
+                <w:szCs w:val="24"/>
+              </w:rPr>
+              <w:t>100</w:t>
+            </w:r>
+            <w:r>
+              <w:rPr>
+                <w:szCs w:val="24"/>
+              </w:rPr>
+              <w:t>;</w:t>
+            </w:r>
           </w:p>
           <w:p>
             <w:pPr>
@@ -35964,34 +34833,12 @@
                 <w:szCs w:val="24"/>
               </w:rPr>
             </w:pPr>
-            <w:proofErr w:type="spellStart"/>
-            <w:r>
-              <w:rPr>
-                <w:szCs w:val="24"/>
-              </w:rPr>
-              <w:t>certainity</w:t>
-            </w:r>
-            <w:proofErr w:type="spellEnd"/>
-            <w:r>
-              <w:rPr>
-                <w:szCs w:val="24"/>
-              </w:rPr>
-              <w:t xml:space="preserve"> = </w:t>
-            </w:r>
-            <w:proofErr w:type="gramStart"/>
-            <w:r>
-              <w:rPr>
-                <w:szCs w:val="24"/>
-              </w:rPr>
-              <w:t>100</w:t>
-            </w:r>
-            <w:r>
-              <w:rPr>
-                <w:szCs w:val="24"/>
-              </w:rPr>
-              <w:t>;</w:t>
-            </w:r>
-            <w:proofErr w:type="gramEnd"/>
+            <w:r>
+              <w:rPr>
+                <w:szCs w:val="24"/>
+              </w:rPr>
+              <w:t>random = 10</w:t>
+            </w:r>
           </w:p>
           <w:p>
             <w:pPr>
@@ -36005,30 +34852,7 @@
               <w:rPr>
                 <w:szCs w:val="24"/>
               </w:rPr>
-              <w:t>random = 10</w:t>
-            </w:r>
-          </w:p>
-          <w:p>
-            <w:pPr>
-              <w:pStyle w:val="BodyText"/>
-              <w:jc w:val="left"/>
-              <w:rPr>
-                <w:szCs w:val="24"/>
-              </w:rPr>
-            </w:pPr>
-            <w:proofErr w:type="gramStart"/>
-            <w:r>
-              <w:rPr>
-                <w:szCs w:val="24"/>
-              </w:rPr>
-              <w:t>bits[</w:t>
-            </w:r>
-            <w:proofErr w:type="gramEnd"/>
-            <w:r>
-              <w:rPr>
-                <w:szCs w:val="24"/>
-              </w:rPr>
-              <w:t>] = b’11111010’</w:t>
+              <w:t>bits[] = b’11111010’</w:t>
             </w:r>
           </w:p>
         </w:tc>
@@ -36139,16 +34963,43 @@
               <w:rPr>
                 <w:szCs w:val="24"/>
               </w:rPr>
+              <w:t xml:space="preserve"> = 0;</w:t>
+            </w:r>
+          </w:p>
+          <w:p>
+            <w:pPr>
+              <w:pStyle w:val="BodyText"/>
+              <w:jc w:val="left"/>
+              <w:rPr>
+                <w:szCs w:val="24"/>
+              </w:rPr>
+            </w:pPr>
+            <w:proofErr w:type="spellStart"/>
+            <w:r>
+              <w:rPr>
+                <w:szCs w:val="24"/>
+              </w:rPr>
+              <w:t>certainity</w:t>
+            </w:r>
+            <w:proofErr w:type="spellEnd"/>
+            <w:r>
+              <w:rPr>
+                <w:szCs w:val="24"/>
+              </w:rPr>
               <w:t xml:space="preserve"> = </w:t>
             </w:r>
-            <w:proofErr w:type="gramStart"/>
-            <w:r>
-              <w:rPr>
-                <w:szCs w:val="24"/>
-              </w:rPr>
-              <w:t>0;</w:t>
-            </w:r>
-            <w:proofErr w:type="gramEnd"/>
+            <w:r>
+              <w:rPr>
+                <w:szCs w:val="24"/>
+              </w:rPr>
+              <w:t>100</w:t>
+            </w:r>
+            <w:r>
+              <w:rPr>
+                <w:szCs w:val="24"/>
+              </w:rPr>
+              <w:t>;</w:t>
+            </w:r>
           </w:p>
           <w:p>
             <w:pPr>
@@ -36158,34 +35009,12 @@
                 <w:szCs w:val="24"/>
               </w:rPr>
             </w:pPr>
-            <w:proofErr w:type="spellStart"/>
-            <w:r>
-              <w:rPr>
-                <w:szCs w:val="24"/>
-              </w:rPr>
-              <w:t>certainity</w:t>
-            </w:r>
-            <w:proofErr w:type="spellEnd"/>
-            <w:r>
-              <w:rPr>
-                <w:szCs w:val="24"/>
-              </w:rPr>
-              <w:t xml:space="preserve"> = </w:t>
-            </w:r>
-            <w:proofErr w:type="gramStart"/>
-            <w:r>
-              <w:rPr>
-                <w:szCs w:val="24"/>
-              </w:rPr>
-              <w:t>100</w:t>
-            </w:r>
-            <w:r>
-              <w:rPr>
-                <w:szCs w:val="24"/>
-              </w:rPr>
-              <w:t>;</w:t>
-            </w:r>
-            <w:proofErr w:type="gramEnd"/>
+            <w:r>
+              <w:rPr>
+                <w:szCs w:val="24"/>
+              </w:rPr>
+              <w:t>random = 10</w:t>
+            </w:r>
           </w:p>
           <w:p>
             <w:pPr>
@@ -36199,30 +35028,7 @@
               <w:rPr>
                 <w:szCs w:val="24"/>
               </w:rPr>
-              <w:t>random = 10</w:t>
-            </w:r>
-          </w:p>
-          <w:p>
-            <w:pPr>
-              <w:pStyle w:val="BodyText"/>
-              <w:jc w:val="left"/>
-              <w:rPr>
-                <w:szCs w:val="24"/>
-              </w:rPr>
-            </w:pPr>
-            <w:proofErr w:type="gramStart"/>
-            <w:r>
-              <w:rPr>
-                <w:szCs w:val="24"/>
-              </w:rPr>
-              <w:t>bits[</w:t>
-            </w:r>
-            <w:proofErr w:type="gramEnd"/>
-            <w:r>
-              <w:rPr>
-                <w:szCs w:val="24"/>
-              </w:rPr>
-              <w:t>] = b’11111111’</w:t>
+              <w:t>bits[] = b’11111111’</w:t>
             </w:r>
           </w:p>
         </w:tc>
@@ -36479,16 +35285,43 @@
               <w:rPr>
                 <w:szCs w:val="24"/>
               </w:rPr>
+              <w:t xml:space="preserve"> = 0;</w:t>
+            </w:r>
+          </w:p>
+          <w:p>
+            <w:pPr>
+              <w:pStyle w:val="BodyText"/>
+              <w:jc w:val="left"/>
+              <w:rPr>
+                <w:szCs w:val="24"/>
+              </w:rPr>
+            </w:pPr>
+            <w:proofErr w:type="spellStart"/>
+            <w:r>
+              <w:rPr>
+                <w:szCs w:val="24"/>
+              </w:rPr>
+              <w:t>certainity</w:t>
+            </w:r>
+            <w:proofErr w:type="spellEnd"/>
+            <w:r>
+              <w:rPr>
+                <w:szCs w:val="24"/>
+              </w:rPr>
               <w:t xml:space="preserve"> = </w:t>
             </w:r>
-            <w:proofErr w:type="gramStart"/>
-            <w:r>
-              <w:rPr>
-                <w:szCs w:val="24"/>
-              </w:rPr>
-              <w:t>0;</w:t>
-            </w:r>
-            <w:proofErr w:type="gramEnd"/>
+            <w:r>
+              <w:rPr>
+                <w:szCs w:val="24"/>
+              </w:rPr>
+              <w:t>100</w:t>
+            </w:r>
+            <w:r>
+              <w:rPr>
+                <w:szCs w:val="24"/>
+              </w:rPr>
+              <w:t>;</w:t>
+            </w:r>
           </w:p>
           <w:p>
             <w:pPr>
@@ -36498,34 +35331,12 @@
                 <w:szCs w:val="24"/>
               </w:rPr>
             </w:pPr>
-            <w:proofErr w:type="spellStart"/>
-            <w:r>
-              <w:rPr>
-                <w:szCs w:val="24"/>
-              </w:rPr>
-              <w:t>certainity</w:t>
-            </w:r>
-            <w:proofErr w:type="spellEnd"/>
-            <w:r>
-              <w:rPr>
-                <w:szCs w:val="24"/>
-              </w:rPr>
-              <w:t xml:space="preserve"> = </w:t>
-            </w:r>
-            <w:proofErr w:type="gramStart"/>
-            <w:r>
-              <w:rPr>
-                <w:szCs w:val="24"/>
-              </w:rPr>
-              <w:t>100</w:t>
-            </w:r>
-            <w:r>
-              <w:rPr>
-                <w:szCs w:val="24"/>
-              </w:rPr>
-              <w:t>;</w:t>
-            </w:r>
-            <w:proofErr w:type="gramEnd"/>
+            <w:r>
+              <w:rPr>
+                <w:szCs w:val="24"/>
+              </w:rPr>
+              <w:t>random = 10</w:t>
+            </w:r>
           </w:p>
           <w:p>
             <w:pPr>
@@ -36539,30 +35350,7 @@
               <w:rPr>
                 <w:szCs w:val="24"/>
               </w:rPr>
-              <w:t>random = 10</w:t>
-            </w:r>
-          </w:p>
-          <w:p>
-            <w:pPr>
-              <w:pStyle w:val="BodyText"/>
-              <w:jc w:val="left"/>
-              <w:rPr>
-                <w:szCs w:val="24"/>
-              </w:rPr>
-            </w:pPr>
-            <w:proofErr w:type="gramStart"/>
-            <w:r>
-              <w:rPr>
-                <w:szCs w:val="24"/>
-              </w:rPr>
-              <w:t>bits[</w:t>
-            </w:r>
-            <w:proofErr w:type="gramEnd"/>
-            <w:r>
-              <w:rPr>
-                <w:szCs w:val="24"/>
-              </w:rPr>
-              <w:t>] = b’11111010’</w:t>
+              <w:t>bits[] = b’11111010’</w:t>
             </w:r>
           </w:p>
         </w:tc>
@@ -36688,16 +35476,43 @@
               <w:rPr>
                 <w:szCs w:val="24"/>
               </w:rPr>
+              <w:t xml:space="preserve"> = 0;</w:t>
+            </w:r>
+          </w:p>
+          <w:p>
+            <w:pPr>
+              <w:pStyle w:val="BodyText"/>
+              <w:jc w:val="left"/>
+              <w:rPr>
+                <w:szCs w:val="24"/>
+              </w:rPr>
+            </w:pPr>
+            <w:proofErr w:type="spellStart"/>
+            <w:r>
+              <w:rPr>
+                <w:szCs w:val="24"/>
+              </w:rPr>
+              <w:t>certainity</w:t>
+            </w:r>
+            <w:proofErr w:type="spellEnd"/>
+            <w:r>
+              <w:rPr>
+                <w:szCs w:val="24"/>
+              </w:rPr>
               <w:t xml:space="preserve"> = </w:t>
             </w:r>
-            <w:proofErr w:type="gramStart"/>
-            <w:r>
-              <w:rPr>
-                <w:szCs w:val="24"/>
-              </w:rPr>
-              <w:t>0;</w:t>
-            </w:r>
-            <w:proofErr w:type="gramEnd"/>
+            <w:r>
+              <w:rPr>
+                <w:szCs w:val="24"/>
+              </w:rPr>
+              <w:t>100</w:t>
+            </w:r>
+            <w:r>
+              <w:rPr>
+                <w:szCs w:val="24"/>
+              </w:rPr>
+              <w:t>;</w:t>
+            </w:r>
           </w:p>
           <w:p>
             <w:pPr>
@@ -36707,34 +35522,12 @@
                 <w:szCs w:val="24"/>
               </w:rPr>
             </w:pPr>
-            <w:proofErr w:type="spellStart"/>
-            <w:r>
-              <w:rPr>
-                <w:szCs w:val="24"/>
-              </w:rPr>
-              <w:t>certainity</w:t>
-            </w:r>
-            <w:proofErr w:type="spellEnd"/>
-            <w:r>
-              <w:rPr>
-                <w:szCs w:val="24"/>
-              </w:rPr>
-              <w:t xml:space="preserve"> = </w:t>
-            </w:r>
-            <w:proofErr w:type="gramStart"/>
-            <w:r>
-              <w:rPr>
-                <w:szCs w:val="24"/>
-              </w:rPr>
-              <w:t>100</w:t>
-            </w:r>
-            <w:r>
-              <w:rPr>
-                <w:szCs w:val="24"/>
-              </w:rPr>
-              <w:t>;</w:t>
-            </w:r>
-            <w:proofErr w:type="gramEnd"/>
+            <w:r>
+              <w:rPr>
+                <w:szCs w:val="24"/>
+              </w:rPr>
+              <w:t>random = 10</w:t>
+            </w:r>
           </w:p>
           <w:p>
             <w:pPr>
@@ -36748,30 +35541,7 @@
               <w:rPr>
                 <w:szCs w:val="24"/>
               </w:rPr>
-              <w:t>random = 10</w:t>
-            </w:r>
-          </w:p>
-          <w:p>
-            <w:pPr>
-              <w:pStyle w:val="BodyText"/>
-              <w:jc w:val="left"/>
-              <w:rPr>
-                <w:szCs w:val="24"/>
-              </w:rPr>
-            </w:pPr>
-            <w:proofErr w:type="gramStart"/>
-            <w:r>
-              <w:rPr>
-                <w:szCs w:val="24"/>
-              </w:rPr>
-              <w:t>bits[</w:t>
-            </w:r>
-            <w:proofErr w:type="gramEnd"/>
-            <w:r>
-              <w:rPr>
-                <w:szCs w:val="24"/>
-              </w:rPr>
-              <w:t>] = b’11111111’</w:t>
+              <w:t>bits[] = b’11111111’</w:t>
             </w:r>
           </w:p>
         </w:tc>
@@ -37043,16 +35813,43 @@
               <w:rPr>
                 <w:szCs w:val="24"/>
               </w:rPr>
+              <w:t xml:space="preserve"> = 0;</w:t>
+            </w:r>
+          </w:p>
+          <w:p>
+            <w:pPr>
+              <w:pStyle w:val="BodyText"/>
+              <w:jc w:val="left"/>
+              <w:rPr>
+                <w:szCs w:val="24"/>
+              </w:rPr>
+            </w:pPr>
+            <w:proofErr w:type="spellStart"/>
+            <w:r>
+              <w:rPr>
+                <w:szCs w:val="24"/>
+              </w:rPr>
+              <w:t>certainity</w:t>
+            </w:r>
+            <w:proofErr w:type="spellEnd"/>
+            <w:r>
+              <w:rPr>
+                <w:szCs w:val="24"/>
+              </w:rPr>
               <w:t xml:space="preserve"> = </w:t>
             </w:r>
-            <w:proofErr w:type="gramStart"/>
-            <w:r>
-              <w:rPr>
-                <w:szCs w:val="24"/>
-              </w:rPr>
-              <w:t>0;</w:t>
-            </w:r>
-            <w:proofErr w:type="gramEnd"/>
+            <w:r>
+              <w:rPr>
+                <w:szCs w:val="24"/>
+              </w:rPr>
+              <w:t>100</w:t>
+            </w:r>
+            <w:r>
+              <w:rPr>
+                <w:szCs w:val="24"/>
+              </w:rPr>
+              <w:t>;</w:t>
+            </w:r>
           </w:p>
           <w:p>
             <w:pPr>
@@ -37062,34 +35859,12 @@
                 <w:szCs w:val="24"/>
               </w:rPr>
             </w:pPr>
-            <w:proofErr w:type="spellStart"/>
-            <w:r>
-              <w:rPr>
-                <w:szCs w:val="24"/>
-              </w:rPr>
-              <w:t>certainity</w:t>
-            </w:r>
-            <w:proofErr w:type="spellEnd"/>
-            <w:r>
-              <w:rPr>
-                <w:szCs w:val="24"/>
-              </w:rPr>
-              <w:t xml:space="preserve"> = </w:t>
-            </w:r>
-            <w:proofErr w:type="gramStart"/>
-            <w:r>
-              <w:rPr>
-                <w:szCs w:val="24"/>
-              </w:rPr>
-              <w:t>100</w:t>
-            </w:r>
-            <w:r>
-              <w:rPr>
-                <w:szCs w:val="24"/>
-              </w:rPr>
-              <w:t>;</w:t>
-            </w:r>
-            <w:proofErr w:type="gramEnd"/>
+            <w:r>
+              <w:rPr>
+                <w:szCs w:val="24"/>
+              </w:rPr>
+              <w:t>random = 10</w:t>
+            </w:r>
           </w:p>
           <w:p>
             <w:pPr>
@@ -37103,30 +35878,7 @@
               <w:rPr>
                 <w:szCs w:val="24"/>
               </w:rPr>
-              <w:t>random = 10</w:t>
-            </w:r>
-          </w:p>
-          <w:p>
-            <w:pPr>
-              <w:pStyle w:val="BodyText"/>
-              <w:jc w:val="left"/>
-              <w:rPr>
-                <w:szCs w:val="24"/>
-              </w:rPr>
-            </w:pPr>
-            <w:proofErr w:type="gramStart"/>
-            <w:r>
-              <w:rPr>
-                <w:szCs w:val="24"/>
-              </w:rPr>
-              <w:t>bits[</w:t>
-            </w:r>
-            <w:proofErr w:type="gramEnd"/>
-            <w:r>
-              <w:rPr>
-                <w:szCs w:val="24"/>
-              </w:rPr>
-              <w:t>] = b’11111010’</w:t>
+              <w:t>bits[] = b’11111010’</w:t>
             </w:r>
           </w:p>
         </w:tc>
@@ -37253,16 +36005,43 @@
               <w:rPr>
                 <w:szCs w:val="24"/>
               </w:rPr>
+              <w:t xml:space="preserve"> = 0;</w:t>
+            </w:r>
+          </w:p>
+          <w:p>
+            <w:pPr>
+              <w:pStyle w:val="BodyText"/>
+              <w:jc w:val="left"/>
+              <w:rPr>
+                <w:szCs w:val="24"/>
+              </w:rPr>
+            </w:pPr>
+            <w:proofErr w:type="spellStart"/>
+            <w:r>
+              <w:rPr>
+                <w:szCs w:val="24"/>
+              </w:rPr>
+              <w:t>certainity</w:t>
+            </w:r>
+            <w:proofErr w:type="spellEnd"/>
+            <w:r>
+              <w:rPr>
+                <w:szCs w:val="24"/>
+              </w:rPr>
               <w:t xml:space="preserve"> = </w:t>
             </w:r>
-            <w:proofErr w:type="gramStart"/>
-            <w:r>
-              <w:rPr>
-                <w:szCs w:val="24"/>
-              </w:rPr>
-              <w:t>0;</w:t>
-            </w:r>
-            <w:proofErr w:type="gramEnd"/>
+            <w:r>
+              <w:rPr>
+                <w:szCs w:val="24"/>
+              </w:rPr>
+              <w:t>100</w:t>
+            </w:r>
+            <w:r>
+              <w:rPr>
+                <w:szCs w:val="24"/>
+              </w:rPr>
+              <w:t>;</w:t>
+            </w:r>
           </w:p>
           <w:p>
             <w:pPr>
@@ -37272,34 +36051,12 @@
                 <w:szCs w:val="24"/>
               </w:rPr>
             </w:pPr>
-            <w:proofErr w:type="spellStart"/>
-            <w:r>
-              <w:rPr>
-                <w:szCs w:val="24"/>
-              </w:rPr>
-              <w:t>certainity</w:t>
-            </w:r>
-            <w:proofErr w:type="spellEnd"/>
-            <w:r>
-              <w:rPr>
-                <w:szCs w:val="24"/>
-              </w:rPr>
-              <w:t xml:space="preserve"> = </w:t>
-            </w:r>
-            <w:proofErr w:type="gramStart"/>
-            <w:r>
-              <w:rPr>
-                <w:szCs w:val="24"/>
-              </w:rPr>
-              <w:t>100</w:t>
-            </w:r>
-            <w:r>
-              <w:rPr>
-                <w:szCs w:val="24"/>
-              </w:rPr>
-              <w:t>;</w:t>
-            </w:r>
-            <w:proofErr w:type="gramEnd"/>
+            <w:r>
+              <w:rPr>
+                <w:szCs w:val="24"/>
+              </w:rPr>
+              <w:t>random = 10</w:t>
+            </w:r>
           </w:p>
           <w:p>
             <w:pPr>
@@ -37313,30 +36070,7 @@
               <w:rPr>
                 <w:szCs w:val="24"/>
               </w:rPr>
-              <w:t>random = 10</w:t>
-            </w:r>
-          </w:p>
-          <w:p>
-            <w:pPr>
-              <w:pStyle w:val="BodyText"/>
-              <w:jc w:val="left"/>
-              <w:rPr>
-                <w:szCs w:val="24"/>
-              </w:rPr>
-            </w:pPr>
-            <w:proofErr w:type="gramStart"/>
-            <w:r>
-              <w:rPr>
-                <w:szCs w:val="24"/>
-              </w:rPr>
-              <w:t>bits[</w:t>
-            </w:r>
-            <w:proofErr w:type="gramEnd"/>
-            <w:r>
-              <w:rPr>
-                <w:szCs w:val="24"/>
-              </w:rPr>
-              <w:t>] = b’11111111’</w:t>
+              <w:t>bits[] = b’11111111’</w:t>
             </w:r>
           </w:p>
         </w:tc>
@@ -42384,25 +41118,7 @@
                 <w:sz w:val="22"/>
                 <w:szCs w:val="22"/>
               </w:rPr>
-              <w:t>&lt;183,186</w:t>
-            </w:r>
-            <w:proofErr w:type="gramStart"/>
-            <w:r>
-              <w:rPr>
-                <w:rFonts w:ascii="Times New Roman" w:hAnsi="Times New Roman"/>
-                <w:sz w:val="22"/>
-                <w:szCs w:val="22"/>
-              </w:rPr>
-              <w:t>&gt;,&lt;</w:t>
-            </w:r>
-            <w:proofErr w:type="gramEnd"/>
-            <w:r>
-              <w:rPr>
-                <w:rFonts w:ascii="Times New Roman" w:hAnsi="Times New Roman"/>
-                <w:sz w:val="22"/>
-                <w:szCs w:val="22"/>
-              </w:rPr>
-              <w:t>183,189&gt;,&lt;183,190&gt;,&lt;183,192&gt;,&lt;183,197&gt;</w:t>
+              <w:t>&lt;183,186&gt;,&lt;183,189&gt;,&lt;183,190&gt;,&lt;183,192&gt;,&lt;183,197&gt;</w:t>
             </w:r>
           </w:p>
         </w:tc>
@@ -42484,25 +41200,7 @@
                 <w:sz w:val="22"/>
                 <w:szCs w:val="22"/>
               </w:rPr>
-              <w:t>&lt;192,203</w:t>
-            </w:r>
-            <w:proofErr w:type="gramStart"/>
-            <w:r>
-              <w:rPr>
-                <w:rFonts w:ascii="Times New Roman" w:hAnsi="Times New Roman"/>
-                <w:sz w:val="22"/>
-                <w:szCs w:val="22"/>
-              </w:rPr>
-              <w:t>&gt;,&lt;</w:t>
-            </w:r>
-            <w:proofErr w:type="gramEnd"/>
-            <w:r>
-              <w:rPr>
-                <w:rFonts w:ascii="Times New Roman" w:hAnsi="Times New Roman"/>
-                <w:sz w:val="22"/>
-                <w:szCs w:val="22"/>
-              </w:rPr>
-              <w:t>192,206&gt;</w:t>
+              <w:t>&lt;192,203&gt;,&lt;192,206&gt;</w:t>
             </w:r>
           </w:p>
         </w:tc>
@@ -42593,25 +41291,7 @@
                 <w:sz w:val="22"/>
                 <w:szCs w:val="22"/>
               </w:rPr>
-              <w:t>&lt;190,192</w:t>
-            </w:r>
-            <w:proofErr w:type="gramStart"/>
-            <w:r>
-              <w:rPr>
-                <w:rFonts w:ascii="Times New Roman" w:hAnsi="Times New Roman"/>
-                <w:sz w:val="22"/>
-                <w:szCs w:val="22"/>
-              </w:rPr>
-              <w:t>&gt;,&lt;</w:t>
-            </w:r>
-            <w:proofErr w:type="gramEnd"/>
-            <w:r>
-              <w:rPr>
-                <w:rFonts w:ascii="Times New Roman" w:hAnsi="Times New Roman"/>
-                <w:sz w:val="22"/>
-                <w:szCs w:val="22"/>
-              </w:rPr>
-              <w:t>190,194&gt;</w:t>
+              <w:t>&lt;190,192&gt;,&lt;190,194&gt;</w:t>
             </w:r>
           </w:p>
         </w:tc>
@@ -42827,15 +41507,7 @@
               <w:jc w:val="center"/>
             </w:pPr>
             <w:r>
-              <w:t xml:space="preserve">because it does not </w:t>
-            </w:r>
-            <w:proofErr w:type="gramStart"/>
-            <w:r>
-              <w:t>contains</w:t>
-            </w:r>
-            <w:proofErr w:type="gramEnd"/>
-            <w:r>
-              <w:t xml:space="preserve"> ‘precision=’ at start</w:t>
+              <w:t>because it does not contains ‘precision=’ at start</w:t>
             </w:r>
           </w:p>
         </w:tc>
@@ -43452,15 +42124,7 @@
               <w:jc w:val="left"/>
             </w:pPr>
             <w:r>
-              <w:t>covers 1103,</w:t>
-            </w:r>
-            <w:proofErr w:type="gramStart"/>
-            <w:r>
-              <w:t>1104,1105,,</w:t>
-            </w:r>
-            <w:proofErr w:type="gramEnd"/>
-            <w:r>
-              <w:t>1106,1109,1110,1111,1112,1113,1114-1128</w:t>
+              <w:t>covers 1103,1104,1105,,1106,1109,1110,1111,1112,1113,1114-1128</w:t>
             </w:r>
           </w:p>
         </w:tc>
@@ -43558,15 +42222,7 @@
               <w:jc w:val="left"/>
             </w:pPr>
             <w:r>
-              <w:t>covers 1103,</w:t>
-            </w:r>
-            <w:proofErr w:type="gramStart"/>
-            <w:r>
-              <w:t>1104,1105,,</w:t>
-            </w:r>
-            <w:proofErr w:type="gramEnd"/>
-            <w:r>
-              <w:t>1106,1109,1112,1127</w:t>
+              <w:t>covers 1103,1104,1105,,1106,1109,1112,1127</w:t>
             </w:r>
           </w:p>
         </w:tc>
@@ -43624,12 +42280,10 @@
               <w:t>(</w:t>
             </w:r>
             <w:proofErr w:type="spellStart"/>
-            <w:proofErr w:type="gramStart"/>
             <w:r>
               <w:t>null,null</w:t>
             </w:r>
             <w:proofErr w:type="spellEnd"/>
-            <w:proofErr w:type="gramEnd"/>
             <w:r>
               <w:t>)</w:t>
             </w:r>
@@ -46536,25 +45190,7 @@
                 <w:sz w:val="22"/>
                 <w:szCs w:val="22"/>
               </w:rPr>
-              <w:t>&lt;1101,1109</w:t>
-            </w:r>
-            <w:proofErr w:type="gramStart"/>
-            <w:r>
-              <w:rPr>
-                <w:rFonts w:ascii="Times New Roman" w:hAnsi="Times New Roman"/>
-                <w:sz w:val="22"/>
-                <w:szCs w:val="22"/>
-              </w:rPr>
-              <w:t>&gt;,&lt;</w:t>
-            </w:r>
-            <w:proofErr w:type="gramEnd"/>
-            <w:r>
-              <w:rPr>
-                <w:rFonts w:ascii="Times New Roman" w:hAnsi="Times New Roman"/>
-                <w:sz w:val="22"/>
-                <w:szCs w:val="22"/>
-              </w:rPr>
-              <w:t>1110,1116&gt;</w:t>
+              <w:t>&lt;1101,1109&gt;,&lt;1110,1116&gt;</w:t>
             </w:r>
           </w:p>
         </w:tc>
@@ -47536,15 +46172,7 @@
               <w:jc w:val="left"/>
             </w:pPr>
             <w:r>
-              <w:t>x</w:t>
-            </w:r>
-            <w:proofErr w:type="gramStart"/>
-            <w:r>
-              <w:t>={</w:t>
-            </w:r>
-            <w:proofErr w:type="gramEnd"/>
-            <w:r>
-              <w:t xml:space="preserve">10,20} </w:t>
+              <w:t xml:space="preserve">x={10,20} </w:t>
             </w:r>
           </w:p>
           <w:p>
@@ -48538,13 +47166,8 @@
               <w:jc w:val="left"/>
             </w:pPr>
             <w:r>
-              <w:t>x = {10,20</w:t>
-            </w:r>
-            <w:proofErr w:type="gramStart"/>
-            <w:r>
-              <w:t>};</w:t>
-            </w:r>
-            <w:proofErr w:type="gramEnd"/>
+              <w:t>x = {10,20};</w:t>
+            </w:r>
           </w:p>
           <w:p>
             <w:pPr>
@@ -48660,15 +47283,7 @@
               <w:jc w:val="left"/>
             </w:pPr>
             <w:r>
-              <w:t>x</w:t>
-            </w:r>
-            <w:proofErr w:type="gramStart"/>
-            <w:r>
-              <w:t>={</w:t>
-            </w:r>
-            <w:proofErr w:type="gramEnd"/>
-            <w:r>
-              <w:t xml:space="preserve">10,20} </w:t>
+              <w:t xml:space="preserve">x={10,20} </w:t>
             </w:r>
           </w:p>
           <w:p>
@@ -48784,15 +47399,7 @@
               <w:jc w:val="center"/>
             </w:pPr>
             <w:r>
-              <w:t xml:space="preserve">x </w:t>
-            </w:r>
-            <w:proofErr w:type="gramStart"/>
-            <w:r>
-              <w:t>={</w:t>
-            </w:r>
-            <w:proofErr w:type="gramEnd"/>
-            <w:r>
-              <w:t xml:space="preserve">} </w:t>
+              <w:t xml:space="preserve">x ={} </w:t>
             </w:r>
           </w:p>
           <w:p>
@@ -50457,25 +49064,7 @@
                 <w:sz w:val="22"/>
                 <w:szCs w:val="22"/>
               </w:rPr>
-              <w:t>&lt;1548,1549</w:t>
-            </w:r>
-            <w:proofErr w:type="gramStart"/>
-            <w:r>
-              <w:rPr>
-                <w:rFonts w:ascii="Times New Roman" w:hAnsi="Times New Roman"/>
-                <w:sz w:val="22"/>
-                <w:szCs w:val="22"/>
-              </w:rPr>
-              <w:t>&gt;,&lt;</w:t>
-            </w:r>
-            <w:proofErr w:type="gramEnd"/>
-            <w:r>
-              <w:rPr>
-                <w:rFonts w:ascii="Times New Roman" w:hAnsi="Times New Roman"/>
-                <w:sz w:val="22"/>
-                <w:szCs w:val="22"/>
-              </w:rPr>
-              <w:t>1548,1549&gt;&lt;1548,1556&gt;&lt;1565,1569&gt;</w:t>
+              <w:t>&lt;1548,1549&gt;,&lt;1548,1549&gt;&lt;1548,1556&gt;&lt;1565,1569&gt;</w:t>
             </w:r>
           </w:p>
         </w:tc>
@@ -50555,25 +49144,7 @@
                 <w:sz w:val="22"/>
                 <w:szCs w:val="22"/>
               </w:rPr>
-              <w:t>&lt;1548,1551</w:t>
-            </w:r>
-            <w:proofErr w:type="gramStart"/>
-            <w:r>
-              <w:rPr>
-                <w:rFonts w:ascii="Times New Roman" w:hAnsi="Times New Roman"/>
-                <w:sz w:val="22"/>
-                <w:szCs w:val="22"/>
-              </w:rPr>
-              <w:t>&gt;,&lt;</w:t>
-            </w:r>
-            <w:proofErr w:type="gramEnd"/>
-            <w:r>
-              <w:rPr>
-                <w:rFonts w:ascii="Times New Roman" w:hAnsi="Times New Roman"/>
-                <w:sz w:val="22"/>
-                <w:szCs w:val="22"/>
-              </w:rPr>
-              <w:t>1548,1556&gt;</w:t>
+              <w:t>&lt;1548,1551&gt;,&lt;1548,1556&gt;</w:t>
             </w:r>
           </w:p>
         </w:tc>
@@ -50992,15 +49563,7 @@
               <w:jc w:val="left"/>
             </w:pPr>
             <w:r>
-              <w:t>x</w:t>
-            </w:r>
-            <w:proofErr w:type="gramStart"/>
-            <w:r>
-              <w:t>={</w:t>
-            </w:r>
-            <w:proofErr w:type="gramEnd"/>
-            <w:r>
-              <w:t xml:space="preserve">10,20} </w:t>
+              <w:t xml:space="preserve">x={10,20} </w:t>
             </w:r>
           </w:p>
           <w:p>
@@ -51290,7 +49853,25 @@
               <w:rPr>
                 <w:szCs w:val="24"/>
               </w:rPr>
-              <w:t xml:space="preserve"> 1, 4, 5, 7</w:t>
+              <w:t xml:space="preserve"> 1, 4, 5, </w:t>
+            </w:r>
+            <w:r>
+              <w:rPr>
+                <w:szCs w:val="24"/>
+              </w:rPr>
+              <w:t xml:space="preserve">( and </w:t>
+            </w:r>
+            <w:r>
+              <w:rPr>
+                <w:szCs w:val="24"/>
+              </w:rPr>
+              <w:t>7</w:t>
+            </w:r>
+            <w:r>
+              <w:rPr>
+                <w:szCs w:val="24"/>
+              </w:rPr>
+              <w:t xml:space="preserve"> to compensate for Musa)</w:t>
             </w:r>
           </w:p>
           <w:p>
@@ -51350,21 +49931,7 @@
               <w:rPr>
                 <w:szCs w:val="24"/>
               </w:rPr>
-              <w:t xml:space="preserve"> 1, </w:t>
-            </w:r>
-            <w:proofErr w:type="gramStart"/>
-            <w:r>
-              <w:rPr>
-                <w:szCs w:val="24"/>
-              </w:rPr>
-              <w:t>4 ,</w:t>
-            </w:r>
-            <w:proofErr w:type="gramEnd"/>
-            <w:r>
-              <w:rPr>
-                <w:szCs w:val="24"/>
-              </w:rPr>
-              <w:t xml:space="preserve"> 5</w:t>
+              <w:t xml:space="preserve"> 1, 4 , 5</w:t>
             </w:r>
           </w:p>
         </w:tc>
@@ -51516,21 +50083,7 @@
               <w:rPr>
                 <w:szCs w:val="24"/>
               </w:rPr>
-              <w:t xml:space="preserve"> 2, </w:t>
-            </w:r>
-            <w:proofErr w:type="gramStart"/>
-            <w:r>
-              <w:rPr>
-                <w:szCs w:val="24"/>
-              </w:rPr>
-              <w:t>3 ,</w:t>
-            </w:r>
-            <w:proofErr w:type="gramEnd"/>
-            <w:r>
-              <w:rPr>
-                <w:szCs w:val="24"/>
-              </w:rPr>
-              <w:t xml:space="preserve"> 6</w:t>
+              <w:t xml:space="preserve"> 2, 3 , 6</w:t>
             </w:r>
           </w:p>
         </w:tc>
@@ -51955,7 +50508,7 @@
 </file>
 
 <file path=word/endnotes.xml><?xml version="1.0" encoding="utf-8"?>
-<w:endnotes xmlns:wpc="http://schemas.microsoft.com/office/word/2010/wordprocessingCanvas" xmlns:cx="http://schemas.microsoft.com/office/drawing/2014/chartex" xmlns:cx1="http://schemas.microsoft.com/office/drawing/2015/9/8/chartex" xmlns:cx2="http://schemas.microsoft.com/office/drawing/2015/10/21/chartex" xmlns:cx3="http://schemas.microsoft.com/office/drawing/2016/5/9/chartex" xmlns:cx4="http://schemas.microsoft.com/office/drawing/2016/5/10/chartex" xmlns:cx5="http://schemas.microsoft.com/office/drawing/2016/5/11/chartex" xmlns:cx6="http://schemas.microsoft.com/office/drawing/2016/5/12/chartex" xmlns:cx7="http://schemas.microsoft.com/office/drawing/2016/5/13/chartex" xmlns:cx8="http://schemas.microsoft.com/office/drawing/2016/5/14/chartex" xmlns:mc="http://schemas.openxmlformats.org/markup-compatibility/2006" xmlns:aink="http://schemas.microsoft.com/office/drawing/2016/ink" xmlns:am3d="http://schemas.microsoft.com/office/drawing/2017/model3d" xmlns:o="urn:schemas-microsoft-com:office:office" xmlns:r="http://schemas.openxmlformats.org/officeDocument/2006/relationships" xmlns:m="http://schemas.openxmlformats.org/officeDocument/2006/math" xmlns:v="urn:schemas-microsoft-com:vml" xmlns:wp14="http://schemas.microsoft.com/office/word/2010/wordprocessingDrawing" xmlns:wp="http://schemas.openxmlformats.org/drawingml/2006/wordprocessingDrawing" xmlns:w10="urn:schemas-microsoft-com:office:word" xmlns:w="http://schemas.openxmlformats.org/wordprocessingml/2006/main" xmlns:w14="http://schemas.microsoft.com/office/word/2010/wordml" xmlns:w15="http://schemas.microsoft.com/office/word/2012/wordml" xmlns:w16cex="http://schemas.microsoft.com/office/word/2018/wordml/cex" xmlns:w16cid="http://schemas.microsoft.com/office/word/2016/wordml/cid" xmlns:w16="http://schemas.microsoft.com/office/word/2018/wordml" xmlns:w16sdtdh="http://schemas.microsoft.com/office/word/2020/wordml/sdtdatahash" xmlns:w16se="http://schemas.microsoft.com/office/word/2015/wordml/symex" xmlns:wpg="http://schemas.microsoft.com/office/word/2010/wordprocessingGroup" xmlns:wpi="http://schemas.microsoft.com/office/word/2010/wordprocessingInk" xmlns:wne="http://schemas.microsoft.com/office/word/2006/wordml" xmlns:wps="http://schemas.microsoft.com/office/word/2010/wordprocessingShape" mc:Ignorable="w14 w15 w16se w16cid w16 w16cex w16sdtdh wp14">
+<w:endnotes xmlns:wpc="http://schemas.microsoft.com/office/word/2010/wordprocessingCanvas" xmlns:mc="http://schemas.openxmlformats.org/markup-compatibility/2006" xmlns:o="urn:schemas-microsoft-com:office:office" xmlns:r="http://schemas.openxmlformats.org/officeDocument/2006/relationships" xmlns:m="http://schemas.openxmlformats.org/officeDocument/2006/math" xmlns:v="urn:schemas-microsoft-com:vml" xmlns:wp14="http://schemas.microsoft.com/office/word/2010/wordprocessingDrawing" xmlns:wp="http://schemas.openxmlformats.org/drawingml/2006/wordprocessingDrawing" xmlns:w10="urn:schemas-microsoft-com:office:word" xmlns:w="http://schemas.openxmlformats.org/wordprocessingml/2006/main" xmlns:w14="http://schemas.microsoft.com/office/word/2010/wordml" xmlns:w15="http://schemas.microsoft.com/office/word/2012/wordml" xmlns:wpg="http://schemas.microsoft.com/office/word/2010/wordprocessingGroup" xmlns:wpi="http://schemas.microsoft.com/office/word/2010/wordprocessingInk" xmlns:wne="http://schemas.microsoft.com/office/word/2006/wordml" xmlns:wps="http://schemas.microsoft.com/office/word/2010/wordprocessingShape" mc:Ignorable="w14 w15 wp14">
   <w:endnote w:type="separator" w:id="-1">
     <w:p>
       <w:r>
@@ -51974,7 +50527,7 @@
 </file>
 
 <file path=word/footer1.xml><?xml version="1.0" encoding="utf-8"?>
-<w:ftr xmlns:wpc="http://schemas.microsoft.com/office/word/2010/wordprocessingCanvas" xmlns:cx="http://schemas.microsoft.com/office/drawing/2014/chartex" xmlns:cx1="http://schemas.microsoft.com/office/drawing/2015/9/8/chartex" xmlns:cx2="http://schemas.microsoft.com/office/drawing/2015/10/21/chartex" xmlns:cx3="http://schemas.microsoft.com/office/drawing/2016/5/9/chartex" xmlns:cx4="http://schemas.microsoft.com/office/drawing/2016/5/10/chartex" xmlns:cx5="http://schemas.microsoft.com/office/drawing/2016/5/11/chartex" xmlns:cx6="http://schemas.microsoft.com/office/drawing/2016/5/12/chartex" xmlns:cx7="http://schemas.microsoft.com/office/drawing/2016/5/13/chartex" xmlns:cx8="http://schemas.microsoft.com/office/drawing/2016/5/14/chartex" xmlns:mc="http://schemas.openxmlformats.org/markup-compatibility/2006" xmlns:aink="http://schemas.microsoft.com/office/drawing/2016/ink" xmlns:am3d="http://schemas.microsoft.com/office/drawing/2017/model3d" xmlns:o="urn:schemas-microsoft-com:office:office" xmlns:r="http://schemas.openxmlformats.org/officeDocument/2006/relationships" xmlns:m="http://schemas.openxmlformats.org/officeDocument/2006/math" xmlns:v="urn:schemas-microsoft-com:vml" xmlns:wp14="http://schemas.microsoft.com/office/word/2010/wordprocessingDrawing" xmlns:wp="http://schemas.openxmlformats.org/drawingml/2006/wordprocessingDrawing" xmlns:w10="urn:schemas-microsoft-com:office:word" xmlns:w="http://schemas.openxmlformats.org/wordprocessingml/2006/main" xmlns:w14="http://schemas.microsoft.com/office/word/2010/wordml" xmlns:w15="http://schemas.microsoft.com/office/word/2012/wordml" xmlns:w16cex="http://schemas.microsoft.com/office/word/2018/wordml/cex" xmlns:w16cid="http://schemas.microsoft.com/office/word/2016/wordml/cid" xmlns:w16="http://schemas.microsoft.com/office/word/2018/wordml" xmlns:w16sdtdh="http://schemas.microsoft.com/office/word/2020/wordml/sdtdatahash" xmlns:w16se="http://schemas.microsoft.com/office/word/2015/wordml/symex" xmlns:wpg="http://schemas.microsoft.com/office/word/2010/wordprocessingGroup" xmlns:wpi="http://schemas.microsoft.com/office/word/2010/wordprocessingInk" xmlns:wne="http://schemas.microsoft.com/office/word/2006/wordml" xmlns:wps="http://schemas.microsoft.com/office/word/2010/wordprocessingShape" mc:Ignorable="w14 w15 w16se w16cid w16 w16cex w16sdtdh wp14">
+<w:ftr xmlns:wpc="http://schemas.microsoft.com/office/word/2010/wordprocessingCanvas" xmlns:mc="http://schemas.openxmlformats.org/markup-compatibility/2006" xmlns:o="urn:schemas-microsoft-com:office:office" xmlns:r="http://schemas.openxmlformats.org/officeDocument/2006/relationships" xmlns:m="http://schemas.openxmlformats.org/officeDocument/2006/math" xmlns:v="urn:schemas-microsoft-com:vml" xmlns:wp14="http://schemas.microsoft.com/office/word/2010/wordprocessingDrawing" xmlns:wp="http://schemas.openxmlformats.org/drawingml/2006/wordprocessingDrawing" xmlns:w10="urn:schemas-microsoft-com:office:word" xmlns:w="http://schemas.openxmlformats.org/wordprocessingml/2006/main" xmlns:w14="http://schemas.microsoft.com/office/word/2010/wordml" xmlns:w15="http://schemas.microsoft.com/office/word/2012/wordml" xmlns:wpg="http://schemas.microsoft.com/office/word/2010/wordprocessingGroup" xmlns:wpi="http://schemas.microsoft.com/office/word/2010/wordprocessingInk" xmlns:wne="http://schemas.microsoft.com/office/word/2006/wordml" xmlns:wps="http://schemas.microsoft.com/office/word/2010/wordprocessingShape" mc:Ignorable="w14 w15 wp14">
   <w:p>
     <w:pPr>
       <w:pStyle w:val="Footer"/>
@@ -51994,7 +50547,7 @@
 </file>
 
 <file path=word/footer2.xml><?xml version="1.0" encoding="utf-8"?>
-<w:ftr xmlns:wpc="http://schemas.microsoft.com/office/word/2010/wordprocessingCanvas" xmlns:cx="http://schemas.microsoft.com/office/drawing/2014/chartex" xmlns:cx1="http://schemas.microsoft.com/office/drawing/2015/9/8/chartex" xmlns:cx2="http://schemas.microsoft.com/office/drawing/2015/10/21/chartex" xmlns:cx3="http://schemas.microsoft.com/office/drawing/2016/5/9/chartex" xmlns:cx4="http://schemas.microsoft.com/office/drawing/2016/5/10/chartex" xmlns:cx5="http://schemas.microsoft.com/office/drawing/2016/5/11/chartex" xmlns:cx6="http://schemas.microsoft.com/office/drawing/2016/5/12/chartex" xmlns:cx7="http://schemas.microsoft.com/office/drawing/2016/5/13/chartex" xmlns:cx8="http://schemas.microsoft.com/office/drawing/2016/5/14/chartex" xmlns:mc="http://schemas.openxmlformats.org/markup-compatibility/2006" xmlns:aink="http://schemas.microsoft.com/office/drawing/2016/ink" xmlns:am3d="http://schemas.microsoft.com/office/drawing/2017/model3d" xmlns:o="urn:schemas-microsoft-com:office:office" xmlns:r="http://schemas.openxmlformats.org/officeDocument/2006/relationships" xmlns:m="http://schemas.openxmlformats.org/officeDocument/2006/math" xmlns:v="urn:schemas-microsoft-com:vml" xmlns:wp14="http://schemas.microsoft.com/office/word/2010/wordprocessingDrawing" xmlns:wp="http://schemas.openxmlformats.org/drawingml/2006/wordprocessingDrawing" xmlns:w10="urn:schemas-microsoft-com:office:word" xmlns:w="http://schemas.openxmlformats.org/wordprocessingml/2006/main" xmlns:w14="http://schemas.microsoft.com/office/word/2010/wordml" xmlns:w15="http://schemas.microsoft.com/office/word/2012/wordml" xmlns:w16cex="http://schemas.microsoft.com/office/word/2018/wordml/cex" xmlns:w16cid="http://schemas.microsoft.com/office/word/2016/wordml/cid" xmlns:w16="http://schemas.microsoft.com/office/word/2018/wordml" xmlns:w16sdtdh="http://schemas.microsoft.com/office/word/2020/wordml/sdtdatahash" xmlns:w16se="http://schemas.microsoft.com/office/word/2015/wordml/symex" xmlns:wpg="http://schemas.microsoft.com/office/word/2010/wordprocessingGroup" xmlns:wpi="http://schemas.microsoft.com/office/word/2010/wordprocessingInk" xmlns:wne="http://schemas.microsoft.com/office/word/2006/wordml" xmlns:wps="http://schemas.microsoft.com/office/word/2010/wordprocessingShape" mc:Ignorable="w14 w15 w16se w16cid w16 w16cex w16sdtdh wp14">
+<w:ftr xmlns:wpc="http://schemas.microsoft.com/office/word/2010/wordprocessingCanvas" xmlns:mc="http://schemas.openxmlformats.org/markup-compatibility/2006" xmlns:o="urn:schemas-microsoft-com:office:office" xmlns:r="http://schemas.openxmlformats.org/officeDocument/2006/relationships" xmlns:m="http://schemas.openxmlformats.org/officeDocument/2006/math" xmlns:v="urn:schemas-microsoft-com:vml" xmlns:wp14="http://schemas.microsoft.com/office/word/2010/wordprocessingDrawing" xmlns:wp="http://schemas.openxmlformats.org/drawingml/2006/wordprocessingDrawing" xmlns:w10="urn:schemas-microsoft-com:office:word" xmlns:w="http://schemas.openxmlformats.org/wordprocessingml/2006/main" xmlns:w14="http://schemas.microsoft.com/office/word/2010/wordml" xmlns:w15="http://schemas.microsoft.com/office/word/2012/wordml" xmlns:wpg="http://schemas.microsoft.com/office/word/2010/wordprocessingGroup" xmlns:wpi="http://schemas.microsoft.com/office/word/2010/wordprocessingInk" xmlns:wne="http://schemas.microsoft.com/office/word/2006/wordml" xmlns:wps="http://schemas.microsoft.com/office/word/2010/wordprocessingShape" mc:Ignorable="w14 w15 wp14">
   <w:p>
     <w:pPr>
       <w:pStyle w:val="Footer"/>
@@ -52043,7 +50596,7 @@
 </file>
 
 <file path=word/footer3.xml><?xml version="1.0" encoding="utf-8"?>
-<w:ftr xmlns:wpc="http://schemas.microsoft.com/office/word/2010/wordprocessingCanvas" xmlns:cx="http://schemas.microsoft.com/office/drawing/2014/chartex" xmlns:cx1="http://schemas.microsoft.com/office/drawing/2015/9/8/chartex" xmlns:cx2="http://schemas.microsoft.com/office/drawing/2015/10/21/chartex" xmlns:cx3="http://schemas.microsoft.com/office/drawing/2016/5/9/chartex" xmlns:cx4="http://schemas.microsoft.com/office/drawing/2016/5/10/chartex" xmlns:cx5="http://schemas.microsoft.com/office/drawing/2016/5/11/chartex" xmlns:cx6="http://schemas.microsoft.com/office/drawing/2016/5/12/chartex" xmlns:cx7="http://schemas.microsoft.com/office/drawing/2016/5/13/chartex" xmlns:cx8="http://schemas.microsoft.com/office/drawing/2016/5/14/chartex" xmlns:mc="http://schemas.openxmlformats.org/markup-compatibility/2006" xmlns:aink="http://schemas.microsoft.com/office/drawing/2016/ink" xmlns:am3d="http://schemas.microsoft.com/office/drawing/2017/model3d" xmlns:o="urn:schemas-microsoft-com:office:office" xmlns:r="http://schemas.openxmlformats.org/officeDocument/2006/relationships" xmlns:m="http://schemas.openxmlformats.org/officeDocument/2006/math" xmlns:v="urn:schemas-microsoft-com:vml" xmlns:wp14="http://schemas.microsoft.com/office/word/2010/wordprocessingDrawing" xmlns:wp="http://schemas.openxmlformats.org/drawingml/2006/wordprocessingDrawing" xmlns:w10="urn:schemas-microsoft-com:office:word" xmlns:w="http://schemas.openxmlformats.org/wordprocessingml/2006/main" xmlns:w14="http://schemas.microsoft.com/office/word/2010/wordml" xmlns:w15="http://schemas.microsoft.com/office/word/2012/wordml" xmlns:w16cex="http://schemas.microsoft.com/office/word/2018/wordml/cex" xmlns:w16cid="http://schemas.microsoft.com/office/word/2016/wordml/cid" xmlns:w16="http://schemas.microsoft.com/office/word/2018/wordml" xmlns:w16sdtdh="http://schemas.microsoft.com/office/word/2020/wordml/sdtdatahash" xmlns:w16se="http://schemas.microsoft.com/office/word/2015/wordml/symex" xmlns:wpg="http://schemas.microsoft.com/office/word/2010/wordprocessingGroup" xmlns:wpi="http://schemas.microsoft.com/office/word/2010/wordprocessingInk" xmlns:wne="http://schemas.microsoft.com/office/word/2006/wordml" xmlns:wps="http://schemas.microsoft.com/office/word/2010/wordprocessingShape" mc:Ignorable="w14 w15 w16se w16cid w16 w16cex w16sdtdh wp14">
+<w:ftr xmlns:wpc="http://schemas.microsoft.com/office/word/2010/wordprocessingCanvas" xmlns:mc="http://schemas.openxmlformats.org/markup-compatibility/2006" xmlns:o="urn:schemas-microsoft-com:office:office" xmlns:r="http://schemas.openxmlformats.org/officeDocument/2006/relationships" xmlns:m="http://schemas.openxmlformats.org/officeDocument/2006/math" xmlns:v="urn:schemas-microsoft-com:vml" xmlns:wp14="http://schemas.microsoft.com/office/word/2010/wordprocessingDrawing" xmlns:wp="http://schemas.openxmlformats.org/drawingml/2006/wordprocessingDrawing" xmlns:w10="urn:schemas-microsoft-com:office:word" xmlns:w="http://schemas.openxmlformats.org/wordprocessingml/2006/main" xmlns:w14="http://schemas.microsoft.com/office/word/2010/wordml" xmlns:w15="http://schemas.microsoft.com/office/word/2012/wordml" xmlns:wpg="http://schemas.microsoft.com/office/word/2010/wordprocessingGroup" xmlns:wpi="http://schemas.microsoft.com/office/word/2010/wordprocessingInk" xmlns:wne="http://schemas.microsoft.com/office/word/2006/wordml" xmlns:wps="http://schemas.microsoft.com/office/word/2010/wordprocessingShape" mc:Ignorable="w14 w15 wp14">
   <w:sdt>
     <w:sdtPr>
       <w:id w:val="142471212"/>
@@ -52075,7 +50628,7 @@
           <w:rPr>
             <w:noProof/>
           </w:rPr>
-          <w:t>2</w:t>
+          <w:t>41</w:t>
         </w:r>
         <w:r>
           <w:rPr>
@@ -52096,7 +50649,7 @@
 </file>
 
 <file path=word/footer4.xml><?xml version="1.0" encoding="utf-8"?>
-<w:ftr xmlns:wpc="http://schemas.microsoft.com/office/word/2010/wordprocessingCanvas" xmlns:cx="http://schemas.microsoft.com/office/drawing/2014/chartex" xmlns:cx1="http://schemas.microsoft.com/office/drawing/2015/9/8/chartex" xmlns:cx2="http://schemas.microsoft.com/office/drawing/2015/10/21/chartex" xmlns:cx3="http://schemas.microsoft.com/office/drawing/2016/5/9/chartex" xmlns:cx4="http://schemas.microsoft.com/office/drawing/2016/5/10/chartex" xmlns:cx5="http://schemas.microsoft.com/office/drawing/2016/5/11/chartex" xmlns:cx6="http://schemas.microsoft.com/office/drawing/2016/5/12/chartex" xmlns:cx7="http://schemas.microsoft.com/office/drawing/2016/5/13/chartex" xmlns:cx8="http://schemas.microsoft.com/office/drawing/2016/5/14/chartex" xmlns:mc="http://schemas.openxmlformats.org/markup-compatibility/2006" xmlns:aink="http://schemas.microsoft.com/office/drawing/2016/ink" xmlns:am3d="http://schemas.microsoft.com/office/drawing/2017/model3d" xmlns:o="urn:schemas-microsoft-com:office:office" xmlns:r="http://schemas.openxmlformats.org/officeDocument/2006/relationships" xmlns:m="http://schemas.openxmlformats.org/officeDocument/2006/math" xmlns:v="urn:schemas-microsoft-com:vml" xmlns:wp14="http://schemas.microsoft.com/office/word/2010/wordprocessingDrawing" xmlns:wp="http://schemas.openxmlformats.org/drawingml/2006/wordprocessingDrawing" xmlns:w10="urn:schemas-microsoft-com:office:word" xmlns:w="http://schemas.openxmlformats.org/wordprocessingml/2006/main" xmlns:w14="http://schemas.microsoft.com/office/word/2010/wordml" xmlns:w15="http://schemas.microsoft.com/office/word/2012/wordml" xmlns:w16cex="http://schemas.microsoft.com/office/word/2018/wordml/cex" xmlns:w16cid="http://schemas.microsoft.com/office/word/2016/wordml/cid" xmlns:w16="http://schemas.microsoft.com/office/word/2018/wordml" xmlns:w16sdtdh="http://schemas.microsoft.com/office/word/2020/wordml/sdtdatahash" xmlns:w16se="http://schemas.microsoft.com/office/word/2015/wordml/symex" xmlns:wpg="http://schemas.microsoft.com/office/word/2010/wordprocessingGroup" xmlns:wpi="http://schemas.microsoft.com/office/word/2010/wordprocessingInk" xmlns:wne="http://schemas.microsoft.com/office/word/2006/wordml" xmlns:wps="http://schemas.microsoft.com/office/word/2010/wordprocessingShape" mc:Ignorable="w14 w15 w16se w16cid w16 w16cex w16sdtdh wp14">
+<w:ftr xmlns:wpc="http://schemas.microsoft.com/office/word/2010/wordprocessingCanvas" xmlns:mc="http://schemas.openxmlformats.org/markup-compatibility/2006" xmlns:o="urn:schemas-microsoft-com:office:office" xmlns:r="http://schemas.openxmlformats.org/officeDocument/2006/relationships" xmlns:m="http://schemas.openxmlformats.org/officeDocument/2006/math" xmlns:v="urn:schemas-microsoft-com:vml" xmlns:wp14="http://schemas.microsoft.com/office/word/2010/wordprocessingDrawing" xmlns:wp="http://schemas.openxmlformats.org/drawingml/2006/wordprocessingDrawing" xmlns:w10="urn:schemas-microsoft-com:office:word" xmlns:w="http://schemas.openxmlformats.org/wordprocessingml/2006/main" xmlns:w14="http://schemas.microsoft.com/office/word/2010/wordml" xmlns:w15="http://schemas.microsoft.com/office/word/2012/wordml" xmlns:wpg="http://schemas.microsoft.com/office/word/2010/wordprocessingGroup" xmlns:wpi="http://schemas.microsoft.com/office/word/2010/wordprocessingInk" xmlns:wne="http://schemas.microsoft.com/office/word/2006/wordml" xmlns:wps="http://schemas.microsoft.com/office/word/2010/wordprocessingShape" mc:Ignorable="w14 w15 wp14">
   <w:p>
     <w:pPr>
       <w:pStyle w:val="Footer"/>
@@ -52106,7 +50659,7 @@
 </file>
 
 <file path=word/footnotes.xml><?xml version="1.0" encoding="utf-8"?>
-<w:footnotes xmlns:wpc="http://schemas.microsoft.com/office/word/2010/wordprocessingCanvas" xmlns:cx="http://schemas.microsoft.com/office/drawing/2014/chartex" xmlns:cx1="http://schemas.microsoft.com/office/drawing/2015/9/8/chartex" xmlns:cx2="http://schemas.microsoft.com/office/drawing/2015/10/21/chartex" xmlns:cx3="http://schemas.microsoft.com/office/drawing/2016/5/9/chartex" xmlns:cx4="http://schemas.microsoft.com/office/drawing/2016/5/10/chartex" xmlns:cx5="http://schemas.microsoft.com/office/drawing/2016/5/11/chartex" xmlns:cx6="http://schemas.microsoft.com/office/drawing/2016/5/12/chartex" xmlns:cx7="http://schemas.microsoft.com/office/drawing/2016/5/13/chartex" xmlns:cx8="http://schemas.microsoft.com/office/drawing/2016/5/14/chartex" xmlns:mc="http://schemas.openxmlformats.org/markup-compatibility/2006" xmlns:aink="http://schemas.microsoft.com/office/drawing/2016/ink" xmlns:am3d="http://schemas.microsoft.com/office/drawing/2017/model3d" xmlns:o="urn:schemas-microsoft-com:office:office" xmlns:r="http://schemas.openxmlformats.org/officeDocument/2006/relationships" xmlns:m="http://schemas.openxmlformats.org/officeDocument/2006/math" xmlns:v="urn:schemas-microsoft-com:vml" xmlns:wp14="http://schemas.microsoft.com/office/word/2010/wordprocessingDrawing" xmlns:wp="http://schemas.openxmlformats.org/drawingml/2006/wordprocessingDrawing" xmlns:w10="urn:schemas-microsoft-com:office:word" xmlns:w="http://schemas.openxmlformats.org/wordprocessingml/2006/main" xmlns:w14="http://schemas.microsoft.com/office/word/2010/wordml" xmlns:w15="http://schemas.microsoft.com/office/word/2012/wordml" xmlns:w16cex="http://schemas.microsoft.com/office/word/2018/wordml/cex" xmlns:w16cid="http://schemas.microsoft.com/office/word/2016/wordml/cid" xmlns:w16="http://schemas.microsoft.com/office/word/2018/wordml" xmlns:w16sdtdh="http://schemas.microsoft.com/office/word/2020/wordml/sdtdatahash" xmlns:w16se="http://schemas.microsoft.com/office/word/2015/wordml/symex" xmlns:wpg="http://schemas.microsoft.com/office/word/2010/wordprocessingGroup" xmlns:wpi="http://schemas.microsoft.com/office/word/2010/wordprocessingInk" xmlns:wne="http://schemas.microsoft.com/office/word/2006/wordml" xmlns:wps="http://schemas.microsoft.com/office/word/2010/wordprocessingShape" mc:Ignorable="w14 w15 w16se w16cid w16 w16cex w16sdtdh wp14">
+<w:footnotes xmlns:wpc="http://schemas.microsoft.com/office/word/2010/wordprocessingCanvas" xmlns:mc="http://schemas.openxmlformats.org/markup-compatibility/2006" xmlns:o="urn:schemas-microsoft-com:office:office" xmlns:r="http://schemas.openxmlformats.org/officeDocument/2006/relationships" xmlns:m="http://schemas.openxmlformats.org/officeDocument/2006/math" xmlns:v="urn:schemas-microsoft-com:vml" xmlns:wp14="http://schemas.microsoft.com/office/word/2010/wordprocessingDrawing" xmlns:wp="http://schemas.openxmlformats.org/drawingml/2006/wordprocessingDrawing" xmlns:w10="urn:schemas-microsoft-com:office:word" xmlns:w="http://schemas.openxmlformats.org/wordprocessingml/2006/main" xmlns:w14="http://schemas.microsoft.com/office/word/2010/wordml" xmlns:w15="http://schemas.microsoft.com/office/word/2012/wordml" xmlns:wpg="http://schemas.microsoft.com/office/word/2010/wordprocessingGroup" xmlns:wpi="http://schemas.microsoft.com/office/word/2010/wordprocessingInk" xmlns:wne="http://schemas.microsoft.com/office/word/2006/wordml" xmlns:wps="http://schemas.microsoft.com/office/word/2010/wordprocessingShape" mc:Ignorable="w14 w15 wp14">
   <w:footnote w:type="separator" w:id="-1">
     <w:p>
       <w:r>
@@ -52125,7 +50678,7 @@
 </file>
 
 <file path=word/numbering.xml><?xml version="1.0" encoding="utf-8"?>
-<w:numbering xmlns:wpc="http://schemas.microsoft.com/office/word/2010/wordprocessingCanvas" xmlns:cx="http://schemas.microsoft.com/office/drawing/2014/chartex" xmlns:cx1="http://schemas.microsoft.com/office/drawing/2015/9/8/chartex" xmlns:cx2="http://schemas.microsoft.com/office/drawing/2015/10/21/chartex" xmlns:cx3="http://schemas.microsoft.com/office/drawing/2016/5/9/chartex" xmlns:cx4="http://schemas.microsoft.com/office/drawing/2016/5/10/chartex" xmlns:cx5="http://schemas.microsoft.com/office/drawing/2016/5/11/chartex" xmlns:cx6="http://schemas.microsoft.com/office/drawing/2016/5/12/chartex" xmlns:cx7="http://schemas.microsoft.com/office/drawing/2016/5/13/chartex" xmlns:cx8="http://schemas.microsoft.com/office/drawing/2016/5/14/chartex" xmlns:mc="http://schemas.openxmlformats.org/markup-compatibility/2006" xmlns:aink="http://schemas.microsoft.com/office/drawing/2016/ink" xmlns:am3d="http://schemas.microsoft.com/office/drawing/2017/model3d" xmlns:o="urn:schemas-microsoft-com:office:office" xmlns:r="http://schemas.openxmlformats.org/officeDocument/2006/relationships" xmlns:m="http://schemas.openxmlformats.org/officeDocument/2006/math" xmlns:v="urn:schemas-microsoft-com:vml" xmlns:wp14="http://schemas.microsoft.com/office/word/2010/wordprocessingDrawing" xmlns:wp="http://schemas.openxmlformats.org/drawingml/2006/wordprocessingDrawing" xmlns:w10="urn:schemas-microsoft-com:office:word" xmlns:w="http://schemas.openxmlformats.org/wordprocessingml/2006/main" xmlns:w14="http://schemas.microsoft.com/office/word/2010/wordml" xmlns:w15="http://schemas.microsoft.com/office/word/2012/wordml" xmlns:w16cex="http://schemas.microsoft.com/office/word/2018/wordml/cex" xmlns:w16cid="http://schemas.microsoft.com/office/word/2016/wordml/cid" xmlns:w16="http://schemas.microsoft.com/office/word/2018/wordml" xmlns:w16sdtdh="http://schemas.microsoft.com/office/word/2020/wordml/sdtdatahash" xmlns:w16se="http://schemas.microsoft.com/office/word/2015/wordml/symex" xmlns:wpg="http://schemas.microsoft.com/office/word/2010/wordprocessingGroup" xmlns:wpi="http://schemas.microsoft.com/office/word/2010/wordprocessingInk" xmlns:wne="http://schemas.microsoft.com/office/word/2006/wordml" xmlns:wps="http://schemas.microsoft.com/office/word/2010/wordprocessingShape" mc:Ignorable="w14 w15 w16se w16cid w16 w16cex w16sdtdh wp14">
+<w:numbering xmlns:wpc="http://schemas.microsoft.com/office/word/2010/wordprocessingCanvas" xmlns:mc="http://schemas.openxmlformats.org/markup-compatibility/2006" xmlns:o="urn:schemas-microsoft-com:office:office" xmlns:r="http://schemas.openxmlformats.org/officeDocument/2006/relationships" xmlns:m="http://schemas.openxmlformats.org/officeDocument/2006/math" xmlns:v="urn:schemas-microsoft-com:vml" xmlns:wp14="http://schemas.microsoft.com/office/word/2010/wordprocessingDrawing" xmlns:wp="http://schemas.openxmlformats.org/drawingml/2006/wordprocessingDrawing" xmlns:w10="urn:schemas-microsoft-com:office:word" xmlns:w="http://schemas.openxmlformats.org/wordprocessingml/2006/main" xmlns:w14="http://schemas.microsoft.com/office/word/2010/wordml" xmlns:w15="http://schemas.microsoft.com/office/word/2012/wordml" xmlns:wpg="http://schemas.microsoft.com/office/word/2010/wordprocessingGroup" xmlns:wpi="http://schemas.microsoft.com/office/word/2010/wordprocessingInk" xmlns:wne="http://schemas.microsoft.com/office/word/2006/wordml" xmlns:wps="http://schemas.microsoft.com/office/word/2010/wordprocessingShape" mc:Ignorable="w14 w15 wp14">
   <w:abstractNum w:abstractNumId="0" w15:restartNumberingAfterBreak="0">
     <w:nsid w:val="003112F1"/>
     <w:multiLevelType w:val="hybridMultilevel"/>
@@ -57528,7 +56081,7 @@
 </file>
 
 <file path=word/styles.xml><?xml version="1.0" encoding="utf-8"?>
-<w:styles xmlns:mc="http://schemas.openxmlformats.org/markup-compatibility/2006" xmlns:r="http://schemas.openxmlformats.org/officeDocument/2006/relationships" xmlns:w="http://schemas.openxmlformats.org/wordprocessingml/2006/main" xmlns:w14="http://schemas.microsoft.com/office/word/2010/wordml" xmlns:w15="http://schemas.microsoft.com/office/word/2012/wordml" xmlns:w16cex="http://schemas.microsoft.com/office/word/2018/wordml/cex" xmlns:w16cid="http://schemas.microsoft.com/office/word/2016/wordml/cid" xmlns:w16="http://schemas.microsoft.com/office/word/2018/wordml" xmlns:w16sdtdh="http://schemas.microsoft.com/office/word/2020/wordml/sdtdatahash" xmlns:w16se="http://schemas.microsoft.com/office/word/2015/wordml/symex" mc:Ignorable="w14 w15 w16se w16cid w16 w16cex w16sdtdh">
+<w:styles xmlns:mc="http://schemas.openxmlformats.org/markup-compatibility/2006" xmlns:r="http://schemas.openxmlformats.org/officeDocument/2006/relationships" xmlns:w="http://schemas.openxmlformats.org/wordprocessingml/2006/main" xmlns:w14="http://schemas.microsoft.com/office/word/2010/wordml" xmlns:w15="http://schemas.microsoft.com/office/word/2012/wordml" mc:Ignorable="w14 w15">
   <w:docDefaults>
     <w:rPrDefault>
       <w:rPr>
@@ -57538,7 +56091,7 @@
     </w:rPrDefault>
     <w:pPrDefault/>
   </w:docDefaults>
-  <w:latentStyles w:defLockedState="0" w:defUIPriority="0" w:defSemiHidden="0" w:defUnhideWhenUsed="0" w:defQFormat="0" w:count="376">
+  <w:latentStyles w:defLockedState="0" w:defUIPriority="0" w:defSemiHidden="0" w:defUnhideWhenUsed="0" w:defQFormat="0" w:count="371">
     <w:lsdException w:name="Normal" w:qFormat="1"/>
     <w:lsdException w:name="heading 1" w:qFormat="1"/>
     <w:lsdException w:name="heading 2" w:qFormat="1"/>
@@ -57904,11 +56457,6 @@
     <w:lsdException w:name="List Table 5 Dark Accent 6" w:uiPriority="50"/>
     <w:lsdException w:name="List Table 6 Colorful Accent 6" w:uiPriority="51"/>
     <w:lsdException w:name="List Table 7 Colorful Accent 6" w:uiPriority="52"/>
-    <w:lsdException w:name="Mention" w:semiHidden="1" w:uiPriority="99" w:unhideWhenUsed="1"/>
-    <w:lsdException w:name="Smart Hyperlink" w:semiHidden="1" w:uiPriority="99" w:unhideWhenUsed="1"/>
-    <w:lsdException w:name="Hashtag" w:semiHidden="1" w:uiPriority="99" w:unhideWhenUsed="1"/>
-    <w:lsdException w:name="Unresolved Mention" w:semiHidden="1" w:uiPriority="99" w:unhideWhenUsed="1"/>
-    <w:lsdException w:name="Smart Link" w:semiHidden="1" w:uiPriority="99" w:unhideWhenUsed="1"/>
   </w:latentStyles>
   <w:style w:type="paragraph" w:default="1" w:styleId="Normal">
     <w:name w:val="Normal"/>
@@ -59363,7 +57911,7 @@
 </file>
 
 <file path=customXml/itemProps1.xml><?xml version="1.0" encoding="utf-8"?>
-<ds:datastoreItem xmlns:ds="http://schemas.openxmlformats.org/officeDocument/2006/customXml" ds:itemID="{6E3A101E-ABD9-4EE0-9384-BE2B6763BB5A}">
+<ds:datastoreItem xmlns:ds="http://schemas.openxmlformats.org/officeDocument/2006/customXml" ds:itemID="{EACD7D8C-044D-44D4-963F-84F07D04240E}">
   <ds:schemaRefs>
     <ds:schemaRef ds:uri="http://schemas.openxmlformats.org/officeDocument/2006/bibliography"/>
   </ds:schemaRefs>

</xml_diff>